<commit_message>
MoSCoW Finalized & Use Case Diagram Removed (Mistake)
</commit_message>
<xml_diff>
--- a/Analysis/Analysis.docx
+++ b/Analysis/Analysis.docx
@@ -568,6 +568,7 @@
     </w:p>
     <w:p>
       <w:pPr>
+        <w:spacing w:line="360" w:lineRule="auto"/>
         <w:rPr>
           <w:rFonts w:ascii="Arial" w:hAnsi="Arial" w:cs="Arial"/>
         </w:rPr>
@@ -723,14 +724,7 @@
           <w:rFonts w:ascii="Arial" w:hAnsi="Arial" w:cs="Arial"/>
           <w:b/>
         </w:rPr>
-        <w:t>CATWOE</w:t>
-      </w:r>
-      <w:r>
-        <w:rPr>
-          <w:rFonts w:ascii="Arial" w:hAnsi="Arial" w:cs="Arial"/>
-          <w:b/>
-        </w:rPr>
-        <w:t xml:space="preserve"> </w:t>
+        <w:t xml:space="preserve">CATWOE </w:t>
       </w:r>
       <w:r>
         <w:rPr>
@@ -1002,6 +996,7 @@
           <w:id w:val="-1350252775"/>
           <w:citation/>
         </w:sdtPr>
+        <w:sdtEndPr/>
         <w:sdtContent>
           <w:r>
             <w:rPr>
@@ -1039,6 +1034,7 @@
     </w:p>
     <w:p>
       <w:pPr>
+        <w:spacing w:line="360" w:lineRule="auto"/>
         <w:rPr>
           <w:rFonts w:ascii="Arial" w:hAnsi="Arial" w:cs="Arial"/>
           <w:b/>
@@ -1373,11 +1369,18 @@
       </w:r>
     </w:p>
     <w:p>
-      <w:r>
+      <w:pPr>
+        <w:spacing w:line="360" w:lineRule="auto"/>
+        <w:rPr>
+          <w:rFonts w:ascii="Arial" w:hAnsi="Arial" w:cs="Arial"/>
+        </w:rPr>
+      </w:pPr>
+      <w:r>
+        <w:rPr>
+          <w:rFonts w:ascii="Arial" w:hAnsi="Arial" w:cs="Arial"/>
+        </w:rPr>
         <w:br w:type="page"/>
       </w:r>
-      <w:bookmarkStart w:id="0" w:name="_GoBack"/>
-      <w:bookmarkEnd w:id="0"/>
     </w:p>
     <w:p>
       <w:pPr>
@@ -1410,6 +1413,64 @@
           <w:rFonts w:ascii="Arial" w:hAnsi="Arial" w:cs="Arial"/>
         </w:rPr>
       </w:pPr>
+      <w:r>
+        <w:rPr>
+          <w:rFonts w:ascii="Arial" w:hAnsi="Arial" w:cs="Arial"/>
+        </w:rPr>
+        <w:t>This step helps to compare two different aspect of conceptual model analysis and real world project analysis. As not everything is perfect in the model.</w:t>
+      </w:r>
+    </w:p>
+    <w:p>
+      <w:pPr>
+        <w:pStyle w:val="ListParagraph"/>
+        <w:spacing w:line="360" w:lineRule="auto"/>
+        <w:ind w:left="630"/>
+        <w:jc w:val="both"/>
+        <w:rPr>
+          <w:rFonts w:ascii="Arial" w:hAnsi="Arial" w:cs="Arial"/>
+        </w:rPr>
+      </w:pPr>
+      <w:r>
+        <w:rPr>
+          <w:rFonts w:ascii="Arial" w:hAnsi="Arial" w:cs="Arial"/>
+          <w:noProof/>
+        </w:rPr>
+        <w:drawing>
+          <wp:inline distT="0" distB="0" distL="0" distR="0" wp14:anchorId="66C423C3" wp14:editId="7C8CC2F7">
+            <wp:extent cx="5226017" cy="2133600"/>
+            <wp:effectExtent l="0" t="0" r="0" b="0"/>
+            <wp:docPr id="4" name="Picture 4"/>
+            <wp:cNvGraphicFramePr>
+              <a:graphicFrameLocks xmlns:a="http://schemas.openxmlformats.org/drawingml/2006/main" noChangeAspect="1"/>
+            </wp:cNvGraphicFramePr>
+            <a:graphic xmlns:a="http://schemas.openxmlformats.org/drawingml/2006/main">
+              <a:graphicData uri="http://schemas.openxmlformats.org/drawingml/2006/picture">
+                <pic:pic xmlns:pic="http://schemas.openxmlformats.org/drawingml/2006/picture">
+                  <pic:nvPicPr>
+                    <pic:cNvPr id="1" name=""/>
+                    <pic:cNvPicPr/>
+                  </pic:nvPicPr>
+                  <pic:blipFill>
+                    <a:blip r:embed="rId8"/>
+                    <a:stretch>
+                      <a:fillRect/>
+                    </a:stretch>
+                  </pic:blipFill>
+                  <pic:spPr>
+                    <a:xfrm>
+                      <a:off x="0" y="0"/>
+                      <a:ext cx="5276552" cy="2154232"/>
+                    </a:xfrm>
+                    <a:prstGeom prst="rect">
+                      <a:avLst/>
+                    </a:prstGeom>
+                  </pic:spPr>
+                </pic:pic>
+              </a:graphicData>
+            </a:graphic>
+          </wp:inline>
+        </w:drawing>
+      </w:r>
     </w:p>
     <w:p>
       <w:pPr>
@@ -1434,17 +1495,6 @@
     <w:p>
       <w:pPr>
         <w:pStyle w:val="ListParagraph"/>
-        <w:spacing w:line="360" w:lineRule="auto"/>
-        <w:ind w:left="630"/>
-        <w:jc w:val="both"/>
-        <w:rPr>
-          <w:rFonts w:ascii="Arial" w:hAnsi="Arial" w:cs="Arial"/>
-        </w:rPr>
-      </w:pPr>
-    </w:p>
-    <w:p>
-      <w:pPr>
-        <w:pStyle w:val="ListParagraph"/>
         <w:numPr>
           <w:ilvl w:val="0"/>
           <w:numId w:val="4"/>
@@ -1464,14 +1514,18 @@
     </w:p>
     <w:p>
       <w:pPr>
-        <w:pStyle w:val="ListParagraph"/>
+        <w:pStyle w:val="Heading2"/>
         <w:spacing w:line="360" w:lineRule="auto"/>
-        <w:ind w:left="630"/>
-        <w:jc w:val="both"/>
-        <w:rPr>
-          <w:rFonts w:ascii="Arial" w:hAnsi="Arial" w:cs="Arial"/>
-        </w:rPr>
-      </w:pPr>
+        <w:rPr>
+          <w:rFonts w:ascii="Arial" w:hAnsi="Arial" w:cs="Arial"/>
+        </w:rPr>
+      </w:pPr>
+      <w:r>
+        <w:rPr>
+          <w:rFonts w:ascii="Arial" w:hAnsi="Arial" w:cs="Arial"/>
+        </w:rPr>
+        <w:t>2.3) Feasibility Study</w:t>
+      </w:r>
     </w:p>
     <w:p>
       <w:pPr>
@@ -1484,11 +1538,1245 @@
         <w:rPr>
           <w:rFonts w:ascii="Arial" w:hAnsi="Arial" w:cs="Arial"/>
         </w:rPr>
-        <w:br w:type="page"/>
+        <w:t>The study which is done by taking all of the relevant factors like: scheduling, economic, technical, marketing, cultural, operational, ethical and comprehensive feasibility study to discover the prospect of completing the project successfully on time is said to be feasibility study.</w:t>
       </w:r>
     </w:p>
     <w:p>
       <w:pPr>
+        <w:spacing w:line="360" w:lineRule="auto"/>
+        <w:rPr>
+          <w:rFonts w:ascii="Arial" w:hAnsi="Arial" w:cs="Arial"/>
+          <w:b/>
+        </w:rPr>
+      </w:pPr>
+      <w:r>
+        <w:rPr>
+          <w:rFonts w:ascii="Arial" w:hAnsi="Arial" w:cs="Arial"/>
+          <w:b/>
+        </w:rPr>
+        <w:t>Importance of Feasibility Study for my project:</w:t>
+      </w:r>
+    </w:p>
+    <w:p>
+      <w:pPr>
+        <w:pStyle w:val="ListParagraph"/>
+        <w:numPr>
+          <w:ilvl w:val="0"/>
+          <w:numId w:val="9"/>
+        </w:numPr>
+        <w:spacing w:line="360" w:lineRule="auto"/>
+        <w:rPr>
+          <w:rFonts w:ascii="Arial" w:hAnsi="Arial" w:cs="Arial"/>
+          <w:b/>
+        </w:rPr>
+      </w:pPr>
+      <w:r>
+        <w:rPr>
+          <w:rFonts w:ascii="Arial" w:hAnsi="Arial" w:cs="Arial"/>
+        </w:rPr>
+        <w:t>It helps to study the practicality of a proposed plan</w:t>
+      </w:r>
+    </w:p>
+    <w:p>
+      <w:pPr>
+        <w:pStyle w:val="ListParagraph"/>
+        <w:numPr>
+          <w:ilvl w:val="0"/>
+          <w:numId w:val="9"/>
+        </w:numPr>
+        <w:spacing w:line="360" w:lineRule="auto"/>
+        <w:rPr>
+          <w:rFonts w:ascii="Arial" w:hAnsi="Arial" w:cs="Arial"/>
+          <w:b/>
+        </w:rPr>
+      </w:pPr>
+      <w:r>
+        <w:rPr>
+          <w:rFonts w:ascii="Arial" w:hAnsi="Arial" w:cs="Arial"/>
+        </w:rPr>
+        <w:t>It helps to determine whether the project is practically possible or not</w:t>
+      </w:r>
+    </w:p>
+    <w:p>
+      <w:pPr>
+        <w:pStyle w:val="ListParagraph"/>
+        <w:numPr>
+          <w:ilvl w:val="0"/>
+          <w:numId w:val="9"/>
+        </w:numPr>
+        <w:spacing w:line="360" w:lineRule="auto"/>
+        <w:rPr>
+          <w:rFonts w:ascii="Arial" w:hAnsi="Arial" w:cs="Arial"/>
+          <w:b/>
+        </w:rPr>
+      </w:pPr>
+      <w:r>
+        <w:rPr>
+          <w:rFonts w:ascii="Arial" w:hAnsi="Arial" w:cs="Arial"/>
+        </w:rPr>
+        <w:t xml:space="preserve">Factors can be determined by understanding time, cost and other. </w:t>
+      </w:r>
+    </w:p>
+    <w:p>
+      <w:pPr>
+        <w:spacing w:line="360" w:lineRule="auto"/>
+        <w:rPr>
+          <w:rFonts w:ascii="Arial" w:hAnsi="Arial" w:cs="Arial"/>
+        </w:rPr>
+      </w:pPr>
+      <w:r>
+        <w:rPr>
+          <w:rFonts w:ascii="Arial" w:hAnsi="Arial" w:cs="Arial"/>
+        </w:rPr>
+        <w:t>The different feasibility study that I performed in my project are given in the table below.</w:t>
+      </w:r>
+    </w:p>
+    <w:tbl>
+      <w:tblPr>
+        <w:tblStyle w:val="TableGrid"/>
+        <w:tblW w:w="0" w:type="auto"/>
+        <w:tblLayout w:type="fixed"/>
+        <w:tblLook w:val="04A0" w:firstRow="1" w:lastRow="0" w:firstColumn="1" w:lastColumn="0" w:noHBand="0" w:noVBand="1"/>
+      </w:tblPr>
+      <w:tblGrid>
+        <w:gridCol w:w="747"/>
+        <w:gridCol w:w="2308"/>
+        <w:gridCol w:w="2430"/>
+        <w:gridCol w:w="3865"/>
+      </w:tblGrid>
+      <w:tr>
+        <w:tc>
+          <w:tcPr>
+            <w:tcW w:w="747" w:type="dxa"/>
+          </w:tcPr>
+          <w:p>
+            <w:pPr>
+              <w:spacing w:line="360" w:lineRule="auto"/>
+              <w:rPr>
+                <w:rFonts w:ascii="Arial" w:hAnsi="Arial" w:cs="Arial"/>
+                <w:b/>
+              </w:rPr>
+            </w:pPr>
+            <w:r>
+              <w:rPr>
+                <w:rFonts w:ascii="Arial" w:hAnsi="Arial" w:cs="Arial"/>
+                <w:b/>
+              </w:rPr>
+              <w:t>S.N</w:t>
+            </w:r>
+          </w:p>
+        </w:tc>
+        <w:tc>
+          <w:tcPr>
+            <w:tcW w:w="2308" w:type="dxa"/>
+          </w:tcPr>
+          <w:p>
+            <w:pPr>
+              <w:spacing w:line="360" w:lineRule="auto"/>
+              <w:rPr>
+                <w:rFonts w:ascii="Arial" w:hAnsi="Arial" w:cs="Arial"/>
+                <w:b/>
+              </w:rPr>
+            </w:pPr>
+            <w:r>
+              <w:rPr>
+                <w:rFonts w:ascii="Arial" w:hAnsi="Arial" w:cs="Arial"/>
+                <w:b/>
+              </w:rPr>
+              <w:t>Feasibility Study</w:t>
+            </w:r>
+          </w:p>
+        </w:tc>
+        <w:tc>
+          <w:tcPr>
+            <w:tcW w:w="2430" w:type="dxa"/>
+          </w:tcPr>
+          <w:p>
+            <w:pPr>
+              <w:spacing w:line="360" w:lineRule="auto"/>
+              <w:rPr>
+                <w:rFonts w:ascii="Arial" w:hAnsi="Arial" w:cs="Arial"/>
+                <w:b/>
+              </w:rPr>
+            </w:pPr>
+            <w:r>
+              <w:rPr>
+                <w:rFonts w:ascii="Arial" w:hAnsi="Arial" w:cs="Arial"/>
+                <w:b/>
+              </w:rPr>
+              <w:t>What does this study fin</w:t>
+            </w:r>
+            <w:r>
+              <w:rPr>
+                <w:rFonts w:ascii="Arial" w:hAnsi="Arial" w:cs="Arial"/>
+                <w:b/>
+              </w:rPr>
+              <w:t>d</w:t>
+            </w:r>
+            <w:r>
+              <w:rPr>
+                <w:rFonts w:ascii="Arial" w:hAnsi="Arial" w:cs="Arial"/>
+                <w:b/>
+              </w:rPr>
+              <w:t xml:space="preserve"> out?</w:t>
+            </w:r>
+          </w:p>
+        </w:tc>
+        <w:tc>
+          <w:tcPr>
+            <w:tcW w:w="3865" w:type="dxa"/>
+          </w:tcPr>
+          <w:p>
+            <w:pPr>
+              <w:spacing w:line="360" w:lineRule="auto"/>
+              <w:rPr>
+                <w:rFonts w:ascii="Arial" w:hAnsi="Arial" w:cs="Arial"/>
+                <w:b/>
+              </w:rPr>
+            </w:pPr>
+            <w:r>
+              <w:rPr>
+                <w:rFonts w:ascii="Arial" w:hAnsi="Arial" w:cs="Arial"/>
+                <w:b/>
+              </w:rPr>
+              <w:t>How it is related to my project?</w:t>
+            </w:r>
+          </w:p>
+        </w:tc>
+      </w:tr>
+      <w:tr>
+        <w:tc>
+          <w:tcPr>
+            <w:tcW w:w="747" w:type="dxa"/>
+          </w:tcPr>
+          <w:p>
+            <w:pPr>
+              <w:spacing w:line="360" w:lineRule="auto"/>
+              <w:rPr>
+                <w:rFonts w:ascii="Arial" w:hAnsi="Arial" w:cs="Arial"/>
+                <w:b/>
+              </w:rPr>
+            </w:pPr>
+            <w:r>
+              <w:rPr>
+                <w:rFonts w:ascii="Arial" w:hAnsi="Arial" w:cs="Arial"/>
+                <w:b/>
+              </w:rPr>
+              <w:t>1</w:t>
+            </w:r>
+          </w:p>
+        </w:tc>
+        <w:tc>
+          <w:tcPr>
+            <w:tcW w:w="2308" w:type="dxa"/>
+          </w:tcPr>
+          <w:p>
+            <w:pPr>
+              <w:spacing w:line="360" w:lineRule="auto"/>
+              <w:rPr>
+                <w:rFonts w:ascii="Arial" w:hAnsi="Arial" w:cs="Arial"/>
+              </w:rPr>
+            </w:pPr>
+            <w:r>
+              <w:rPr>
+                <w:rFonts w:ascii="Arial" w:hAnsi="Arial" w:cs="Arial"/>
+              </w:rPr>
+              <w:t>Schedule Feasibility</w:t>
+            </w:r>
+            <w:r>
+              <w:rPr>
+                <w:rFonts w:ascii="Arial" w:hAnsi="Arial" w:cs="Arial"/>
+              </w:rPr>
+              <w:t xml:space="preserve"> Study</w:t>
+            </w:r>
+          </w:p>
+        </w:tc>
+        <w:tc>
+          <w:tcPr>
+            <w:tcW w:w="2430" w:type="dxa"/>
+          </w:tcPr>
+          <w:p>
+            <w:pPr>
+              <w:spacing w:line="360" w:lineRule="auto"/>
+              <w:rPr>
+                <w:rFonts w:ascii="Arial" w:hAnsi="Arial" w:cs="Arial"/>
+              </w:rPr>
+            </w:pPr>
+            <w:r>
+              <w:rPr>
+                <w:rFonts w:ascii="Arial" w:hAnsi="Arial" w:cs="Arial"/>
+              </w:rPr>
+              <w:t>Is there enough time to work on the project?</w:t>
+            </w:r>
+          </w:p>
+          <w:p>
+            <w:pPr>
+              <w:spacing w:line="360" w:lineRule="auto"/>
+              <w:rPr>
+                <w:rFonts w:ascii="Arial" w:hAnsi="Arial" w:cs="Arial"/>
+              </w:rPr>
+            </w:pPr>
+            <w:r>
+              <w:rPr>
+                <w:rFonts w:ascii="Arial" w:hAnsi="Arial" w:cs="Arial"/>
+              </w:rPr>
+              <w:t>Can the project be completed in given time?</w:t>
+            </w:r>
+          </w:p>
+        </w:tc>
+        <w:tc>
+          <w:tcPr>
+            <w:tcW w:w="3865" w:type="dxa"/>
+          </w:tcPr>
+          <w:p>
+            <w:pPr>
+              <w:spacing w:line="360" w:lineRule="auto"/>
+              <w:rPr>
+                <w:rFonts w:ascii="Arial" w:hAnsi="Arial" w:cs="Arial"/>
+              </w:rPr>
+            </w:pPr>
+            <w:r>
+              <w:rPr>
+                <w:rFonts w:ascii="Arial" w:hAnsi="Arial" w:cs="Arial"/>
+              </w:rPr>
+              <w:t xml:space="preserve">I have created WBS, Gantt </w:t>
+            </w:r>
+            <w:r>
+              <w:rPr>
+                <w:rFonts w:ascii="Arial" w:hAnsi="Arial" w:cs="Arial"/>
+              </w:rPr>
+              <w:t>C</w:t>
+            </w:r>
+            <w:r>
+              <w:rPr>
+                <w:rFonts w:ascii="Arial" w:hAnsi="Arial" w:cs="Arial"/>
+              </w:rPr>
+              <w:t xml:space="preserve">harts and milestones for this project. The tasks are performed based on those timelines till now and will also be followed </w:t>
+            </w:r>
+            <w:r>
+              <w:rPr>
+                <w:rFonts w:ascii="Arial" w:hAnsi="Arial" w:cs="Arial"/>
+              </w:rPr>
+              <w:t xml:space="preserve">in upcoming </w:t>
+            </w:r>
+            <w:r>
+              <w:rPr>
+                <w:rFonts w:ascii="Arial" w:hAnsi="Arial" w:cs="Arial"/>
+              </w:rPr>
+              <w:t>further.</w:t>
+            </w:r>
+          </w:p>
+        </w:tc>
+      </w:tr>
+      <w:tr>
+        <w:tc>
+          <w:tcPr>
+            <w:tcW w:w="747" w:type="dxa"/>
+          </w:tcPr>
+          <w:p>
+            <w:pPr>
+              <w:spacing w:line="360" w:lineRule="auto"/>
+              <w:rPr>
+                <w:rFonts w:ascii="Arial" w:hAnsi="Arial" w:cs="Arial"/>
+                <w:b/>
+              </w:rPr>
+            </w:pPr>
+            <w:r>
+              <w:rPr>
+                <w:rFonts w:ascii="Arial" w:hAnsi="Arial" w:cs="Arial"/>
+                <w:b/>
+              </w:rPr>
+              <w:lastRenderedPageBreak/>
+              <w:t>2</w:t>
+            </w:r>
+          </w:p>
+        </w:tc>
+        <w:tc>
+          <w:tcPr>
+            <w:tcW w:w="2308" w:type="dxa"/>
+          </w:tcPr>
+          <w:p>
+            <w:pPr>
+              <w:spacing w:line="360" w:lineRule="auto"/>
+              <w:rPr>
+                <w:rFonts w:ascii="Arial" w:hAnsi="Arial" w:cs="Arial"/>
+              </w:rPr>
+            </w:pPr>
+            <w:r>
+              <w:rPr>
+                <w:rFonts w:ascii="Arial" w:hAnsi="Arial" w:cs="Arial"/>
+              </w:rPr>
+              <w:t xml:space="preserve">Economic Feasibility </w:t>
+            </w:r>
+            <w:r>
+              <w:rPr>
+                <w:rFonts w:ascii="Arial" w:hAnsi="Arial" w:cs="Arial"/>
+              </w:rPr>
+              <w:t>Study</w:t>
+            </w:r>
+          </w:p>
+        </w:tc>
+        <w:tc>
+          <w:tcPr>
+            <w:tcW w:w="2430" w:type="dxa"/>
+          </w:tcPr>
+          <w:p>
+            <w:pPr>
+              <w:spacing w:line="360" w:lineRule="auto"/>
+              <w:rPr>
+                <w:rFonts w:ascii="Arial" w:hAnsi="Arial" w:cs="Arial"/>
+              </w:rPr>
+            </w:pPr>
+            <w:r>
+              <w:rPr>
+                <w:rFonts w:ascii="Arial" w:hAnsi="Arial" w:cs="Arial"/>
+              </w:rPr>
+              <w:t>Is the allocated budget enough to complete the project?</w:t>
+            </w:r>
+          </w:p>
+          <w:p>
+            <w:pPr>
+              <w:spacing w:line="360" w:lineRule="auto"/>
+              <w:rPr>
+                <w:rFonts w:ascii="Arial" w:hAnsi="Arial" w:cs="Arial"/>
+              </w:rPr>
+            </w:pPr>
+          </w:p>
+          <w:p>
+            <w:pPr>
+              <w:spacing w:line="360" w:lineRule="auto"/>
+              <w:rPr>
+                <w:rFonts w:ascii="Arial" w:hAnsi="Arial" w:cs="Arial"/>
+              </w:rPr>
+            </w:pPr>
+            <w:r>
+              <w:rPr>
+                <w:rFonts w:ascii="Arial" w:hAnsi="Arial" w:cs="Arial"/>
+              </w:rPr>
+              <w:t>Does the project benefit outweighs the project cost?</w:t>
+            </w:r>
+          </w:p>
+        </w:tc>
+        <w:tc>
+          <w:tcPr>
+            <w:tcW w:w="3865" w:type="dxa"/>
+          </w:tcPr>
+          <w:p>
+            <w:pPr>
+              <w:spacing w:line="360" w:lineRule="auto"/>
+              <w:rPr>
+                <w:rFonts w:ascii="Arial" w:hAnsi="Arial" w:cs="Arial"/>
+              </w:rPr>
+            </w:pPr>
+            <w:r>
+              <w:rPr>
+                <w:rFonts w:ascii="Arial" w:hAnsi="Arial" w:cs="Arial"/>
+              </w:rPr>
+              <w:t xml:space="preserve">The project will have the feature of </w:t>
+            </w:r>
+            <w:r>
+              <w:rPr>
+                <w:rFonts w:ascii="Arial" w:hAnsi="Arial" w:cs="Arial"/>
+              </w:rPr>
+              <w:t>locating</w:t>
+            </w:r>
+            <w:r>
+              <w:rPr>
+                <w:rFonts w:ascii="Arial" w:hAnsi="Arial" w:cs="Arial"/>
+              </w:rPr>
+              <w:t xml:space="preserve"> location</w:t>
+            </w:r>
+            <w:r>
+              <w:rPr>
+                <w:rFonts w:ascii="Arial" w:hAnsi="Arial" w:cs="Arial"/>
+              </w:rPr>
+              <w:t xml:space="preserve"> of buyer</w:t>
+            </w:r>
+            <w:r>
+              <w:rPr>
+                <w:rFonts w:ascii="Arial" w:hAnsi="Arial" w:cs="Arial"/>
+              </w:rPr>
+              <w:t xml:space="preserve"> in the future</w:t>
+            </w:r>
+            <w:r>
+              <w:rPr>
+                <w:rFonts w:ascii="Arial" w:hAnsi="Arial" w:cs="Arial"/>
+              </w:rPr>
+              <w:t>.</w:t>
+            </w:r>
+            <w:r>
+              <w:rPr>
+                <w:rFonts w:ascii="Arial" w:hAnsi="Arial" w:cs="Arial"/>
+              </w:rPr>
+              <w:t xml:space="preserve"> For now it is economically feasible and the benefits that the local people will get from this project will be higher than the costs .</w:t>
+            </w:r>
+          </w:p>
+        </w:tc>
+      </w:tr>
+      <w:tr>
+        <w:tc>
+          <w:tcPr>
+            <w:tcW w:w="747" w:type="dxa"/>
+          </w:tcPr>
+          <w:p>
+            <w:pPr>
+              <w:spacing w:line="360" w:lineRule="auto"/>
+              <w:rPr>
+                <w:rFonts w:ascii="Arial" w:hAnsi="Arial" w:cs="Arial"/>
+                <w:b/>
+              </w:rPr>
+            </w:pPr>
+            <w:r>
+              <w:rPr>
+                <w:rFonts w:ascii="Arial" w:hAnsi="Arial" w:cs="Arial"/>
+                <w:b/>
+              </w:rPr>
+              <w:t>3</w:t>
+            </w:r>
+          </w:p>
+        </w:tc>
+        <w:tc>
+          <w:tcPr>
+            <w:tcW w:w="2308" w:type="dxa"/>
+          </w:tcPr>
+          <w:p>
+            <w:pPr>
+              <w:spacing w:line="360" w:lineRule="auto"/>
+              <w:rPr>
+                <w:rFonts w:ascii="Arial" w:hAnsi="Arial" w:cs="Arial"/>
+              </w:rPr>
+            </w:pPr>
+            <w:r>
+              <w:rPr>
+                <w:rFonts w:ascii="Arial" w:hAnsi="Arial" w:cs="Arial"/>
+              </w:rPr>
+              <w:t xml:space="preserve">Technical </w:t>
+            </w:r>
+            <w:r>
+              <w:rPr>
+                <w:rFonts w:ascii="Arial" w:hAnsi="Arial" w:cs="Arial"/>
+              </w:rPr>
+              <w:t>F</w:t>
+            </w:r>
+            <w:r>
+              <w:rPr>
+                <w:rFonts w:ascii="Arial" w:hAnsi="Arial" w:cs="Arial"/>
+              </w:rPr>
+              <w:t>easibility</w:t>
+            </w:r>
+            <w:r>
+              <w:rPr>
+                <w:rFonts w:ascii="Arial" w:hAnsi="Arial" w:cs="Arial"/>
+              </w:rPr>
+              <w:t xml:space="preserve"> Study</w:t>
+            </w:r>
+          </w:p>
+        </w:tc>
+        <w:tc>
+          <w:tcPr>
+            <w:tcW w:w="2430" w:type="dxa"/>
+          </w:tcPr>
+          <w:p>
+            <w:pPr>
+              <w:spacing w:line="360" w:lineRule="auto"/>
+              <w:rPr>
+                <w:rFonts w:ascii="Arial" w:hAnsi="Arial" w:cs="Arial"/>
+              </w:rPr>
+            </w:pPr>
+            <w:r>
+              <w:rPr>
+                <w:rFonts w:ascii="Arial" w:hAnsi="Arial" w:cs="Arial"/>
+              </w:rPr>
+              <w:t>Is the technical requirement for the project available?</w:t>
+            </w:r>
+          </w:p>
+          <w:p>
+            <w:pPr>
+              <w:spacing w:line="360" w:lineRule="auto"/>
+              <w:rPr>
+                <w:rFonts w:ascii="Arial" w:hAnsi="Arial" w:cs="Arial"/>
+              </w:rPr>
+            </w:pPr>
+          </w:p>
+          <w:p>
+            <w:pPr>
+              <w:spacing w:line="360" w:lineRule="auto"/>
+              <w:rPr>
+                <w:rFonts w:ascii="Arial" w:hAnsi="Arial" w:cs="Arial"/>
+              </w:rPr>
+            </w:pPr>
+            <w:r>
+              <w:rPr>
+                <w:rFonts w:ascii="Arial" w:hAnsi="Arial" w:cs="Arial"/>
+              </w:rPr>
+              <w:t>Is the knowledge skill required for the project sufficient?</w:t>
+            </w:r>
+          </w:p>
+        </w:tc>
+        <w:tc>
+          <w:tcPr>
+            <w:tcW w:w="3865" w:type="dxa"/>
+          </w:tcPr>
+          <w:p>
+            <w:pPr>
+              <w:spacing w:line="360" w:lineRule="auto"/>
+              <w:rPr>
+                <w:rFonts w:ascii="Arial" w:hAnsi="Arial" w:cs="Arial"/>
+              </w:rPr>
+            </w:pPr>
+            <w:r>
+              <w:rPr>
+                <w:rFonts w:ascii="Arial" w:hAnsi="Arial" w:cs="Arial"/>
+              </w:rPr>
+              <w:t>My current technical equipment is sufficient for this project</w:t>
+            </w:r>
+            <w:r>
+              <w:rPr>
+                <w:rFonts w:ascii="Arial" w:hAnsi="Arial" w:cs="Arial"/>
+              </w:rPr>
+              <w:t xml:space="preserve"> (i.e. Toshiba Laptop)</w:t>
+            </w:r>
+            <w:r>
+              <w:rPr>
+                <w:rFonts w:ascii="Arial" w:hAnsi="Arial" w:cs="Arial"/>
+              </w:rPr>
+              <w:t xml:space="preserve">. I </w:t>
+            </w:r>
+            <w:r>
+              <w:rPr>
+                <w:rFonts w:ascii="Arial" w:hAnsi="Arial" w:cs="Arial"/>
+              </w:rPr>
+              <w:t>also</w:t>
+            </w:r>
+            <w:r>
+              <w:rPr>
+                <w:rFonts w:ascii="Arial" w:hAnsi="Arial" w:cs="Arial"/>
+              </w:rPr>
+              <w:t xml:space="preserve"> have a good internet connection available. My skills required for the project is good and </w:t>
+            </w:r>
+            <w:r>
+              <w:rPr>
+                <w:rFonts w:ascii="Arial" w:hAnsi="Arial" w:cs="Arial"/>
+              </w:rPr>
+              <w:t>it is getting better with time and effort.</w:t>
+            </w:r>
+          </w:p>
+        </w:tc>
+      </w:tr>
+      <w:tr>
+        <w:tc>
+          <w:tcPr>
+            <w:tcW w:w="747" w:type="dxa"/>
+          </w:tcPr>
+          <w:p>
+            <w:pPr>
+              <w:spacing w:line="360" w:lineRule="auto"/>
+              <w:rPr>
+                <w:rFonts w:ascii="Arial" w:hAnsi="Arial" w:cs="Arial"/>
+                <w:b/>
+              </w:rPr>
+            </w:pPr>
+            <w:r>
+              <w:rPr>
+                <w:rFonts w:ascii="Arial" w:hAnsi="Arial" w:cs="Arial"/>
+                <w:b/>
+              </w:rPr>
+              <w:t>4</w:t>
+            </w:r>
+          </w:p>
+        </w:tc>
+        <w:tc>
+          <w:tcPr>
+            <w:tcW w:w="2308" w:type="dxa"/>
+          </w:tcPr>
+          <w:p>
+            <w:pPr>
+              <w:spacing w:line="360" w:lineRule="auto"/>
+              <w:rPr>
+                <w:rFonts w:ascii="Arial" w:hAnsi="Arial" w:cs="Arial"/>
+              </w:rPr>
+            </w:pPr>
+            <w:r>
+              <w:rPr>
+                <w:rFonts w:ascii="Arial" w:hAnsi="Arial" w:cs="Arial"/>
+              </w:rPr>
+              <w:t>Marketing Feasibility</w:t>
+            </w:r>
+            <w:r>
+              <w:rPr>
+                <w:rFonts w:ascii="Arial" w:hAnsi="Arial" w:cs="Arial"/>
+              </w:rPr>
+              <w:t xml:space="preserve"> Study</w:t>
+            </w:r>
+          </w:p>
+        </w:tc>
+        <w:tc>
+          <w:tcPr>
+            <w:tcW w:w="2430" w:type="dxa"/>
+          </w:tcPr>
+          <w:p>
+            <w:pPr>
+              <w:spacing w:line="360" w:lineRule="auto"/>
+              <w:rPr>
+                <w:rFonts w:ascii="Arial" w:hAnsi="Arial" w:cs="Arial"/>
+              </w:rPr>
+            </w:pPr>
+            <w:r>
+              <w:rPr>
+                <w:rFonts w:ascii="Arial" w:hAnsi="Arial" w:cs="Arial"/>
+              </w:rPr>
+              <w:t>What is the market that is project is targeting for?</w:t>
+            </w:r>
+          </w:p>
+          <w:p>
+            <w:pPr>
+              <w:spacing w:line="360" w:lineRule="auto"/>
+              <w:rPr>
+                <w:rFonts w:ascii="Arial" w:hAnsi="Arial" w:cs="Arial"/>
+              </w:rPr>
+            </w:pPr>
+          </w:p>
+          <w:p>
+            <w:pPr>
+              <w:spacing w:line="360" w:lineRule="auto"/>
+              <w:rPr>
+                <w:rFonts w:ascii="Arial" w:hAnsi="Arial" w:cs="Arial"/>
+              </w:rPr>
+            </w:pPr>
+            <w:r>
+              <w:rPr>
+                <w:rFonts w:ascii="Arial" w:hAnsi="Arial" w:cs="Arial"/>
+              </w:rPr>
+              <w:t>Will people want the project after it is developed?</w:t>
+            </w:r>
+          </w:p>
+        </w:tc>
+        <w:tc>
+          <w:tcPr>
+            <w:tcW w:w="3865" w:type="dxa"/>
+          </w:tcPr>
+          <w:p>
+            <w:pPr>
+              <w:spacing w:line="360" w:lineRule="auto"/>
+              <w:rPr>
+                <w:rFonts w:ascii="Arial" w:hAnsi="Arial" w:cs="Arial"/>
+              </w:rPr>
+            </w:pPr>
+            <w:r>
+              <w:rPr>
+                <w:rFonts w:ascii="Arial" w:hAnsi="Arial" w:cs="Arial"/>
+              </w:rPr>
+              <w:t>The project will be a beneficial system for the</w:t>
+            </w:r>
+            <w:r>
+              <w:rPr>
+                <w:rFonts w:ascii="Arial" w:hAnsi="Arial" w:cs="Arial"/>
+              </w:rPr>
+              <w:t xml:space="preserve"> local people who sculpt handmade arts</w:t>
+            </w:r>
+            <w:r>
+              <w:rPr>
+                <w:rFonts w:ascii="Arial" w:hAnsi="Arial" w:cs="Arial"/>
+              </w:rPr>
+              <w:t xml:space="preserve">. By following a good marketing strategy, the project market will cover the whole of </w:t>
+            </w:r>
+            <w:r>
+              <w:rPr>
+                <w:rFonts w:ascii="Arial" w:hAnsi="Arial" w:cs="Arial"/>
+              </w:rPr>
+              <w:t>Lalitpur</w:t>
+            </w:r>
+            <w:r>
+              <w:rPr>
+                <w:rFonts w:ascii="Arial" w:hAnsi="Arial" w:cs="Arial"/>
+              </w:rPr>
+              <w:t xml:space="preserve"> district</w:t>
+            </w:r>
+            <w:r>
+              <w:rPr>
+                <w:rFonts w:ascii="Arial" w:hAnsi="Arial" w:cs="Arial"/>
+              </w:rPr>
+              <w:t xml:space="preserve"> first</w:t>
+            </w:r>
+            <w:r>
+              <w:rPr>
+                <w:rFonts w:ascii="Arial" w:hAnsi="Arial" w:cs="Arial"/>
+              </w:rPr>
+              <w:t>.</w:t>
+            </w:r>
+          </w:p>
+        </w:tc>
+      </w:tr>
+      <w:tr>
+        <w:tc>
+          <w:tcPr>
+            <w:tcW w:w="747" w:type="dxa"/>
+          </w:tcPr>
+          <w:p>
+            <w:pPr>
+              <w:spacing w:line="360" w:lineRule="auto"/>
+              <w:rPr>
+                <w:rFonts w:ascii="Arial" w:hAnsi="Arial" w:cs="Arial"/>
+                <w:b/>
+              </w:rPr>
+            </w:pPr>
+            <w:r>
+              <w:rPr>
+                <w:rFonts w:ascii="Arial" w:hAnsi="Arial" w:cs="Arial"/>
+                <w:b/>
+              </w:rPr>
+              <w:t>5</w:t>
+            </w:r>
+          </w:p>
+        </w:tc>
+        <w:tc>
+          <w:tcPr>
+            <w:tcW w:w="2308" w:type="dxa"/>
+          </w:tcPr>
+          <w:p>
+            <w:pPr>
+              <w:spacing w:line="360" w:lineRule="auto"/>
+              <w:rPr>
+                <w:rFonts w:ascii="Arial" w:hAnsi="Arial" w:cs="Arial"/>
+              </w:rPr>
+            </w:pPr>
+            <w:r>
+              <w:rPr>
+                <w:rFonts w:ascii="Arial" w:hAnsi="Arial" w:cs="Arial"/>
+              </w:rPr>
+              <w:t>Cultural Feasibility</w:t>
+            </w:r>
+            <w:r>
+              <w:rPr>
+                <w:rFonts w:ascii="Arial" w:hAnsi="Arial" w:cs="Arial"/>
+              </w:rPr>
+              <w:t xml:space="preserve"> Study</w:t>
+            </w:r>
+          </w:p>
+        </w:tc>
+        <w:tc>
+          <w:tcPr>
+            <w:tcW w:w="2430" w:type="dxa"/>
+          </w:tcPr>
+          <w:p>
+            <w:pPr>
+              <w:spacing w:line="360" w:lineRule="auto"/>
+              <w:rPr>
+                <w:rFonts w:ascii="Arial" w:hAnsi="Arial" w:cs="Arial"/>
+              </w:rPr>
+            </w:pPr>
+            <w:r>
+              <w:rPr>
+                <w:rFonts w:ascii="Arial" w:hAnsi="Arial" w:cs="Arial"/>
+              </w:rPr>
+              <w:t>Will the project result in negative</w:t>
+            </w:r>
+            <w:r>
+              <w:rPr>
+                <w:rFonts w:ascii="Arial" w:hAnsi="Arial" w:cs="Arial"/>
+              </w:rPr>
+              <w:t xml:space="preserve"> or </w:t>
+            </w:r>
+            <w:r>
+              <w:rPr>
+                <w:rFonts w:ascii="Arial" w:hAnsi="Arial" w:cs="Arial"/>
+              </w:rPr>
+              <w:t>positive impact to the culture?</w:t>
+            </w:r>
+          </w:p>
+        </w:tc>
+        <w:tc>
+          <w:tcPr>
+            <w:tcW w:w="3865" w:type="dxa"/>
+          </w:tcPr>
+          <w:p>
+            <w:pPr>
+              <w:spacing w:line="360" w:lineRule="auto"/>
+              <w:rPr>
+                <w:rFonts w:ascii="Arial" w:hAnsi="Arial" w:cs="Arial"/>
+              </w:rPr>
+            </w:pPr>
+            <w:r>
+              <w:rPr>
+                <w:rFonts w:ascii="Arial" w:hAnsi="Arial" w:cs="Arial"/>
+              </w:rPr>
+              <w:t xml:space="preserve">The project is a marketing web based applications that focuses to market </w:t>
+            </w:r>
+            <w:r>
+              <w:rPr>
+                <w:rFonts w:ascii="Arial" w:hAnsi="Arial" w:cs="Arial"/>
+              </w:rPr>
+              <w:t>mostly locally hand made products</w:t>
+            </w:r>
+            <w:r>
+              <w:rPr>
+                <w:rFonts w:ascii="Arial" w:hAnsi="Arial" w:cs="Arial"/>
+              </w:rPr>
+              <w:t xml:space="preserve">. </w:t>
+            </w:r>
+          </w:p>
+        </w:tc>
+      </w:tr>
+      <w:tr>
+        <w:tc>
+          <w:tcPr>
+            <w:tcW w:w="747" w:type="dxa"/>
+          </w:tcPr>
+          <w:p>
+            <w:pPr>
+              <w:spacing w:line="360" w:lineRule="auto"/>
+              <w:rPr>
+                <w:rFonts w:ascii="Arial" w:hAnsi="Arial" w:cs="Arial"/>
+                <w:b/>
+              </w:rPr>
+            </w:pPr>
+            <w:r>
+              <w:rPr>
+                <w:rFonts w:ascii="Arial" w:hAnsi="Arial" w:cs="Arial"/>
+                <w:b/>
+              </w:rPr>
+              <w:t>6</w:t>
+            </w:r>
+          </w:p>
+        </w:tc>
+        <w:tc>
+          <w:tcPr>
+            <w:tcW w:w="2308" w:type="dxa"/>
+          </w:tcPr>
+          <w:p>
+            <w:pPr>
+              <w:spacing w:line="360" w:lineRule="auto"/>
+              <w:rPr>
+                <w:rFonts w:ascii="Arial" w:hAnsi="Arial" w:cs="Arial"/>
+              </w:rPr>
+            </w:pPr>
+            <w:r>
+              <w:rPr>
+                <w:rFonts w:ascii="Arial" w:hAnsi="Arial" w:cs="Arial"/>
+              </w:rPr>
+              <w:t>Operational Feasibility</w:t>
+            </w:r>
+            <w:r>
+              <w:rPr>
+                <w:rFonts w:ascii="Arial" w:hAnsi="Arial" w:cs="Arial"/>
+              </w:rPr>
+              <w:t xml:space="preserve"> Study</w:t>
+            </w:r>
+          </w:p>
+        </w:tc>
+        <w:tc>
+          <w:tcPr>
+            <w:tcW w:w="2430" w:type="dxa"/>
+          </w:tcPr>
+          <w:p>
+            <w:pPr>
+              <w:spacing w:line="360" w:lineRule="auto"/>
+              <w:rPr>
+                <w:rFonts w:ascii="Arial" w:hAnsi="Arial" w:cs="Arial"/>
+              </w:rPr>
+            </w:pPr>
+            <w:r>
+              <w:rPr>
+                <w:rFonts w:ascii="Arial" w:hAnsi="Arial" w:cs="Arial"/>
+              </w:rPr>
+              <w:t>How well the project be able to solve the problems of the targeted people presented?</w:t>
+            </w:r>
+          </w:p>
+        </w:tc>
+        <w:tc>
+          <w:tcPr>
+            <w:tcW w:w="3865" w:type="dxa"/>
+          </w:tcPr>
+          <w:p>
+            <w:pPr>
+              <w:spacing w:line="360" w:lineRule="auto"/>
+              <w:rPr>
+                <w:rFonts w:ascii="Arial" w:hAnsi="Arial" w:cs="Arial"/>
+              </w:rPr>
+            </w:pPr>
+            <w:r>
+              <w:rPr>
+                <w:rFonts w:ascii="Arial" w:hAnsi="Arial" w:cs="Arial"/>
+              </w:rPr>
+              <w:t xml:space="preserve">Since </w:t>
+            </w:r>
+            <w:r>
+              <w:rPr>
+                <w:rFonts w:ascii="Arial" w:hAnsi="Arial" w:cs="Arial"/>
+              </w:rPr>
+              <w:t xml:space="preserve">it is </w:t>
+            </w:r>
+            <w:r>
+              <w:rPr>
+                <w:rFonts w:ascii="Arial" w:hAnsi="Arial" w:cs="Arial"/>
+              </w:rPr>
+              <w:t xml:space="preserve">an online information </w:t>
+            </w:r>
+            <w:r>
+              <w:rPr>
+                <w:rFonts w:ascii="Arial" w:hAnsi="Arial" w:cs="Arial"/>
+              </w:rPr>
+              <w:t xml:space="preserve">management </w:t>
+            </w:r>
+            <w:r>
+              <w:rPr>
+                <w:rFonts w:ascii="Arial" w:hAnsi="Arial" w:cs="Arial"/>
+              </w:rPr>
+              <w:t>system an</w:t>
+            </w:r>
+            <w:r>
+              <w:rPr>
+                <w:rFonts w:ascii="Arial" w:hAnsi="Arial" w:cs="Arial"/>
+              </w:rPr>
+              <w:t xml:space="preserve">d market for the local products, it </w:t>
+            </w:r>
+            <w:r>
+              <w:rPr>
+                <w:rFonts w:ascii="Arial" w:hAnsi="Arial" w:cs="Arial"/>
+              </w:rPr>
+              <w:t xml:space="preserve">is currently lacking, the project will be highly advantageous to </w:t>
+            </w:r>
+            <w:r>
+              <w:rPr>
+                <w:rFonts w:ascii="Arial" w:hAnsi="Arial" w:cs="Arial"/>
+              </w:rPr>
+              <w:t>the local people of Lalitpur District</w:t>
+            </w:r>
+            <w:r>
+              <w:rPr>
+                <w:rFonts w:ascii="Arial" w:hAnsi="Arial" w:cs="Arial"/>
+              </w:rPr>
+              <w:t>.</w:t>
+            </w:r>
+          </w:p>
+        </w:tc>
+      </w:tr>
+      <w:tr>
+        <w:tc>
+          <w:tcPr>
+            <w:tcW w:w="747" w:type="dxa"/>
+          </w:tcPr>
+          <w:p>
+            <w:pPr>
+              <w:spacing w:line="360" w:lineRule="auto"/>
+              <w:rPr>
+                <w:rFonts w:ascii="Arial" w:hAnsi="Arial" w:cs="Arial"/>
+                <w:b/>
+              </w:rPr>
+            </w:pPr>
+            <w:r>
+              <w:rPr>
+                <w:rFonts w:ascii="Arial" w:hAnsi="Arial" w:cs="Arial"/>
+                <w:b/>
+              </w:rPr>
+              <w:t>7</w:t>
+            </w:r>
+          </w:p>
+        </w:tc>
+        <w:tc>
+          <w:tcPr>
+            <w:tcW w:w="2308" w:type="dxa"/>
+          </w:tcPr>
+          <w:p>
+            <w:pPr>
+              <w:spacing w:line="360" w:lineRule="auto"/>
+              <w:rPr>
+                <w:rFonts w:ascii="Arial" w:hAnsi="Arial" w:cs="Arial"/>
+              </w:rPr>
+            </w:pPr>
+            <w:r>
+              <w:rPr>
+                <w:rFonts w:ascii="Arial" w:hAnsi="Arial" w:cs="Arial"/>
+              </w:rPr>
+              <w:t>Ethical Feasibility</w:t>
+            </w:r>
+            <w:r>
+              <w:rPr>
+                <w:rFonts w:ascii="Arial" w:hAnsi="Arial" w:cs="Arial"/>
+              </w:rPr>
+              <w:t xml:space="preserve"> Study</w:t>
+            </w:r>
+          </w:p>
+        </w:tc>
+        <w:tc>
+          <w:tcPr>
+            <w:tcW w:w="2430" w:type="dxa"/>
+          </w:tcPr>
+          <w:p>
+            <w:pPr>
+              <w:spacing w:line="360" w:lineRule="auto"/>
+              <w:rPr>
+                <w:rFonts w:ascii="Arial" w:hAnsi="Arial" w:cs="Arial"/>
+              </w:rPr>
+            </w:pPr>
+            <w:r>
+              <w:rPr>
+                <w:rFonts w:ascii="Arial" w:hAnsi="Arial" w:cs="Arial"/>
+              </w:rPr>
+              <w:t>Is the project ethically acceptable by the users?</w:t>
+            </w:r>
+          </w:p>
+        </w:tc>
+        <w:tc>
+          <w:tcPr>
+            <w:tcW w:w="3865" w:type="dxa"/>
+          </w:tcPr>
+          <w:p>
+            <w:pPr>
+              <w:spacing w:line="360" w:lineRule="auto"/>
+              <w:rPr>
+                <w:rFonts w:ascii="Arial" w:hAnsi="Arial" w:cs="Arial"/>
+              </w:rPr>
+            </w:pPr>
+            <w:r>
+              <w:rPr>
+                <w:rFonts w:ascii="Arial" w:hAnsi="Arial" w:cs="Arial"/>
+              </w:rPr>
+              <w:t xml:space="preserve">The focus of the project is to help the </w:t>
+            </w:r>
+            <w:r>
+              <w:rPr>
+                <w:rFonts w:ascii="Arial" w:hAnsi="Arial" w:cs="Arial"/>
+              </w:rPr>
+              <w:t>local people</w:t>
+            </w:r>
+            <w:r>
+              <w:rPr>
+                <w:rFonts w:ascii="Arial" w:hAnsi="Arial" w:cs="Arial"/>
+              </w:rPr>
+              <w:t xml:space="preserve"> and </w:t>
+            </w:r>
+            <w:r>
+              <w:rPr>
+                <w:rFonts w:ascii="Arial" w:hAnsi="Arial" w:cs="Arial"/>
+              </w:rPr>
+              <w:t>seller</w:t>
+            </w:r>
+            <w:r>
+              <w:rPr>
+                <w:rFonts w:ascii="Arial" w:hAnsi="Arial" w:cs="Arial"/>
+              </w:rPr>
+              <w:t xml:space="preserve"> by eliminating the </w:t>
+            </w:r>
+            <w:r>
+              <w:rPr>
+                <w:rFonts w:ascii="Arial" w:hAnsi="Arial" w:cs="Arial"/>
+              </w:rPr>
+              <w:t>brokers</w:t>
+            </w:r>
+            <w:r>
+              <w:rPr>
+                <w:rFonts w:ascii="Arial" w:hAnsi="Arial" w:cs="Arial"/>
+              </w:rPr>
+              <w:t xml:space="preserve"> between them. It is ethically ac</w:t>
+            </w:r>
+            <w:r>
+              <w:rPr>
+                <w:rFonts w:ascii="Arial" w:hAnsi="Arial" w:cs="Arial"/>
+              </w:rPr>
+              <w:t>ceptable by the targeted people.</w:t>
+            </w:r>
+          </w:p>
+        </w:tc>
+      </w:tr>
+      <w:tr>
+        <w:tc>
+          <w:tcPr>
+            <w:tcW w:w="747" w:type="dxa"/>
+          </w:tcPr>
+          <w:p>
+            <w:pPr>
+              <w:spacing w:line="360" w:lineRule="auto"/>
+              <w:rPr>
+                <w:rFonts w:ascii="Arial" w:hAnsi="Arial" w:cs="Arial"/>
+                <w:b/>
+              </w:rPr>
+            </w:pPr>
+            <w:r>
+              <w:rPr>
+                <w:rFonts w:ascii="Arial" w:hAnsi="Arial" w:cs="Arial"/>
+                <w:b/>
+              </w:rPr>
+              <w:lastRenderedPageBreak/>
+              <w:t>8</w:t>
+            </w:r>
+          </w:p>
+        </w:tc>
+        <w:tc>
+          <w:tcPr>
+            <w:tcW w:w="2308" w:type="dxa"/>
+          </w:tcPr>
+          <w:p>
+            <w:pPr>
+              <w:spacing w:line="360" w:lineRule="auto"/>
+              <w:rPr>
+                <w:rFonts w:ascii="Arial" w:hAnsi="Arial" w:cs="Arial"/>
+              </w:rPr>
+            </w:pPr>
+            <w:r>
+              <w:rPr>
+                <w:rFonts w:ascii="Arial" w:hAnsi="Arial" w:cs="Arial"/>
+              </w:rPr>
+              <w:t>Comprehensive Feasibility</w:t>
+            </w:r>
+            <w:r>
+              <w:rPr>
+                <w:rFonts w:ascii="Arial" w:hAnsi="Arial" w:cs="Arial"/>
+              </w:rPr>
+              <w:t xml:space="preserve"> Study</w:t>
+            </w:r>
+          </w:p>
+        </w:tc>
+        <w:tc>
+          <w:tcPr>
+            <w:tcW w:w="2430" w:type="dxa"/>
+          </w:tcPr>
+          <w:p>
+            <w:pPr>
+              <w:spacing w:line="360" w:lineRule="auto"/>
+              <w:rPr>
+                <w:rFonts w:ascii="Arial" w:hAnsi="Arial" w:cs="Arial"/>
+              </w:rPr>
+            </w:pPr>
+            <w:r>
+              <w:rPr>
+                <w:rFonts w:ascii="Arial" w:hAnsi="Arial" w:cs="Arial"/>
+              </w:rPr>
+              <w:t>How does the project impact on different factors like, cultural, ethical, marketing etc.?</w:t>
+            </w:r>
+          </w:p>
+        </w:tc>
+        <w:tc>
+          <w:tcPr>
+            <w:tcW w:w="3865" w:type="dxa"/>
+          </w:tcPr>
+          <w:p>
+            <w:pPr>
+              <w:spacing w:line="360" w:lineRule="auto"/>
+              <w:rPr>
+                <w:rFonts w:ascii="Arial" w:hAnsi="Arial" w:cs="Arial"/>
+              </w:rPr>
+            </w:pPr>
+            <w:r>
+              <w:rPr>
+                <w:rFonts w:ascii="Arial" w:hAnsi="Arial" w:cs="Arial"/>
+              </w:rPr>
+              <w:t>Feasibility tests for these factors are performed above.</w:t>
+            </w:r>
+          </w:p>
+        </w:tc>
+      </w:tr>
+    </w:tbl>
+    <w:p>
+      <w:pPr>
+        <w:spacing w:line="360" w:lineRule="auto"/>
+        <w:rPr>
+          <w:rFonts w:ascii="Arial" w:hAnsi="Arial" w:cs="Arial"/>
+        </w:rPr>
+      </w:pPr>
+    </w:p>
+    <w:p>
+      <w:pPr>
         <w:pStyle w:val="Heading2"/>
         <w:spacing w:line="360" w:lineRule="auto"/>
         <w:rPr>
@@ -1499,12 +2787,12 @@
         <w:rPr>
           <w:rFonts w:ascii="Arial" w:hAnsi="Arial" w:cs="Arial"/>
         </w:rPr>
-        <w:lastRenderedPageBreak/>
-        <w:t>2.3) Feasibility Study</w:t>
+        <w:t>2.4) Requirement Analysis</w:t>
       </w:r>
     </w:p>
     <w:p>
       <w:pPr>
+        <w:pStyle w:val="Heading3"/>
         <w:spacing w:line="360" w:lineRule="auto"/>
         <w:rPr>
           <w:rFonts w:ascii="Arial" w:hAnsi="Arial" w:cs="Arial"/>
@@ -1514,12 +2802,23 @@
         <w:rPr>
           <w:rFonts w:ascii="Arial" w:hAnsi="Arial" w:cs="Arial"/>
         </w:rPr>
-        <w:br w:type="page"/>
+        <w:t>2.4</w:t>
+      </w:r>
+      <w:r>
+        <w:rPr>
+          <w:rFonts w:ascii="Arial" w:hAnsi="Arial" w:cs="Arial"/>
+        </w:rPr>
+        <w:t>.1</w:t>
+      </w:r>
+      <w:r>
+        <w:rPr>
+          <w:rFonts w:ascii="Arial" w:hAnsi="Arial" w:cs="Arial"/>
+        </w:rPr>
+        <w:t>) Functional Requirement</w:t>
       </w:r>
     </w:p>
     <w:p>
       <w:pPr>
-        <w:pStyle w:val="Heading2"/>
         <w:spacing w:line="360" w:lineRule="auto"/>
         <w:rPr>
           <w:rFonts w:ascii="Arial" w:hAnsi="Arial" w:cs="Arial"/>
@@ -1529,13 +2828,53 @@
         <w:rPr>
           <w:rFonts w:ascii="Arial" w:hAnsi="Arial" w:cs="Arial"/>
         </w:rPr>
-        <w:lastRenderedPageBreak/>
-        <w:t>2.4) Requirement Analysis</w:t>
+        <w:t xml:space="preserve">Simply, Functional Requirement </w:t>
+      </w:r>
+      <w:r>
+        <w:rPr>
+          <w:rFonts w:ascii="Arial" w:hAnsi="Arial" w:cs="Arial"/>
+        </w:rPr>
+        <w:t xml:space="preserve">(FR) </w:t>
+      </w:r>
+      <w:r>
+        <w:rPr>
+          <w:rFonts w:ascii="Arial" w:hAnsi="Arial" w:cs="Arial"/>
+        </w:rPr>
+        <w:t>means, those functions or features which are most important and suitable for a project development. It can include technical, hardware-software and their functionality</w:t>
+      </w:r>
+      <w:r>
+        <w:rPr>
+          <w:rFonts w:ascii="Arial" w:hAnsi="Arial" w:cs="Arial"/>
+        </w:rPr>
+        <w:t xml:space="preserve"> required to perform the </w:t>
+      </w:r>
+      <w:r>
+        <w:rPr>
+          <w:rFonts w:ascii="Arial" w:hAnsi="Arial" w:cs="Arial"/>
+        </w:rPr>
+        <w:t xml:space="preserve">user </w:t>
+      </w:r>
+      <w:r>
+        <w:rPr>
+          <w:rFonts w:ascii="Arial" w:hAnsi="Arial" w:cs="Arial"/>
+        </w:rPr>
+        <w:t>needs</w:t>
+      </w:r>
+      <w:r>
+        <w:rPr>
+          <w:rFonts w:ascii="Arial" w:hAnsi="Arial" w:cs="Arial"/>
+        </w:rPr>
+        <w:t xml:space="preserve"> and tasks</w:t>
+      </w:r>
+      <w:r>
+        <w:rPr>
+          <w:rFonts w:ascii="Arial" w:hAnsi="Arial" w:cs="Arial"/>
+        </w:rPr>
+        <w:t>.</w:t>
       </w:r>
     </w:p>
     <w:p>
       <w:pPr>
-        <w:pStyle w:val="Heading3"/>
         <w:spacing w:line="360" w:lineRule="auto"/>
         <w:rPr>
           <w:rFonts w:ascii="Arial" w:hAnsi="Arial" w:cs="Arial"/>
@@ -1545,19 +2884,7 @@
         <w:rPr>
           <w:rFonts w:ascii="Arial" w:hAnsi="Arial" w:cs="Arial"/>
         </w:rPr>
-        <w:t>2.4</w:t>
-      </w:r>
-      <w:r>
-        <w:rPr>
-          <w:rFonts w:ascii="Arial" w:hAnsi="Arial" w:cs="Arial"/>
-        </w:rPr>
-        <w:t>.1</w:t>
-      </w:r>
-      <w:r>
-        <w:rPr>
-          <w:rFonts w:ascii="Arial" w:hAnsi="Arial" w:cs="Arial"/>
-        </w:rPr>
-        <w:t>) Functional Requirement</w:t>
+        <w:t>FR suitable for my project is listed in the table below:</w:t>
       </w:r>
     </w:p>
     <w:tbl>
@@ -2278,6 +3605,7 @@
               <w:rPr>
                 <w:rFonts w:ascii="Arial" w:hAnsi="Arial" w:cs="Arial"/>
               </w:rPr>
+              <w:lastRenderedPageBreak/>
               <w:t>FR 7</w:t>
             </w:r>
           </w:p>
@@ -2569,7 +3897,6 @@
               <w:rPr>
                 <w:rFonts w:ascii="Arial" w:hAnsi="Arial" w:cs="Arial"/>
               </w:rPr>
-              <w:lastRenderedPageBreak/>
               <w:t>FR 10</w:t>
             </w:r>
           </w:p>
@@ -3209,7 +4536,14 @@
               <w:rPr>
                 <w:rFonts w:ascii="Arial" w:hAnsi="Arial" w:cs="Arial"/>
               </w:rPr>
-              <w:t>To get notification on new items or posts</w:t>
+              <w:t xml:space="preserve">To get notification </w:t>
+            </w:r>
+            <w:r>
+              <w:rPr>
+                <w:rFonts w:ascii="Arial" w:hAnsi="Arial" w:cs="Arial"/>
+              </w:rPr>
+              <w:lastRenderedPageBreak/>
+              <w:t>on new items or posts</w:t>
             </w:r>
           </w:p>
         </w:tc>
@@ -3228,6 +4562,7 @@
               <w:rPr>
                 <w:rFonts w:ascii="Arial" w:hAnsi="Arial" w:cs="Arial"/>
               </w:rPr>
+              <w:lastRenderedPageBreak/>
               <w:t>N/A</w:t>
             </w:r>
           </w:p>
@@ -3249,6 +4584,7 @@
               <w:rPr>
                 <w:rFonts w:ascii="Arial" w:hAnsi="Arial" w:cs="Arial"/>
               </w:rPr>
+              <w:lastRenderedPageBreak/>
               <w:t>FR 17</w:t>
             </w:r>
           </w:p>
@@ -3546,7 +4882,6 @@
         <w:rPr>
           <w:rFonts w:ascii="Arial" w:hAnsi="Arial" w:cs="Arial"/>
         </w:rPr>
-        <w:lastRenderedPageBreak/>
         <w:t xml:space="preserve">2.4.2) </w:t>
       </w:r>
       <w:r>
@@ -3554,6 +4889,46 @@
           <w:rFonts w:ascii="Arial" w:hAnsi="Arial" w:cs="Arial"/>
         </w:rPr>
         <w:t>Non-Functional Requirements</w:t>
+      </w:r>
+    </w:p>
+    <w:p>
+      <w:pPr>
+        <w:spacing w:line="360" w:lineRule="auto"/>
+        <w:rPr>
+          <w:rFonts w:ascii="Arial" w:hAnsi="Arial" w:cs="Arial"/>
+        </w:rPr>
+      </w:pPr>
+      <w:r>
+        <w:rPr>
+          <w:rFonts w:ascii="Arial" w:hAnsi="Arial" w:cs="Arial"/>
+        </w:rPr>
+        <w:t xml:space="preserve">Simply, Non-Functional Requirements </w:t>
+      </w:r>
+      <w:r>
+        <w:rPr>
+          <w:rFonts w:ascii="Arial" w:hAnsi="Arial" w:cs="Arial"/>
+        </w:rPr>
+        <w:t xml:space="preserve">(NFR) </w:t>
+      </w:r>
+      <w:r>
+        <w:rPr>
+          <w:rFonts w:ascii="Arial" w:hAnsi="Arial" w:cs="Arial"/>
+        </w:rPr>
+        <w:t>describes how the system attributes such as security, performance, reliability, maintainability, scalability and usability works. It is also known as system qualities which ensure the usability and effectiveness of the entire system.</w:t>
+      </w:r>
+    </w:p>
+    <w:p>
+      <w:pPr>
+        <w:spacing w:line="360" w:lineRule="auto"/>
+        <w:rPr>
+          <w:rFonts w:ascii="Arial" w:hAnsi="Arial" w:cs="Arial"/>
+        </w:rPr>
+      </w:pPr>
+      <w:r>
+        <w:rPr>
+          <w:rFonts w:ascii="Arial" w:hAnsi="Arial" w:cs="Arial"/>
+        </w:rPr>
+        <w:t>NFR suitable for my project is listed in the table below:</w:t>
       </w:r>
     </w:p>
     <w:tbl>
@@ -4082,7 +5457,14 @@
               <w:rPr>
                 <w:rFonts w:ascii="Arial" w:hAnsi="Arial" w:cs="Arial"/>
               </w:rPr>
-              <w:t>ser gets to use system all time and</w:t>
+              <w:t xml:space="preserve">ser gets to use system all time </w:t>
+            </w:r>
+            <w:r>
+              <w:rPr>
+                <w:rFonts w:ascii="Arial" w:hAnsi="Arial" w:cs="Arial"/>
+              </w:rPr>
+              <w:lastRenderedPageBreak/>
+              <w:t>and</w:t>
             </w:r>
             <w:r>
               <w:rPr>
@@ -4107,6 +5489,7 @@
               <w:rPr>
                 <w:rFonts w:ascii="Arial" w:hAnsi="Arial" w:cs="Arial"/>
               </w:rPr>
+              <w:lastRenderedPageBreak/>
               <w:t>N/A</w:t>
             </w:r>
           </w:p>
@@ -4128,6 +5511,7 @@
               <w:rPr>
                 <w:rFonts w:ascii="Arial" w:hAnsi="Arial" w:cs="Arial"/>
               </w:rPr>
+              <w:lastRenderedPageBreak/>
               <w:t>NFR 5</w:t>
             </w:r>
           </w:p>
@@ -4431,7 +5815,6 @@
               <w:rPr>
                 <w:rFonts w:ascii="Arial" w:hAnsi="Arial" w:cs="Arial"/>
               </w:rPr>
-              <w:lastRenderedPageBreak/>
               <w:t>NFR 8</w:t>
             </w:r>
           </w:p>
@@ -4724,6 +6107,20 @@
     </w:p>
     <w:p>
       <w:pPr>
+        <w:spacing w:line="360" w:lineRule="auto"/>
+        <w:rPr>
+          <w:rFonts w:ascii="Arial" w:hAnsi="Arial" w:cs="Arial"/>
+        </w:rPr>
+      </w:pPr>
+      <w:r>
+        <w:rPr>
+          <w:rFonts w:ascii="Arial" w:hAnsi="Arial" w:cs="Arial"/>
+        </w:rPr>
+        <w:br w:type="page"/>
+      </w:r>
+    </w:p>
+    <w:p>
+      <w:pPr>
         <w:pStyle w:val="Heading3"/>
         <w:spacing w:line="360" w:lineRule="auto"/>
         <w:rPr>
@@ -4734,20 +6131,323 @@
         <w:rPr>
           <w:rFonts w:ascii="Arial" w:hAnsi="Arial" w:cs="Arial"/>
         </w:rPr>
+        <w:lastRenderedPageBreak/>
         <w:t xml:space="preserve">2.4.3) MoSCoW Prioritization </w:t>
       </w:r>
     </w:p>
     <w:p>
       <w:pPr>
-        <w:rPr>
-          <w:rFonts w:ascii="Arial" w:hAnsi="Arial" w:cs="Arial"/>
-        </w:rPr>
-      </w:pPr>
+        <w:spacing w:line="360" w:lineRule="auto"/>
+        <w:rPr>
+          <w:rFonts w:ascii="Arial" w:hAnsi="Arial" w:cs="Arial"/>
+        </w:rPr>
+      </w:pPr>
+      <w:r>
+        <w:rPr>
+          <w:rFonts w:ascii="Arial" w:hAnsi="Arial" w:cs="Arial"/>
+        </w:rPr>
+        <w:t>Also known as MoSCoW method, it us used to determine which requirement should be included in a certain system delivery. It helps to minimize the risk as importance is given to the most important work of the project. Importance of MoSCoW Prioritization are explained below:</w:t>
+      </w:r>
+    </w:p>
+    <w:p>
+      <w:pPr>
+        <w:pStyle w:val="ListParagraph"/>
+        <w:numPr>
+          <w:ilvl w:val="0"/>
+          <w:numId w:val="10"/>
+        </w:numPr>
+        <w:spacing w:line="360" w:lineRule="auto"/>
+        <w:rPr>
+          <w:rFonts w:ascii="Arial" w:hAnsi="Arial" w:cs="Arial"/>
+        </w:rPr>
+      </w:pPr>
+      <w:r>
+        <w:rPr>
+          <w:rFonts w:ascii="Arial" w:hAnsi="Arial" w:cs="Arial"/>
+        </w:rPr>
+        <w:t>For classifying important task and give time, cost and effort accordingly</w:t>
+      </w:r>
+      <w:r>
+        <w:rPr>
+          <w:rFonts w:ascii="Arial" w:hAnsi="Arial" w:cs="Arial"/>
+        </w:rPr>
+        <w:t xml:space="preserve"> to the projects that are in progress</w:t>
+      </w:r>
+    </w:p>
+    <w:p>
+      <w:pPr>
+        <w:pStyle w:val="ListParagraph"/>
+        <w:numPr>
+          <w:ilvl w:val="0"/>
+          <w:numId w:val="10"/>
+        </w:numPr>
+        <w:spacing w:line="360" w:lineRule="auto"/>
+        <w:rPr>
+          <w:rFonts w:ascii="Arial" w:hAnsi="Arial" w:cs="Arial"/>
+        </w:rPr>
+      </w:pPr>
+      <w:r>
+        <w:rPr>
+          <w:rFonts w:ascii="Arial" w:hAnsi="Arial" w:cs="Arial"/>
+        </w:rPr>
+        <w:t>It is simplistic</w:t>
+      </w:r>
+      <w:r>
+        <w:rPr>
+          <w:rFonts w:ascii="Arial" w:hAnsi="Arial" w:cs="Arial"/>
+        </w:rPr>
+        <w:t xml:space="preserve"> and high level requirement prioritization</w:t>
+      </w:r>
+    </w:p>
+    <w:p>
+      <w:pPr>
+        <w:pStyle w:val="ListParagraph"/>
+        <w:numPr>
+          <w:ilvl w:val="0"/>
+          <w:numId w:val="10"/>
+        </w:numPr>
+        <w:spacing w:line="360" w:lineRule="auto"/>
+        <w:rPr>
+          <w:rFonts w:ascii="Arial" w:hAnsi="Arial" w:cs="Arial"/>
+        </w:rPr>
+      </w:pPr>
+      <w:r>
+        <w:rPr>
+          <w:rFonts w:ascii="Arial" w:hAnsi="Arial" w:cs="Arial"/>
+        </w:rPr>
+        <w:t>We don’t need any prior knowledge or training to understand the concept</w:t>
+      </w:r>
+    </w:p>
+    <w:p>
+      <w:pPr>
+        <w:spacing w:line="360" w:lineRule="auto"/>
+        <w:rPr>
+          <w:rFonts w:ascii="Arial" w:hAnsi="Arial" w:cs="Arial"/>
+        </w:rPr>
+      </w:pPr>
+      <w:r>
+        <w:rPr>
+          <w:rFonts w:ascii="Arial" w:hAnsi="Arial" w:cs="Arial"/>
+          <w:noProof/>
+        </w:rPr>
+        <w:drawing>
+          <wp:inline distT="0" distB="0" distL="0" distR="0" wp14:anchorId="01D5C858" wp14:editId="03130482">
+            <wp:extent cx="5731510" cy="3606165"/>
+            <wp:effectExtent l="0" t="0" r="2540" b="0"/>
+            <wp:docPr id="5" name="Picture 5"/>
+            <wp:cNvGraphicFramePr>
+              <a:graphicFrameLocks xmlns:a="http://schemas.openxmlformats.org/drawingml/2006/main" noChangeAspect="1"/>
+            </wp:cNvGraphicFramePr>
+            <a:graphic xmlns:a="http://schemas.openxmlformats.org/drawingml/2006/main">
+              <a:graphicData uri="http://schemas.openxmlformats.org/drawingml/2006/picture">
+                <pic:pic xmlns:pic="http://schemas.openxmlformats.org/drawingml/2006/picture">
+                  <pic:nvPicPr>
+                    <pic:cNvPr id="1" name=""/>
+                    <pic:cNvPicPr/>
+                  </pic:nvPicPr>
+                  <pic:blipFill>
+                    <a:blip r:embed="rId9"/>
+                    <a:stretch>
+                      <a:fillRect/>
+                    </a:stretch>
+                  </pic:blipFill>
+                  <pic:spPr>
+                    <a:xfrm>
+                      <a:off x="0" y="0"/>
+                      <a:ext cx="5731510" cy="3606165"/>
+                    </a:xfrm>
+                    <a:prstGeom prst="rect">
+                      <a:avLst/>
+                    </a:prstGeom>
+                  </pic:spPr>
+                </pic:pic>
+              </a:graphicData>
+            </a:graphic>
+          </wp:inline>
+        </w:drawing>
+      </w:r>
+    </w:p>
+    <w:p>
+      <w:pPr>
+        <w:spacing w:line="360" w:lineRule="auto"/>
+        <w:rPr>
+          <w:rFonts w:ascii="Arial" w:hAnsi="Arial" w:cs="Arial"/>
+        </w:rPr>
+      </w:pPr>
+      <w:r>
+        <w:rPr>
+          <w:rFonts w:ascii="Arial" w:hAnsi="Arial" w:cs="Arial"/>
+        </w:rPr>
+        <w:t>Figure: MoSCoW Prioritization</w:t>
+      </w:r>
+    </w:p>
+    <w:p>
+      <w:pPr>
+        <w:spacing w:line="360" w:lineRule="auto"/>
+        <w:rPr>
+          <w:rFonts w:ascii="Arial" w:hAnsi="Arial" w:cs="Arial"/>
+        </w:rPr>
+      </w:pPr>
+      <w:r>
+        <w:rPr>
+          <w:rFonts w:ascii="Arial" w:hAnsi="Arial" w:cs="Arial"/>
+        </w:rPr>
+        <w:t>The four level of the prioritization are explained below:</w:t>
+      </w:r>
+    </w:p>
+    <w:p>
+      <w:pPr>
+        <w:pStyle w:val="ListParagraph"/>
+        <w:numPr>
+          <w:ilvl w:val="0"/>
+          <w:numId w:val="12"/>
+        </w:numPr>
+        <w:spacing w:line="360" w:lineRule="auto"/>
+        <w:rPr>
+          <w:rFonts w:ascii="Arial" w:hAnsi="Arial" w:cs="Arial"/>
+        </w:rPr>
+      </w:pPr>
+      <w:r>
+        <w:rPr>
+          <w:rFonts w:ascii="Arial" w:hAnsi="Arial" w:cs="Arial"/>
+          <w:b/>
+        </w:rPr>
+        <w:t>M</w:t>
+      </w:r>
+      <w:r>
+        <w:rPr>
+          <w:rFonts w:ascii="Arial" w:hAnsi="Arial" w:cs="Arial"/>
+        </w:rPr>
+        <w:t>ost Have:</w:t>
+      </w:r>
+      <w:r>
+        <w:rPr>
+          <w:rFonts w:ascii="Arial" w:hAnsi="Arial" w:cs="Arial"/>
+        </w:rPr>
+        <w:t xml:space="preserve"> It is the most top priority items that the project need in order to move forward. </w:t>
+      </w:r>
+    </w:p>
+    <w:p>
+      <w:pPr>
+        <w:pStyle w:val="ListParagraph"/>
+        <w:numPr>
+          <w:ilvl w:val="0"/>
+          <w:numId w:val="12"/>
+        </w:numPr>
+        <w:spacing w:line="360" w:lineRule="auto"/>
+        <w:rPr>
+          <w:rFonts w:ascii="Arial" w:hAnsi="Arial" w:cs="Arial"/>
+        </w:rPr>
+      </w:pPr>
+      <w:r>
+        <w:rPr>
+          <w:rFonts w:ascii="Arial" w:hAnsi="Arial" w:cs="Arial"/>
+          <w:b/>
+        </w:rPr>
+        <w:t>S</w:t>
+      </w:r>
+      <w:r>
+        <w:rPr>
+          <w:rFonts w:ascii="Arial" w:hAnsi="Arial" w:cs="Arial"/>
+        </w:rPr>
+        <w:t>hould Have:</w:t>
+      </w:r>
+      <w:r>
+        <w:rPr>
+          <w:rFonts w:ascii="Arial" w:hAnsi="Arial" w:cs="Arial"/>
+        </w:rPr>
+        <w:t xml:space="preserve"> It is not critical to launch, but priority items are considered to be important.</w:t>
+      </w:r>
+    </w:p>
+    <w:p>
+      <w:pPr>
+        <w:pStyle w:val="ListParagraph"/>
+        <w:numPr>
+          <w:ilvl w:val="0"/>
+          <w:numId w:val="12"/>
+        </w:numPr>
+        <w:spacing w:line="360" w:lineRule="auto"/>
+        <w:rPr>
+          <w:rFonts w:ascii="Arial" w:hAnsi="Arial" w:cs="Arial"/>
+        </w:rPr>
+      </w:pPr>
+      <w:r>
+        <w:rPr>
+          <w:rFonts w:ascii="Arial" w:hAnsi="Arial" w:cs="Arial"/>
+          <w:b/>
+        </w:rPr>
+        <w:t>C</w:t>
+      </w:r>
+      <w:r>
+        <w:rPr>
+          <w:rFonts w:ascii="Arial" w:hAnsi="Arial" w:cs="Arial"/>
+        </w:rPr>
+        <w:t>ould Have:</w:t>
+      </w:r>
+      <w:r>
+        <w:rPr>
+          <w:rFonts w:ascii="Arial" w:hAnsi="Arial" w:cs="Arial"/>
+        </w:rPr>
+        <w:t xml:space="preserve"> It is a requirement that the priority items are desirable but not necessary.</w:t>
+      </w:r>
+    </w:p>
+    <w:p>
+      <w:pPr>
+        <w:pStyle w:val="ListParagraph"/>
+        <w:numPr>
+          <w:ilvl w:val="0"/>
+          <w:numId w:val="12"/>
+        </w:numPr>
+        <w:spacing w:line="360" w:lineRule="auto"/>
+        <w:rPr>
+          <w:rFonts w:ascii="Arial" w:hAnsi="Arial" w:cs="Arial"/>
+        </w:rPr>
+      </w:pPr>
+      <w:r>
+        <w:rPr>
+          <w:rFonts w:ascii="Arial" w:hAnsi="Arial" w:cs="Arial"/>
+          <w:b/>
+        </w:rPr>
+        <w:t>W</w:t>
+      </w:r>
+      <w:r>
+        <w:rPr>
+          <w:rFonts w:ascii="Arial" w:hAnsi="Arial" w:cs="Arial"/>
+        </w:rPr>
+        <w:t>ould not Have:</w:t>
+      </w:r>
+      <w:r>
+        <w:rPr>
+          <w:rFonts w:ascii="Arial" w:hAnsi="Arial" w:cs="Arial"/>
+        </w:rPr>
+        <w:t xml:space="preserve"> It is a requirement that will not be implemented now, but such priority items may be included in a future.</w:t>
+      </w:r>
+    </w:p>
+    <w:p>
+      <w:pPr>
+        <w:spacing w:line="360" w:lineRule="auto"/>
+        <w:rPr>
+          <w:rFonts w:ascii="Arial" w:hAnsi="Arial" w:cs="Arial"/>
+        </w:rPr>
+      </w:pPr>
+      <w:r>
+        <w:rPr>
+          <w:rFonts w:ascii="Arial" w:hAnsi="Arial" w:cs="Arial"/>
+        </w:rPr>
+        <w:lastRenderedPageBreak/>
+        <w:t xml:space="preserve">MoSCoW Prioritization of </w:t>
+      </w:r>
       <w:r>
         <w:rPr>
           <w:rFonts w:ascii="Arial" w:hAnsi="Arial" w:cs="Arial"/>
         </w:rPr>
         <w:t>Functional Requirement</w:t>
+      </w:r>
+      <w:r>
+        <w:rPr>
+          <w:rFonts w:ascii="Arial" w:hAnsi="Arial" w:cs="Arial"/>
+        </w:rPr>
+        <w:t>:</w:t>
       </w:r>
     </w:p>
     <w:tbl>
@@ -5904,7 +7604,6 @@
               <w:rPr>
                 <w:rFonts w:ascii="Arial" w:hAnsi="Arial" w:cs="Arial"/>
               </w:rPr>
-              <w:lastRenderedPageBreak/>
               <w:t>FR 19</w:t>
             </w:r>
           </w:p>
@@ -5951,27 +7650,29 @@
     </w:tbl>
     <w:p>
       <w:pPr>
+        <w:spacing w:line="360" w:lineRule="auto"/>
         <w:rPr>
           <w:rFonts w:ascii="Arial" w:hAnsi="Arial" w:cs="Arial"/>
         </w:rPr>
       </w:pPr>
     </w:p>
     <w:p>
-      <w:r>
-        <w:br w:type="page"/>
-      </w:r>
-    </w:p>
-    <w:p>
-      <w:pPr>
-        <w:rPr>
-          <w:rFonts w:ascii="Arial" w:hAnsi="Arial" w:cs="Arial"/>
-        </w:rPr>
-      </w:pPr>
-      <w:r>
-        <w:rPr>
-          <w:rFonts w:ascii="Arial" w:hAnsi="Arial" w:cs="Arial"/>
-        </w:rPr>
-        <w:lastRenderedPageBreak/>
+      <w:pPr>
+        <w:spacing w:line="360" w:lineRule="auto"/>
+        <w:rPr>
+          <w:rFonts w:ascii="Arial" w:hAnsi="Arial" w:cs="Arial"/>
+        </w:rPr>
+      </w:pPr>
+      <w:r>
+        <w:rPr>
+          <w:rFonts w:ascii="Arial" w:hAnsi="Arial" w:cs="Arial"/>
+        </w:rPr>
+        <w:t xml:space="preserve">MoSCoW Prioritization of </w:t>
+      </w:r>
+      <w:r>
+        <w:rPr>
+          <w:rFonts w:ascii="Arial" w:hAnsi="Arial" w:cs="Arial"/>
+        </w:rPr>
         <w:t>Non Functional Requirement</w:t>
       </w:r>
     </w:p>
@@ -6644,6 +8345,7 @@
     </w:tbl>
     <w:p>
       <w:pPr>
+        <w:spacing w:line="360" w:lineRule="auto"/>
         <w:rPr>
           <w:rFonts w:ascii="Arial" w:hAnsi="Arial" w:cs="Arial"/>
         </w:rPr>
@@ -6687,21 +8389,67 @@
         <w:rPr>
           <w:rFonts w:ascii="Arial" w:hAnsi="Arial" w:cs="Arial"/>
         </w:rPr>
-        <w:t xml:space="preserve">A system Requirement Specification is a set of documents details the features and functionality of a system to be developed. It also provides details on different hardware and software required while developing the project as well as what users will require to use the project. </w:t>
-      </w:r>
-    </w:p>
-    <w:p>
-      <w:pPr>
-        <w:spacing w:line="360" w:lineRule="auto"/>
-        <w:rPr>
-          <w:rFonts w:ascii="Arial" w:hAnsi="Arial" w:cs="Arial"/>
-        </w:rPr>
-      </w:pPr>
-      <w:r>
-        <w:rPr>
-          <w:rFonts w:ascii="Arial" w:hAnsi="Arial" w:cs="Arial"/>
-        </w:rPr>
-        <w:t>The hardware/software requirements for my project is given below.</w:t>
+        <w:t xml:space="preserve">A </w:t>
+      </w:r>
+      <w:r>
+        <w:rPr>
+          <w:rFonts w:ascii="Arial" w:hAnsi="Arial" w:cs="Arial"/>
+        </w:rPr>
+        <w:t>Software</w:t>
+      </w:r>
+      <w:r>
+        <w:rPr>
+          <w:rFonts w:ascii="Arial" w:hAnsi="Arial" w:cs="Arial"/>
+        </w:rPr>
+        <w:t xml:space="preserve"> Requirement Specification </w:t>
+      </w:r>
+      <w:r>
+        <w:rPr>
+          <w:rFonts w:ascii="Arial" w:hAnsi="Arial" w:cs="Arial"/>
+        </w:rPr>
+        <w:t>also known as System Requirement Specification, is a set of document that helps to explain the feature and behavior of a software requirement</w:t>
+      </w:r>
+      <w:r>
+        <w:rPr>
+          <w:rFonts w:ascii="Arial" w:hAnsi="Arial" w:cs="Arial"/>
+        </w:rPr>
+        <w:t>.</w:t>
+      </w:r>
+      <w:r>
+        <w:rPr>
+          <w:rFonts w:ascii="Arial" w:hAnsi="Arial" w:cs="Arial"/>
+        </w:rPr>
+        <w:t xml:space="preserve"> It also provides various hardware and software description while developing a system.</w:t>
+      </w:r>
+      <w:r>
+        <w:rPr>
+          <w:rFonts w:ascii="Arial" w:hAnsi="Arial" w:cs="Arial"/>
+        </w:rPr>
+        <w:t xml:space="preserve"> </w:t>
+      </w:r>
+      <w:r>
+        <w:rPr>
+          <w:rFonts w:ascii="Arial" w:hAnsi="Arial" w:cs="Arial"/>
+        </w:rPr>
+        <w:t xml:space="preserve">The hardware and </w:t>
+      </w:r>
+      <w:r>
+        <w:rPr>
+          <w:rFonts w:ascii="Arial" w:hAnsi="Arial" w:cs="Arial"/>
+        </w:rPr>
+        <w:t xml:space="preserve">software requirements </w:t>
+      </w:r>
+      <w:r>
+        <w:rPr>
+          <w:rFonts w:ascii="Arial" w:hAnsi="Arial" w:cs="Arial"/>
+        </w:rPr>
+        <w:t xml:space="preserve">required </w:t>
+      </w:r>
+      <w:r>
+        <w:rPr>
+          <w:rFonts w:ascii="Arial" w:hAnsi="Arial" w:cs="Arial"/>
+        </w:rPr>
+        <w:t>for my project is given below.</w:t>
       </w:r>
     </w:p>
     <w:p>
@@ -6735,7 +8483,43 @@
         <w:rPr>
           <w:rFonts w:ascii="Arial" w:hAnsi="Arial" w:cs="Arial"/>
         </w:rPr>
-        <w:t>The hardware/software required for developing the project from initiation to deployment is known as Pre-project requirements.</w:t>
+        <w:t xml:space="preserve">The hardware and </w:t>
+      </w:r>
+      <w:r>
+        <w:rPr>
+          <w:rFonts w:ascii="Arial" w:hAnsi="Arial" w:cs="Arial"/>
+        </w:rPr>
+        <w:t xml:space="preserve">software required for developing the project from </w:t>
+      </w:r>
+      <w:r>
+        <w:rPr>
+          <w:rFonts w:ascii="Arial" w:hAnsi="Arial" w:cs="Arial"/>
+        </w:rPr>
+        <w:t>the beginning to ending</w:t>
+      </w:r>
+      <w:r>
+        <w:rPr>
+          <w:rFonts w:ascii="Arial" w:hAnsi="Arial" w:cs="Arial"/>
+        </w:rPr>
+        <w:t xml:space="preserve"> is </w:t>
+      </w:r>
+      <w:r>
+        <w:rPr>
+          <w:rFonts w:ascii="Arial" w:hAnsi="Arial" w:cs="Arial"/>
+        </w:rPr>
+        <w:t>said to be</w:t>
+      </w:r>
+      <w:r>
+        <w:rPr>
+          <w:rFonts w:ascii="Arial" w:hAnsi="Arial" w:cs="Arial"/>
+        </w:rPr>
+        <w:t xml:space="preserve"> </w:t>
+      </w:r>
+      <w:r>
+        <w:rPr>
+          <w:rFonts w:ascii="Arial" w:hAnsi="Arial" w:cs="Arial"/>
+        </w:rPr>
+        <w:t>Pre-project requirements.</w:t>
       </w:r>
     </w:p>
     <w:tbl>
@@ -6759,11 +8543,13 @@
               <w:spacing w:line="360" w:lineRule="auto"/>
               <w:rPr>
                 <w:rFonts w:ascii="Arial" w:hAnsi="Arial" w:cs="Arial"/>
-              </w:rPr>
-            </w:pPr>
-            <w:r>
-              <w:rPr>
-                <w:rFonts w:ascii="Arial" w:hAnsi="Arial" w:cs="Arial"/>
+                <w:b/>
+              </w:rPr>
+            </w:pPr>
+            <w:r>
+              <w:rPr>
+                <w:rFonts w:ascii="Arial" w:hAnsi="Arial" w:cs="Arial"/>
+                <w:b/>
               </w:rPr>
               <w:t>Hardware</w:t>
             </w:r>
@@ -6778,11 +8564,13 @@
               <w:spacing w:line="360" w:lineRule="auto"/>
               <w:rPr>
                 <w:rFonts w:ascii="Arial" w:hAnsi="Arial" w:cs="Arial"/>
-              </w:rPr>
-            </w:pPr>
-            <w:r>
-              <w:rPr>
-                <w:rFonts w:ascii="Arial" w:hAnsi="Arial" w:cs="Arial"/>
+                <w:b/>
+              </w:rPr>
+            </w:pPr>
+            <w:r>
+              <w:rPr>
+                <w:rFonts w:ascii="Arial" w:hAnsi="Arial" w:cs="Arial"/>
+                <w:b/>
               </w:rPr>
               <w:t>Software</w:t>
             </w:r>
@@ -7122,13 +8910,7 @@
     </w:tbl>
     <w:p>
       <w:pPr>
-        <w:rPr>
-          <w:rFonts w:ascii="Arial" w:hAnsi="Arial" w:cs="Arial"/>
-        </w:rPr>
-      </w:pPr>
-    </w:p>
-    <w:p>
-      <w:pPr>
+        <w:spacing w:line="360" w:lineRule="auto"/>
         <w:rPr>
           <w:rFonts w:ascii="Arial" w:hAnsi="Arial" w:cs="Arial"/>
         </w:rPr>
@@ -7150,7 +8932,6 @@
         <w:rPr>
           <w:rFonts w:ascii="Arial" w:hAnsi="Arial" w:cs="Arial"/>
         </w:rPr>
-        <w:lastRenderedPageBreak/>
         <w:t>Post project requirements</w:t>
       </w:r>
     </w:p>
@@ -7166,7 +8947,37 @@
         <w:rPr>
           <w:rFonts w:ascii="Arial" w:hAnsi="Arial" w:cs="Arial"/>
         </w:rPr>
-        <w:t>The hardware/software that is required at minimum to use the project by the user is known as post project requirement.</w:t>
+        <w:t xml:space="preserve">The hardware and </w:t>
+      </w:r>
+      <w:r>
+        <w:rPr>
+          <w:rFonts w:ascii="Arial" w:hAnsi="Arial" w:cs="Arial"/>
+        </w:rPr>
+        <w:t xml:space="preserve">software that is required </w:t>
+      </w:r>
+      <w:r>
+        <w:rPr>
+          <w:rFonts w:ascii="Arial" w:hAnsi="Arial" w:cs="Arial"/>
+        </w:rPr>
+        <w:t xml:space="preserve">to run the project smoothly without any bugs or error </w:t>
+      </w:r>
+      <w:r>
+        <w:rPr>
+          <w:rFonts w:ascii="Arial" w:hAnsi="Arial" w:cs="Arial"/>
+        </w:rPr>
+        <w:t xml:space="preserve">is </w:t>
+      </w:r>
+      <w:r>
+        <w:rPr>
+          <w:rFonts w:ascii="Arial" w:hAnsi="Arial" w:cs="Arial"/>
+        </w:rPr>
+        <w:t>said to be</w:t>
+      </w:r>
+      <w:r>
+        <w:rPr>
+          <w:rFonts w:ascii="Arial" w:hAnsi="Arial" w:cs="Arial"/>
+        </w:rPr>
+        <w:t xml:space="preserve"> post project requirement.</w:t>
       </w:r>
     </w:p>
     <w:tbl>
@@ -7190,11 +9001,13 @@
               <w:spacing w:line="360" w:lineRule="auto"/>
               <w:rPr>
                 <w:rFonts w:ascii="Arial" w:hAnsi="Arial" w:cs="Arial"/>
-              </w:rPr>
-            </w:pPr>
-            <w:r>
-              <w:rPr>
-                <w:rFonts w:ascii="Arial" w:hAnsi="Arial" w:cs="Arial"/>
+                <w:b/>
+              </w:rPr>
+            </w:pPr>
+            <w:r>
+              <w:rPr>
+                <w:rFonts w:ascii="Arial" w:hAnsi="Arial" w:cs="Arial"/>
+                <w:b/>
               </w:rPr>
               <w:t>Hardware</w:t>
             </w:r>
@@ -7209,11 +9022,13 @@
               <w:spacing w:line="360" w:lineRule="auto"/>
               <w:rPr>
                 <w:rFonts w:ascii="Arial" w:hAnsi="Arial" w:cs="Arial"/>
-              </w:rPr>
-            </w:pPr>
-            <w:r>
-              <w:rPr>
-                <w:rFonts w:ascii="Arial" w:hAnsi="Arial" w:cs="Arial"/>
+                <w:b/>
+              </w:rPr>
+            </w:pPr>
+            <w:r>
+              <w:rPr>
+                <w:rFonts w:ascii="Arial" w:hAnsi="Arial" w:cs="Arial"/>
+                <w:b/>
               </w:rPr>
               <w:t>Software</w:t>
             </w:r>
@@ -7564,14 +9379,6 @@
               <w:t>Tor</w:t>
             </w:r>
           </w:p>
-          <w:p>
-            <w:pPr>
-              <w:spacing w:line="360" w:lineRule="auto"/>
-              <w:rPr>
-                <w:rFonts w:ascii="Arial" w:hAnsi="Arial" w:cs="Arial"/>
-              </w:rPr>
-            </w:pPr>
-          </w:p>
         </w:tc>
       </w:tr>
     </w:tbl>
@@ -7582,14 +9389,28 @@
           <w:rFonts w:ascii="Arial" w:hAnsi="Arial" w:cs="Arial"/>
         </w:rPr>
       </w:pPr>
+      <w:r>
+        <w:rPr>
+          <w:rFonts w:ascii="Arial" w:hAnsi="Arial" w:cs="Arial"/>
+        </w:rPr>
+        <w:br w:type="page"/>
+      </w:r>
     </w:p>
     <w:p>
       <w:pPr>
+        <w:pStyle w:val="Heading2"/>
         <w:spacing w:line="360" w:lineRule="auto"/>
         <w:rPr>
           <w:rFonts w:ascii="Arial" w:hAnsi="Arial" w:cs="Arial"/>
         </w:rPr>
       </w:pPr>
+      <w:r>
+        <w:rPr>
+          <w:rFonts w:ascii="Arial" w:hAnsi="Arial" w:cs="Arial"/>
+        </w:rPr>
+        <w:lastRenderedPageBreak/>
+        <w:t>2.5) Use Case Diagram</w:t>
+      </w:r>
     </w:p>
     <w:p>
       <w:pPr>
@@ -7598,6 +9419,219 @@
           <w:rFonts w:ascii="Arial" w:hAnsi="Arial" w:cs="Arial"/>
         </w:rPr>
       </w:pPr>
+      <w:r>
+        <w:rPr>
+          <w:rFonts w:ascii="Arial" w:hAnsi="Arial" w:cs="Arial"/>
+        </w:rPr>
+        <w:t>Use Case Diagram is the representation of a user’s interaction with the system which helps to show the relationship between the user and the different use case involved in the system.</w:t>
+      </w:r>
+      <w:r>
+        <w:rPr>
+          <w:rFonts w:ascii="Arial" w:hAnsi="Arial" w:cs="Arial"/>
+        </w:rPr>
+        <w:t xml:space="preserve"> It helps to distinguish the role of the different users/actors on the function of the system. </w:t>
+      </w:r>
+    </w:p>
+    <w:p>
+      <w:pPr>
+        <w:spacing w:line="360" w:lineRule="auto"/>
+        <w:rPr>
+          <w:rFonts w:ascii="Arial" w:hAnsi="Arial" w:cs="Arial"/>
+        </w:rPr>
+      </w:pPr>
+      <w:r>
+        <w:rPr>
+          <w:rFonts w:ascii="Arial" w:hAnsi="Arial" w:cs="Arial"/>
+        </w:rPr>
+        <w:t>The advantages of creating use case diagram for the project can be listed below:</w:t>
+      </w:r>
+    </w:p>
+    <w:p>
+      <w:pPr>
+        <w:pStyle w:val="ListParagraph"/>
+        <w:numPr>
+          <w:ilvl w:val="0"/>
+          <w:numId w:val="13"/>
+        </w:numPr>
+        <w:spacing w:line="360" w:lineRule="auto"/>
+        <w:rPr>
+          <w:rFonts w:ascii="Arial" w:hAnsi="Arial" w:cs="Arial"/>
+        </w:rPr>
+      </w:pPr>
+      <w:r>
+        <w:rPr>
+          <w:rFonts w:ascii="Arial" w:hAnsi="Arial" w:cs="Arial"/>
+        </w:rPr>
+        <w:t>It is easy to understand and represent the system’s functionalities</w:t>
+      </w:r>
+    </w:p>
+    <w:p>
+      <w:pPr>
+        <w:pStyle w:val="ListParagraph"/>
+        <w:numPr>
+          <w:ilvl w:val="0"/>
+          <w:numId w:val="13"/>
+        </w:numPr>
+        <w:spacing w:line="360" w:lineRule="auto"/>
+        <w:rPr>
+          <w:rFonts w:ascii="Arial" w:hAnsi="Arial" w:cs="Arial"/>
+        </w:rPr>
+      </w:pPr>
+      <w:r>
+        <w:rPr>
+          <w:rFonts w:ascii="Arial" w:hAnsi="Arial" w:cs="Arial"/>
+        </w:rPr>
+        <w:t>It helps to identify the role of different users</w:t>
+      </w:r>
+    </w:p>
+    <w:p>
+      <w:pPr>
+        <w:pStyle w:val="ListParagraph"/>
+        <w:numPr>
+          <w:ilvl w:val="0"/>
+          <w:numId w:val="13"/>
+        </w:numPr>
+        <w:spacing w:line="360" w:lineRule="auto"/>
+        <w:rPr>
+          <w:rFonts w:ascii="Arial" w:hAnsi="Arial" w:cs="Arial"/>
+        </w:rPr>
+      </w:pPr>
+      <w:r>
+        <w:rPr>
+          <w:rFonts w:ascii="Arial" w:hAnsi="Arial" w:cs="Arial"/>
+        </w:rPr>
+        <w:t>It helps to explain the system to any non-technical person</w:t>
+      </w:r>
+    </w:p>
+    <w:p>
+      <w:pPr>
+        <w:spacing w:line="360" w:lineRule="auto"/>
+        <w:rPr>
+          <w:rFonts w:ascii="Arial" w:hAnsi="Arial" w:cs="Arial"/>
+        </w:rPr>
+      </w:pPr>
+      <w:r>
+        <w:rPr>
+          <w:rFonts w:ascii="Arial" w:hAnsi="Arial" w:cs="Arial"/>
+        </w:rPr>
+        <w:t>The symbol description used for this diagram are explained in short below:</w:t>
+      </w:r>
+    </w:p>
+    <w:p>
+      <w:pPr>
+        <w:pStyle w:val="ListParagraph"/>
+        <w:numPr>
+          <w:ilvl w:val="0"/>
+          <w:numId w:val="14"/>
+        </w:numPr>
+        <w:spacing w:line="360" w:lineRule="auto"/>
+        <w:rPr>
+          <w:rFonts w:ascii="Arial" w:hAnsi="Arial" w:cs="Arial"/>
+        </w:rPr>
+      </w:pPr>
+      <w:r>
+        <w:rPr>
+          <w:rFonts w:ascii="Arial" w:hAnsi="Arial" w:cs="Arial"/>
+        </w:rPr>
+        <w:t>Rectangular box helps to represent the system of the project</w:t>
+      </w:r>
+    </w:p>
+    <w:p>
+      <w:pPr>
+        <w:pStyle w:val="ListParagraph"/>
+        <w:numPr>
+          <w:ilvl w:val="0"/>
+          <w:numId w:val="14"/>
+        </w:numPr>
+        <w:spacing w:line="360" w:lineRule="auto"/>
+        <w:rPr>
+          <w:rFonts w:ascii="Arial" w:hAnsi="Arial" w:cs="Arial"/>
+        </w:rPr>
+      </w:pPr>
+      <w:r>
+        <w:rPr>
+          <w:rFonts w:ascii="Arial" w:hAnsi="Arial" w:cs="Arial"/>
+        </w:rPr>
+        <w:t>Actors helps to represent the actions in the system</w:t>
+      </w:r>
+    </w:p>
+    <w:p>
+      <w:pPr>
+        <w:pStyle w:val="ListParagraph"/>
+        <w:numPr>
+          <w:ilvl w:val="0"/>
+          <w:numId w:val="14"/>
+        </w:numPr>
+        <w:spacing w:line="360" w:lineRule="auto"/>
+        <w:rPr>
+          <w:rFonts w:ascii="Arial" w:hAnsi="Arial" w:cs="Arial"/>
+        </w:rPr>
+      </w:pPr>
+      <w:r>
+        <w:rPr>
+          <w:rFonts w:ascii="Arial" w:hAnsi="Arial" w:cs="Arial"/>
+        </w:rPr>
+        <w:t>Use Case helps to represent the action that is performed in the system</w:t>
+      </w:r>
+    </w:p>
+    <w:p>
+      <w:pPr>
+        <w:pStyle w:val="ListParagraph"/>
+        <w:numPr>
+          <w:ilvl w:val="1"/>
+          <w:numId w:val="14"/>
+        </w:numPr>
+        <w:spacing w:line="360" w:lineRule="auto"/>
+        <w:rPr>
+          <w:rFonts w:ascii="Arial" w:hAnsi="Arial" w:cs="Arial"/>
+        </w:rPr>
+      </w:pPr>
+      <w:r>
+        <w:rPr>
+          <w:rFonts w:ascii="Arial" w:hAnsi="Arial" w:cs="Arial"/>
+        </w:rPr>
+        <w:t>Include Relationship</w:t>
+      </w:r>
+    </w:p>
+    <w:p>
+      <w:pPr>
+        <w:pStyle w:val="ListParagraph"/>
+        <w:numPr>
+          <w:ilvl w:val="1"/>
+          <w:numId w:val="14"/>
+        </w:numPr>
+        <w:spacing w:line="360" w:lineRule="auto"/>
+        <w:rPr>
+          <w:rFonts w:ascii="Arial" w:hAnsi="Arial" w:cs="Arial"/>
+        </w:rPr>
+      </w:pPr>
+      <w:r>
+        <w:rPr>
+          <w:rFonts w:ascii="Arial" w:hAnsi="Arial" w:cs="Arial"/>
+        </w:rPr>
+        <w:t>Extend Relationship</w:t>
+      </w:r>
+    </w:p>
+    <w:p>
+      <w:pPr>
+        <w:pStyle w:val="ListParagraph"/>
+        <w:numPr>
+          <w:ilvl w:val="1"/>
+          <w:numId w:val="14"/>
+        </w:numPr>
+        <w:spacing w:line="360" w:lineRule="auto"/>
+        <w:rPr>
+          <w:rFonts w:ascii="Arial" w:hAnsi="Arial" w:cs="Arial"/>
+        </w:rPr>
+      </w:pPr>
+      <w:r>
+        <w:rPr>
+          <w:rFonts w:ascii="Arial" w:hAnsi="Arial" w:cs="Arial"/>
+        </w:rPr>
+        <w:t>Generalization Relationship</w:t>
+      </w:r>
+      <w:bookmarkStart w:id="0" w:name="_GoBack"/>
+      <w:bookmarkEnd w:id="0"/>
     </w:p>
     <w:sectPr>
       <w:pgSz w:w="11906" w:h="16838" w:code="9"/>
@@ -7967,6 +10001,119 @@
     </w:lvl>
   </w:abstractNum>
   <w:abstractNum w:abstractNumId="3" w15:restartNumberingAfterBreak="0">
+    <w:nsid w:val="1A712250"/>
+    <w:multiLevelType w:val="hybridMultilevel"/>
+    <w:tmpl w:val="068454BC"/>
+    <w:lvl w:ilvl="0" w:tplc="04090001">
+      <w:start w:val="1"/>
+      <w:numFmt w:val="bullet"/>
+      <w:lvlText w:val=""/>
+      <w:lvlJc w:val="left"/>
+      <w:pPr>
+        <w:ind w:left="720" w:hanging="360"/>
+      </w:pPr>
+      <w:rPr>
+        <w:rFonts w:ascii="Symbol" w:hAnsi="Symbol" w:hint="default"/>
+      </w:rPr>
+    </w:lvl>
+    <w:lvl w:ilvl="1" w:tplc="04090003" w:tentative="1">
+      <w:start w:val="1"/>
+      <w:numFmt w:val="bullet"/>
+      <w:lvlText w:val="o"/>
+      <w:lvlJc w:val="left"/>
+      <w:pPr>
+        <w:ind w:left="1440" w:hanging="360"/>
+      </w:pPr>
+      <w:rPr>
+        <w:rFonts w:ascii="Courier New" w:hAnsi="Courier New" w:cs="Courier New" w:hint="default"/>
+      </w:rPr>
+    </w:lvl>
+    <w:lvl w:ilvl="2" w:tplc="04090005" w:tentative="1">
+      <w:start w:val="1"/>
+      <w:numFmt w:val="bullet"/>
+      <w:lvlText w:val=""/>
+      <w:lvlJc w:val="left"/>
+      <w:pPr>
+        <w:ind w:left="2160" w:hanging="360"/>
+      </w:pPr>
+      <w:rPr>
+        <w:rFonts w:ascii="Wingdings" w:hAnsi="Wingdings" w:hint="default"/>
+      </w:rPr>
+    </w:lvl>
+    <w:lvl w:ilvl="3" w:tplc="04090001" w:tentative="1">
+      <w:start w:val="1"/>
+      <w:numFmt w:val="bullet"/>
+      <w:lvlText w:val=""/>
+      <w:lvlJc w:val="left"/>
+      <w:pPr>
+        <w:ind w:left="2880" w:hanging="360"/>
+      </w:pPr>
+      <w:rPr>
+        <w:rFonts w:ascii="Symbol" w:hAnsi="Symbol" w:hint="default"/>
+      </w:rPr>
+    </w:lvl>
+    <w:lvl w:ilvl="4" w:tplc="04090003" w:tentative="1">
+      <w:start w:val="1"/>
+      <w:numFmt w:val="bullet"/>
+      <w:lvlText w:val="o"/>
+      <w:lvlJc w:val="left"/>
+      <w:pPr>
+        <w:ind w:left="3600" w:hanging="360"/>
+      </w:pPr>
+      <w:rPr>
+        <w:rFonts w:ascii="Courier New" w:hAnsi="Courier New" w:cs="Courier New" w:hint="default"/>
+      </w:rPr>
+    </w:lvl>
+    <w:lvl w:ilvl="5" w:tplc="04090005" w:tentative="1">
+      <w:start w:val="1"/>
+      <w:numFmt w:val="bullet"/>
+      <w:lvlText w:val=""/>
+      <w:lvlJc w:val="left"/>
+      <w:pPr>
+        <w:ind w:left="4320" w:hanging="360"/>
+      </w:pPr>
+      <w:rPr>
+        <w:rFonts w:ascii="Wingdings" w:hAnsi="Wingdings" w:hint="default"/>
+      </w:rPr>
+    </w:lvl>
+    <w:lvl w:ilvl="6" w:tplc="04090001" w:tentative="1">
+      <w:start w:val="1"/>
+      <w:numFmt w:val="bullet"/>
+      <w:lvlText w:val=""/>
+      <w:lvlJc w:val="left"/>
+      <w:pPr>
+        <w:ind w:left="5040" w:hanging="360"/>
+      </w:pPr>
+      <w:rPr>
+        <w:rFonts w:ascii="Symbol" w:hAnsi="Symbol" w:hint="default"/>
+      </w:rPr>
+    </w:lvl>
+    <w:lvl w:ilvl="7" w:tplc="04090003" w:tentative="1">
+      <w:start w:val="1"/>
+      <w:numFmt w:val="bullet"/>
+      <w:lvlText w:val="o"/>
+      <w:lvlJc w:val="left"/>
+      <w:pPr>
+        <w:ind w:left="5760" w:hanging="360"/>
+      </w:pPr>
+      <w:rPr>
+        <w:rFonts w:ascii="Courier New" w:hAnsi="Courier New" w:cs="Courier New" w:hint="default"/>
+      </w:rPr>
+    </w:lvl>
+    <w:lvl w:ilvl="8" w:tplc="04090005" w:tentative="1">
+      <w:start w:val="1"/>
+      <w:numFmt w:val="bullet"/>
+      <w:lvlText w:val=""/>
+      <w:lvlJc w:val="left"/>
+      <w:pPr>
+        <w:ind w:left="6480" w:hanging="360"/>
+      </w:pPr>
+      <w:rPr>
+        <w:rFonts w:ascii="Wingdings" w:hAnsi="Wingdings" w:hint="default"/>
+      </w:rPr>
+    </w:lvl>
+  </w:abstractNum>
+  <w:abstractNum w:abstractNumId="4" w15:restartNumberingAfterBreak="0">
     <w:nsid w:val="1CEE0B7D"/>
     <w:multiLevelType w:val="hybridMultilevel"/>
     <w:tmpl w:val="0FC8B2CE"/>
@@ -8079,7 +10226,7 @@
       </w:rPr>
     </w:lvl>
   </w:abstractNum>
-  <w:abstractNum w:abstractNumId="4" w15:restartNumberingAfterBreak="0">
+  <w:abstractNum w:abstractNumId="5" w15:restartNumberingAfterBreak="0">
     <w:nsid w:val="1E2C33FC"/>
     <w:multiLevelType w:val="hybridMultilevel"/>
     <w:tmpl w:val="AE7EBD0C"/>
@@ -8192,7 +10339,96 @@
       </w:rPr>
     </w:lvl>
   </w:abstractNum>
-  <w:abstractNum w:abstractNumId="5" w15:restartNumberingAfterBreak="0">
+  <w:abstractNum w:abstractNumId="6" w15:restartNumberingAfterBreak="0">
+    <w:nsid w:val="5771621A"/>
+    <w:multiLevelType w:val="hybridMultilevel"/>
+    <w:tmpl w:val="A0B4B75E"/>
+    <w:lvl w:ilvl="0" w:tplc="5E52CCFE">
+      <w:start w:val="1"/>
+      <w:numFmt w:val="lowerRoman"/>
+      <w:lvlText w:val="%1)"/>
+      <w:lvlJc w:val="left"/>
+      <w:pPr>
+        <w:ind w:left="1080" w:hanging="720"/>
+      </w:pPr>
+      <w:rPr>
+        <w:rFonts w:hint="default"/>
+      </w:rPr>
+    </w:lvl>
+    <w:lvl w:ilvl="1" w:tplc="04090019" w:tentative="1">
+      <w:start w:val="1"/>
+      <w:numFmt w:val="lowerLetter"/>
+      <w:lvlText w:val="%2."/>
+      <w:lvlJc w:val="left"/>
+      <w:pPr>
+        <w:ind w:left="1440" w:hanging="360"/>
+      </w:pPr>
+    </w:lvl>
+    <w:lvl w:ilvl="2" w:tplc="0409001B" w:tentative="1">
+      <w:start w:val="1"/>
+      <w:numFmt w:val="lowerRoman"/>
+      <w:lvlText w:val="%3."/>
+      <w:lvlJc w:val="right"/>
+      <w:pPr>
+        <w:ind w:left="2160" w:hanging="180"/>
+      </w:pPr>
+    </w:lvl>
+    <w:lvl w:ilvl="3" w:tplc="0409000F" w:tentative="1">
+      <w:start w:val="1"/>
+      <w:numFmt w:val="decimal"/>
+      <w:lvlText w:val="%4."/>
+      <w:lvlJc w:val="left"/>
+      <w:pPr>
+        <w:ind w:left="2880" w:hanging="360"/>
+      </w:pPr>
+    </w:lvl>
+    <w:lvl w:ilvl="4" w:tplc="04090019" w:tentative="1">
+      <w:start w:val="1"/>
+      <w:numFmt w:val="lowerLetter"/>
+      <w:lvlText w:val="%5."/>
+      <w:lvlJc w:val="left"/>
+      <w:pPr>
+        <w:ind w:left="3600" w:hanging="360"/>
+      </w:pPr>
+    </w:lvl>
+    <w:lvl w:ilvl="5" w:tplc="0409001B" w:tentative="1">
+      <w:start w:val="1"/>
+      <w:numFmt w:val="lowerRoman"/>
+      <w:lvlText w:val="%6."/>
+      <w:lvlJc w:val="right"/>
+      <w:pPr>
+        <w:ind w:left="4320" w:hanging="180"/>
+      </w:pPr>
+    </w:lvl>
+    <w:lvl w:ilvl="6" w:tplc="0409000F" w:tentative="1">
+      <w:start w:val="1"/>
+      <w:numFmt w:val="decimal"/>
+      <w:lvlText w:val="%7."/>
+      <w:lvlJc w:val="left"/>
+      <w:pPr>
+        <w:ind w:left="5040" w:hanging="360"/>
+      </w:pPr>
+    </w:lvl>
+    <w:lvl w:ilvl="7" w:tplc="04090019" w:tentative="1">
+      <w:start w:val="1"/>
+      <w:numFmt w:val="lowerLetter"/>
+      <w:lvlText w:val="%8."/>
+      <w:lvlJc w:val="left"/>
+      <w:pPr>
+        <w:ind w:left="5760" w:hanging="360"/>
+      </w:pPr>
+    </w:lvl>
+    <w:lvl w:ilvl="8" w:tplc="0409001B" w:tentative="1">
+      <w:start w:val="1"/>
+      <w:numFmt w:val="lowerRoman"/>
+      <w:lvlText w:val="%9."/>
+      <w:lvlJc w:val="right"/>
+      <w:pPr>
+        <w:ind w:left="6480" w:hanging="180"/>
+      </w:pPr>
+    </w:lvl>
+  </w:abstractNum>
+  <w:abstractNum w:abstractNumId="7" w15:restartNumberingAfterBreak="0">
     <w:nsid w:val="5DBB0A57"/>
     <w:multiLevelType w:val="multilevel"/>
     <w:tmpl w:val="A84E3B12"/>
@@ -8318,7 +10554,209 @@
       </w:rPr>
     </w:lvl>
   </w:abstractNum>
-  <w:abstractNum w:abstractNumId="6" w15:restartNumberingAfterBreak="0">
+  <w:abstractNum w:abstractNumId="8" w15:restartNumberingAfterBreak="0">
+    <w:nsid w:val="65693F05"/>
+    <w:multiLevelType w:val="hybridMultilevel"/>
+    <w:tmpl w:val="DD84D296"/>
+    <w:lvl w:ilvl="0" w:tplc="04090001">
+      <w:start w:val="1"/>
+      <w:numFmt w:val="bullet"/>
+      <w:lvlText w:val=""/>
+      <w:lvlJc w:val="left"/>
+      <w:pPr>
+        <w:ind w:left="3600" w:hanging="360"/>
+      </w:pPr>
+      <w:rPr>
+        <w:rFonts w:ascii="Symbol" w:hAnsi="Symbol" w:hint="default"/>
+      </w:rPr>
+    </w:lvl>
+    <w:lvl w:ilvl="1" w:tplc="04090003" w:tentative="1">
+      <w:start w:val="1"/>
+      <w:numFmt w:val="bullet"/>
+      <w:lvlText w:val="o"/>
+      <w:lvlJc w:val="left"/>
+      <w:pPr>
+        <w:ind w:left="4320" w:hanging="360"/>
+      </w:pPr>
+      <w:rPr>
+        <w:rFonts w:ascii="Courier New" w:hAnsi="Courier New" w:cs="Courier New" w:hint="default"/>
+      </w:rPr>
+    </w:lvl>
+    <w:lvl w:ilvl="2" w:tplc="04090005" w:tentative="1">
+      <w:start w:val="1"/>
+      <w:numFmt w:val="bullet"/>
+      <w:lvlText w:val=""/>
+      <w:lvlJc w:val="left"/>
+      <w:pPr>
+        <w:ind w:left="5040" w:hanging="360"/>
+      </w:pPr>
+      <w:rPr>
+        <w:rFonts w:ascii="Wingdings" w:hAnsi="Wingdings" w:hint="default"/>
+      </w:rPr>
+    </w:lvl>
+    <w:lvl w:ilvl="3" w:tplc="04090001" w:tentative="1">
+      <w:start w:val="1"/>
+      <w:numFmt w:val="bullet"/>
+      <w:lvlText w:val=""/>
+      <w:lvlJc w:val="left"/>
+      <w:pPr>
+        <w:ind w:left="5760" w:hanging="360"/>
+      </w:pPr>
+      <w:rPr>
+        <w:rFonts w:ascii="Symbol" w:hAnsi="Symbol" w:hint="default"/>
+      </w:rPr>
+    </w:lvl>
+    <w:lvl w:ilvl="4" w:tplc="04090003" w:tentative="1">
+      <w:start w:val="1"/>
+      <w:numFmt w:val="bullet"/>
+      <w:lvlText w:val="o"/>
+      <w:lvlJc w:val="left"/>
+      <w:pPr>
+        <w:ind w:left="6480" w:hanging="360"/>
+      </w:pPr>
+      <w:rPr>
+        <w:rFonts w:ascii="Courier New" w:hAnsi="Courier New" w:cs="Courier New" w:hint="default"/>
+      </w:rPr>
+    </w:lvl>
+    <w:lvl w:ilvl="5" w:tplc="04090005" w:tentative="1">
+      <w:start w:val="1"/>
+      <w:numFmt w:val="bullet"/>
+      <w:lvlText w:val=""/>
+      <w:lvlJc w:val="left"/>
+      <w:pPr>
+        <w:ind w:left="7200" w:hanging="360"/>
+      </w:pPr>
+      <w:rPr>
+        <w:rFonts w:ascii="Wingdings" w:hAnsi="Wingdings" w:hint="default"/>
+      </w:rPr>
+    </w:lvl>
+    <w:lvl w:ilvl="6" w:tplc="04090001" w:tentative="1">
+      <w:start w:val="1"/>
+      <w:numFmt w:val="bullet"/>
+      <w:lvlText w:val=""/>
+      <w:lvlJc w:val="left"/>
+      <w:pPr>
+        <w:ind w:left="7920" w:hanging="360"/>
+      </w:pPr>
+      <w:rPr>
+        <w:rFonts w:ascii="Symbol" w:hAnsi="Symbol" w:hint="default"/>
+      </w:rPr>
+    </w:lvl>
+    <w:lvl w:ilvl="7" w:tplc="04090003" w:tentative="1">
+      <w:start w:val="1"/>
+      <w:numFmt w:val="bullet"/>
+      <w:lvlText w:val="o"/>
+      <w:lvlJc w:val="left"/>
+      <w:pPr>
+        <w:ind w:left="8640" w:hanging="360"/>
+      </w:pPr>
+      <w:rPr>
+        <w:rFonts w:ascii="Courier New" w:hAnsi="Courier New" w:cs="Courier New" w:hint="default"/>
+      </w:rPr>
+    </w:lvl>
+    <w:lvl w:ilvl="8" w:tplc="04090005" w:tentative="1">
+      <w:start w:val="1"/>
+      <w:numFmt w:val="bullet"/>
+      <w:lvlText w:val=""/>
+      <w:lvlJc w:val="left"/>
+      <w:pPr>
+        <w:ind w:left="9360" w:hanging="360"/>
+      </w:pPr>
+      <w:rPr>
+        <w:rFonts w:ascii="Wingdings" w:hAnsi="Wingdings" w:hint="default"/>
+      </w:rPr>
+    </w:lvl>
+  </w:abstractNum>
+  <w:abstractNum w:abstractNumId="9" w15:restartNumberingAfterBreak="0">
+    <w:nsid w:val="663F38A5"/>
+    <w:multiLevelType w:val="hybridMultilevel"/>
+    <w:tmpl w:val="8FAAEDB2"/>
+    <w:lvl w:ilvl="0" w:tplc="330A7A9E">
+      <w:start w:val="1"/>
+      <w:numFmt w:val="lowerRoman"/>
+      <w:lvlText w:val="%1)"/>
+      <w:lvlJc w:val="left"/>
+      <w:pPr>
+        <w:ind w:left="1080" w:hanging="720"/>
+      </w:pPr>
+      <w:rPr>
+        <w:rFonts w:hint="default"/>
+      </w:rPr>
+    </w:lvl>
+    <w:lvl w:ilvl="1" w:tplc="04090019" w:tentative="1">
+      <w:start w:val="1"/>
+      <w:numFmt w:val="lowerLetter"/>
+      <w:lvlText w:val="%2."/>
+      <w:lvlJc w:val="left"/>
+      <w:pPr>
+        <w:ind w:left="1440" w:hanging="360"/>
+      </w:pPr>
+    </w:lvl>
+    <w:lvl w:ilvl="2" w:tplc="0409001B" w:tentative="1">
+      <w:start w:val="1"/>
+      <w:numFmt w:val="lowerRoman"/>
+      <w:lvlText w:val="%3."/>
+      <w:lvlJc w:val="right"/>
+      <w:pPr>
+        <w:ind w:left="2160" w:hanging="180"/>
+      </w:pPr>
+    </w:lvl>
+    <w:lvl w:ilvl="3" w:tplc="0409000F" w:tentative="1">
+      <w:start w:val="1"/>
+      <w:numFmt w:val="decimal"/>
+      <w:lvlText w:val="%4."/>
+      <w:lvlJc w:val="left"/>
+      <w:pPr>
+        <w:ind w:left="2880" w:hanging="360"/>
+      </w:pPr>
+    </w:lvl>
+    <w:lvl w:ilvl="4" w:tplc="04090019" w:tentative="1">
+      <w:start w:val="1"/>
+      <w:numFmt w:val="lowerLetter"/>
+      <w:lvlText w:val="%5."/>
+      <w:lvlJc w:val="left"/>
+      <w:pPr>
+        <w:ind w:left="3600" w:hanging="360"/>
+      </w:pPr>
+    </w:lvl>
+    <w:lvl w:ilvl="5" w:tplc="0409001B" w:tentative="1">
+      <w:start w:val="1"/>
+      <w:numFmt w:val="lowerRoman"/>
+      <w:lvlText w:val="%6."/>
+      <w:lvlJc w:val="right"/>
+      <w:pPr>
+        <w:ind w:left="4320" w:hanging="180"/>
+      </w:pPr>
+    </w:lvl>
+    <w:lvl w:ilvl="6" w:tplc="0409000F" w:tentative="1">
+      <w:start w:val="1"/>
+      <w:numFmt w:val="decimal"/>
+      <w:lvlText w:val="%7."/>
+      <w:lvlJc w:val="left"/>
+      <w:pPr>
+        <w:ind w:left="5040" w:hanging="360"/>
+      </w:pPr>
+    </w:lvl>
+    <w:lvl w:ilvl="7" w:tplc="04090019" w:tentative="1">
+      <w:start w:val="1"/>
+      <w:numFmt w:val="lowerLetter"/>
+      <w:lvlText w:val="%8."/>
+      <w:lvlJc w:val="left"/>
+      <w:pPr>
+        <w:ind w:left="5760" w:hanging="360"/>
+      </w:pPr>
+    </w:lvl>
+    <w:lvl w:ilvl="8" w:tplc="0409001B" w:tentative="1">
+      <w:start w:val="1"/>
+      <w:numFmt w:val="lowerRoman"/>
+      <w:lvlText w:val="%9."/>
+      <w:lvlJc w:val="right"/>
+      <w:pPr>
+        <w:ind w:left="6480" w:hanging="180"/>
+      </w:pPr>
+    </w:lvl>
+  </w:abstractNum>
+  <w:abstractNum w:abstractNumId="10" w15:restartNumberingAfterBreak="0">
     <w:nsid w:val="66CA29AF"/>
     <w:multiLevelType w:val="hybridMultilevel"/>
     <w:tmpl w:val="06BA8E74"/>
@@ -8431,7 +10869,96 @@
       </w:rPr>
     </w:lvl>
   </w:abstractNum>
-  <w:abstractNum w:abstractNumId="7" w15:restartNumberingAfterBreak="0">
+  <w:abstractNum w:abstractNumId="11" w15:restartNumberingAfterBreak="0">
+    <w:nsid w:val="6DCB4A79"/>
+    <w:multiLevelType w:val="hybridMultilevel"/>
+    <w:tmpl w:val="77BE36B4"/>
+    <w:lvl w:ilvl="0" w:tplc="00284354">
+      <w:start w:val="1"/>
+      <w:numFmt w:val="lowerRoman"/>
+      <w:lvlText w:val="%1)"/>
+      <w:lvlJc w:val="left"/>
+      <w:pPr>
+        <w:ind w:left="1080" w:hanging="720"/>
+      </w:pPr>
+      <w:rPr>
+        <w:rFonts w:hint="default"/>
+      </w:rPr>
+    </w:lvl>
+    <w:lvl w:ilvl="1" w:tplc="04090019" w:tentative="1">
+      <w:start w:val="1"/>
+      <w:numFmt w:val="lowerLetter"/>
+      <w:lvlText w:val="%2."/>
+      <w:lvlJc w:val="left"/>
+      <w:pPr>
+        <w:ind w:left="1440" w:hanging="360"/>
+      </w:pPr>
+    </w:lvl>
+    <w:lvl w:ilvl="2" w:tplc="0409001B" w:tentative="1">
+      <w:start w:val="1"/>
+      <w:numFmt w:val="lowerRoman"/>
+      <w:lvlText w:val="%3."/>
+      <w:lvlJc w:val="right"/>
+      <w:pPr>
+        <w:ind w:left="2160" w:hanging="180"/>
+      </w:pPr>
+    </w:lvl>
+    <w:lvl w:ilvl="3" w:tplc="0409000F" w:tentative="1">
+      <w:start w:val="1"/>
+      <w:numFmt w:val="decimal"/>
+      <w:lvlText w:val="%4."/>
+      <w:lvlJc w:val="left"/>
+      <w:pPr>
+        <w:ind w:left="2880" w:hanging="360"/>
+      </w:pPr>
+    </w:lvl>
+    <w:lvl w:ilvl="4" w:tplc="04090019" w:tentative="1">
+      <w:start w:val="1"/>
+      <w:numFmt w:val="lowerLetter"/>
+      <w:lvlText w:val="%5."/>
+      <w:lvlJc w:val="left"/>
+      <w:pPr>
+        <w:ind w:left="3600" w:hanging="360"/>
+      </w:pPr>
+    </w:lvl>
+    <w:lvl w:ilvl="5" w:tplc="0409001B" w:tentative="1">
+      <w:start w:val="1"/>
+      <w:numFmt w:val="lowerRoman"/>
+      <w:lvlText w:val="%6."/>
+      <w:lvlJc w:val="right"/>
+      <w:pPr>
+        <w:ind w:left="4320" w:hanging="180"/>
+      </w:pPr>
+    </w:lvl>
+    <w:lvl w:ilvl="6" w:tplc="0409000F" w:tentative="1">
+      <w:start w:val="1"/>
+      <w:numFmt w:val="decimal"/>
+      <w:lvlText w:val="%7."/>
+      <w:lvlJc w:val="left"/>
+      <w:pPr>
+        <w:ind w:left="5040" w:hanging="360"/>
+      </w:pPr>
+    </w:lvl>
+    <w:lvl w:ilvl="7" w:tplc="04090019" w:tentative="1">
+      <w:start w:val="1"/>
+      <w:numFmt w:val="lowerLetter"/>
+      <w:lvlText w:val="%8."/>
+      <w:lvlJc w:val="left"/>
+      <w:pPr>
+        <w:ind w:left="5760" w:hanging="360"/>
+      </w:pPr>
+    </w:lvl>
+    <w:lvl w:ilvl="8" w:tplc="0409001B" w:tentative="1">
+      <w:start w:val="1"/>
+      <w:numFmt w:val="lowerRoman"/>
+      <w:lvlText w:val="%9."/>
+      <w:lvlJc w:val="right"/>
+      <w:pPr>
+        <w:ind w:left="6480" w:hanging="180"/>
+      </w:pPr>
+    </w:lvl>
+  </w:abstractNum>
+  <w:abstractNum w:abstractNumId="12" w15:restartNumberingAfterBreak="0">
     <w:nsid w:val="752025D6"/>
     <w:multiLevelType w:val="hybridMultilevel"/>
     <w:tmpl w:val="1EACF534"/>
@@ -8542,6 +11069,95 @@
       <w:rPr>
         <w:rFonts w:ascii="Wingdings" w:hAnsi="Wingdings" w:hint="default"/>
       </w:rPr>
+    </w:lvl>
+  </w:abstractNum>
+  <w:abstractNum w:abstractNumId="13" w15:restartNumberingAfterBreak="0">
+    <w:nsid w:val="7D9636CA"/>
+    <w:multiLevelType w:val="hybridMultilevel"/>
+    <w:tmpl w:val="4B0EB094"/>
+    <w:lvl w:ilvl="0" w:tplc="DE527C7E">
+      <w:start w:val="1"/>
+      <w:numFmt w:val="lowerRoman"/>
+      <w:lvlText w:val="%1)"/>
+      <w:lvlJc w:val="left"/>
+      <w:pPr>
+        <w:ind w:left="1080" w:hanging="720"/>
+      </w:pPr>
+      <w:rPr>
+        <w:rFonts w:hint="default"/>
+      </w:rPr>
+    </w:lvl>
+    <w:lvl w:ilvl="1" w:tplc="04090019">
+      <w:start w:val="1"/>
+      <w:numFmt w:val="lowerLetter"/>
+      <w:lvlText w:val="%2."/>
+      <w:lvlJc w:val="left"/>
+      <w:pPr>
+        <w:ind w:left="1440" w:hanging="360"/>
+      </w:pPr>
+    </w:lvl>
+    <w:lvl w:ilvl="2" w:tplc="0409001B" w:tentative="1">
+      <w:start w:val="1"/>
+      <w:numFmt w:val="lowerRoman"/>
+      <w:lvlText w:val="%3."/>
+      <w:lvlJc w:val="right"/>
+      <w:pPr>
+        <w:ind w:left="2160" w:hanging="180"/>
+      </w:pPr>
+    </w:lvl>
+    <w:lvl w:ilvl="3" w:tplc="0409000F" w:tentative="1">
+      <w:start w:val="1"/>
+      <w:numFmt w:val="decimal"/>
+      <w:lvlText w:val="%4."/>
+      <w:lvlJc w:val="left"/>
+      <w:pPr>
+        <w:ind w:left="2880" w:hanging="360"/>
+      </w:pPr>
+    </w:lvl>
+    <w:lvl w:ilvl="4" w:tplc="04090019" w:tentative="1">
+      <w:start w:val="1"/>
+      <w:numFmt w:val="lowerLetter"/>
+      <w:lvlText w:val="%5."/>
+      <w:lvlJc w:val="left"/>
+      <w:pPr>
+        <w:ind w:left="3600" w:hanging="360"/>
+      </w:pPr>
+    </w:lvl>
+    <w:lvl w:ilvl="5" w:tplc="0409001B" w:tentative="1">
+      <w:start w:val="1"/>
+      <w:numFmt w:val="lowerRoman"/>
+      <w:lvlText w:val="%6."/>
+      <w:lvlJc w:val="right"/>
+      <w:pPr>
+        <w:ind w:left="4320" w:hanging="180"/>
+      </w:pPr>
+    </w:lvl>
+    <w:lvl w:ilvl="6" w:tplc="0409000F" w:tentative="1">
+      <w:start w:val="1"/>
+      <w:numFmt w:val="decimal"/>
+      <w:lvlText w:val="%7."/>
+      <w:lvlJc w:val="left"/>
+      <w:pPr>
+        <w:ind w:left="5040" w:hanging="360"/>
+      </w:pPr>
+    </w:lvl>
+    <w:lvl w:ilvl="7" w:tplc="04090019" w:tentative="1">
+      <w:start w:val="1"/>
+      <w:numFmt w:val="lowerLetter"/>
+      <w:lvlText w:val="%8."/>
+      <w:lvlJc w:val="left"/>
+      <w:pPr>
+        <w:ind w:left="5760" w:hanging="360"/>
+      </w:pPr>
+    </w:lvl>
+    <w:lvl w:ilvl="8" w:tplc="0409001B" w:tentative="1">
+      <w:start w:val="1"/>
+      <w:numFmt w:val="lowerRoman"/>
+      <w:lvlText w:val="%9."/>
+      <w:lvlJc w:val="right"/>
+      <w:pPr>
+        <w:ind w:left="6480" w:hanging="180"/>
+      </w:pPr>
     </w:lvl>
   </w:abstractNum>
   <w:num w:numId="1">
@@ -8551,22 +11167,40 @@
     <w:abstractNumId w:val="1"/>
   </w:num>
   <w:num w:numId="3">
-    <w:abstractNumId w:val="5"/>
+    <w:abstractNumId w:val="7"/>
   </w:num>
   <w:num w:numId="4">
     <w:abstractNumId w:val="2"/>
   </w:num>
   <w:num w:numId="5">
+    <w:abstractNumId w:val="5"/>
+  </w:num>
+  <w:num w:numId="6">
+    <w:abstractNumId w:val="12"/>
+  </w:num>
+  <w:num w:numId="7">
+    <w:abstractNumId w:val="10"/>
+  </w:num>
+  <w:num w:numId="8">
     <w:abstractNumId w:val="4"/>
   </w:num>
-  <w:num w:numId="6">
-    <w:abstractNumId w:val="7"/>
-  </w:num>
-  <w:num w:numId="7">
+  <w:num w:numId="9">
     <w:abstractNumId w:val="6"/>
   </w:num>
-  <w:num w:numId="8">
+  <w:num w:numId="10">
+    <w:abstractNumId w:val="9"/>
+  </w:num>
+  <w:num w:numId="11">
+    <w:abstractNumId w:val="8"/>
+  </w:num>
+  <w:num w:numId="12">
     <w:abstractNumId w:val="3"/>
+  </w:num>
+  <w:num w:numId="13">
+    <w:abstractNumId w:val="11"/>
+  </w:num>
+  <w:num w:numId="14">
+    <w:abstractNumId w:val="13"/>
   </w:num>
 </w:numbering>
 </file>
@@ -9420,7 +12054,7 @@
 </file>
 
 <file path=customXml/itemProps1.xml><?xml version="1.0" encoding="utf-8"?>
-<ds:datastoreItem xmlns:ds="http://schemas.openxmlformats.org/officeDocument/2006/customXml" ds:itemID="{196315D2-7B94-4F25-9698-E4A04A1515BF}">
+<ds:datastoreItem xmlns:ds="http://schemas.openxmlformats.org/officeDocument/2006/customXml" ds:itemID="{A3C828D3-7FDF-4186-A321-C7549B28A0A9}">
   <ds:schemaRefs>
     <ds:schemaRef ds:uri="http://schemas.openxmlformats.org/officeDocument/2006/bibliography"/>
   </ds:schemaRefs>

</xml_diff>

<commit_message>
Use Case Explanation Added
</commit_message>
<xml_diff>
--- a/Analysis/Analysis.docx
+++ b/Analysis/Analysis.docx
@@ -511,7 +511,7 @@
                     </pic:cNvPicPr>
                   </pic:nvPicPr>
                   <pic:blipFill>
-                    <a:blip r:embed="rId6" cstate="print">
+                    <a:blip r:embed="rId8" cstate="print">
                       <a:extLst>
                         <a:ext uri="{28A0092B-C50C-407E-A947-70E740481C1C}">
                           <a14:useLocalDpi xmlns:a14="http://schemas.microsoft.com/office/drawing/2010/main" val="0"/>
@@ -996,7 +996,6 @@
           <w:id w:val="-1350252775"/>
           <w:citation/>
         </w:sdtPr>
-        <w:sdtEndPr/>
         <w:sdtContent>
           <w:r>
             <w:rPr>
@@ -1318,7 +1317,7 @@
                     </pic:cNvPicPr>
                   </pic:nvPicPr>
                   <pic:blipFill>
-                    <a:blip r:embed="rId7" cstate="print">
+                    <a:blip r:embed="rId9" cstate="print">
                       <a:extLst>
                         <a:ext uri="{28A0092B-C50C-407E-A947-70E740481C1C}">
                           <a14:useLocalDpi xmlns:a14="http://schemas.microsoft.com/office/drawing/2010/main" val="0"/>
@@ -1349,8 +1348,6 @@
           </wp:inline>
         </w:drawing>
       </w:r>
-      <w:bookmarkStart w:id="0" w:name="_GoBack"/>
-      <w:bookmarkEnd w:id="0"/>
     </w:p>
     <w:p>
       <w:pPr>
@@ -1452,7 +1449,7 @@
                     <pic:cNvPicPr/>
                   </pic:nvPicPr>
                   <pic:blipFill>
-                    <a:blip r:embed="rId8"/>
+                    <a:blip r:embed="rId10"/>
                     <a:stretch>
                       <a:fillRect/>
                     </a:stretch>
@@ -6247,7 +6244,7 @@
                     <pic:cNvPicPr/>
                   </pic:nvPicPr>
                   <pic:blipFill>
-                    <a:blip r:embed="rId9"/>
+                    <a:blip r:embed="rId11"/>
                     <a:stretch>
                       <a:fillRect/>
                     </a:stretch>
@@ -9632,7 +9629,1044 @@
         <w:t>Generalization Relationship</w:t>
       </w:r>
     </w:p>
+    <w:p>
+      <w:pPr>
+        <w:spacing w:line="360" w:lineRule="auto"/>
+      </w:pPr>
+      <w:r>
+        <w:br w:type="page"/>
+      </w:r>
+    </w:p>
+    <w:p>
+      <w:pPr>
+        <w:spacing w:line="360" w:lineRule="auto"/>
+        <w:rPr>
+          <w:rFonts w:ascii="Arial" w:hAnsi="Arial" w:cs="Arial"/>
+        </w:rPr>
+      </w:pPr>
+      <w:r>
+        <w:rPr>
+          <w:rFonts w:ascii="Arial" w:hAnsi="Arial" w:cs="Arial"/>
+        </w:rPr>
+        <w:lastRenderedPageBreak/>
+        <w:t xml:space="preserve">The </w:t>
+      </w:r>
+      <w:r>
+        <w:rPr>
+          <w:rFonts w:ascii="Arial" w:hAnsi="Arial" w:cs="Arial"/>
+        </w:rPr>
+        <w:t>following use case diagrams for my project is displayed and explained below:</w:t>
+      </w:r>
+    </w:p>
+    <w:p>
+      <w:pPr>
+        <w:pStyle w:val="ListParagraph"/>
+        <w:numPr>
+          <w:ilvl w:val="2"/>
+          <w:numId w:val="14"/>
+        </w:numPr>
+        <w:spacing w:line="360" w:lineRule="auto"/>
+        <w:ind w:left="1080"/>
+        <w:rPr>
+          <w:rFonts w:ascii="Arial" w:hAnsi="Arial" w:cs="Arial"/>
+        </w:rPr>
+      </w:pPr>
+      <w:r>
+        <w:rPr>
+          <w:rFonts w:ascii="Arial" w:hAnsi="Arial" w:cs="Arial"/>
+        </w:rPr>
+        <w:t xml:space="preserve">Admin </w:t>
+      </w:r>
+      <w:r>
+        <w:rPr>
+          <w:rFonts w:ascii="Arial" w:hAnsi="Arial" w:cs="Arial"/>
+        </w:rPr>
+        <w:t>Use Case Diagram:</w:t>
+      </w:r>
+    </w:p>
+    <w:p>
+      <w:pPr>
+        <w:pStyle w:val="ListParagraph"/>
+        <w:spacing w:line="360" w:lineRule="auto"/>
+        <w:ind w:left="0"/>
+        <w:rPr>
+          <w:rFonts w:ascii="Arial" w:hAnsi="Arial" w:cs="Arial"/>
+          <w:noProof/>
+        </w:rPr>
+      </w:pPr>
+      <w:r>
+        <w:rPr>
+          <w:rFonts w:ascii="Arial" w:hAnsi="Arial" w:cs="Arial"/>
+          <w:noProof/>
+        </w:rPr>
+        <w:drawing>
+          <wp:inline distT="0" distB="0" distL="0" distR="0" wp14:anchorId="57B8A394" wp14:editId="61685AC7">
+            <wp:extent cx="5731510" cy="5095875"/>
+            <wp:effectExtent l="0" t="0" r="2540" b="9525"/>
+            <wp:docPr id="1" name="Picture 1" descr="C:\Users\ME\Desktop\Use Case Diagrams\Admin Login Use Case Diagram__Admin Login Use Case Diagram_0.jpg"/>
+            <wp:cNvGraphicFramePr>
+              <a:graphicFrameLocks xmlns:a="http://schemas.openxmlformats.org/drawingml/2006/main" noChangeAspect="1"/>
+            </wp:cNvGraphicFramePr>
+            <a:graphic xmlns:a="http://schemas.openxmlformats.org/drawingml/2006/main">
+              <a:graphicData uri="http://schemas.openxmlformats.org/drawingml/2006/picture">
+                <pic:pic xmlns:pic="http://schemas.openxmlformats.org/drawingml/2006/picture">
+                  <pic:nvPicPr>
+                    <pic:cNvPr id="0" name="Picture 1" descr="C:\Users\ME\Desktop\Use Case Diagrams\Admin Login Use Case Diagram__Admin Login Use Case Diagram_0.jpg"/>
+                    <pic:cNvPicPr>
+                      <a:picLocks noChangeAspect="1" noChangeArrowheads="1"/>
+                    </pic:cNvPicPr>
+                  </pic:nvPicPr>
+                  <pic:blipFill>
+                    <a:blip r:embed="rId12">
+                      <a:extLst>
+                        <a:ext uri="{28A0092B-C50C-407E-A947-70E740481C1C}">
+                          <a14:useLocalDpi xmlns:a14="http://schemas.microsoft.com/office/drawing/2010/main" val="0"/>
+                        </a:ext>
+                      </a:extLst>
+                    </a:blip>
+                    <a:srcRect/>
+                    <a:stretch>
+                      <a:fillRect/>
+                    </a:stretch>
+                  </pic:blipFill>
+                  <pic:spPr bwMode="auto">
+                    <a:xfrm>
+                      <a:off x="0" y="0"/>
+                      <a:ext cx="5731510" cy="5095875"/>
+                    </a:xfrm>
+                    <a:prstGeom prst="rect">
+                      <a:avLst/>
+                    </a:prstGeom>
+                    <a:noFill/>
+                    <a:ln>
+                      <a:noFill/>
+                    </a:ln>
+                  </pic:spPr>
+                </pic:pic>
+              </a:graphicData>
+            </a:graphic>
+          </wp:inline>
+        </w:drawing>
+      </w:r>
+    </w:p>
+    <w:p>
+      <w:pPr>
+        <w:pStyle w:val="ListParagraph"/>
+        <w:spacing w:line="360" w:lineRule="auto"/>
+        <w:ind w:left="0"/>
+        <w:jc w:val="center"/>
+        <w:rPr>
+          <w:rFonts w:ascii="Arial" w:hAnsi="Arial" w:cs="Arial"/>
+        </w:rPr>
+      </w:pPr>
+      <w:r>
+        <w:rPr>
+          <w:rFonts w:ascii="Arial" w:hAnsi="Arial" w:cs="Arial"/>
+        </w:rPr>
+        <w:t>Figure: Use Case diagram of Admin</w:t>
+      </w:r>
+    </w:p>
+    <w:p>
+      <w:pPr>
+        <w:pStyle w:val="ListParagraph"/>
+        <w:spacing w:line="360" w:lineRule="auto"/>
+        <w:ind w:left="0"/>
+        <w:rPr>
+          <w:rFonts w:ascii="Arial" w:hAnsi="Arial" w:cs="Arial"/>
+        </w:rPr>
+      </w:pPr>
+      <w:r>
+        <w:rPr>
+          <w:rFonts w:ascii="Arial" w:hAnsi="Arial" w:cs="Arial"/>
+          <w:b/>
+        </w:rPr>
+        <w:t>Scenario Description:</w:t>
+      </w:r>
+    </w:p>
+    <w:p>
+      <w:pPr>
+        <w:pStyle w:val="ListParagraph"/>
+        <w:spacing w:line="360" w:lineRule="auto"/>
+        <w:ind w:left="0"/>
+        <w:rPr>
+          <w:rFonts w:ascii="Arial" w:hAnsi="Arial" w:cs="Arial"/>
+        </w:rPr>
+      </w:pPr>
+      <w:r>
+        <w:rPr>
+          <w:rFonts w:ascii="Arial" w:hAnsi="Arial" w:cs="Arial"/>
+        </w:rPr>
+        <w:tab/>
+        <w:t>Actor: Admin</w:t>
+      </w:r>
+    </w:p>
+    <w:p>
+      <w:pPr>
+        <w:pStyle w:val="ListParagraph"/>
+        <w:spacing w:line="360" w:lineRule="auto"/>
+        <w:ind w:firstLine="720"/>
+        <w:rPr>
+          <w:rFonts w:ascii="Arial" w:hAnsi="Arial" w:cs="Arial"/>
+        </w:rPr>
+      </w:pPr>
+      <w:r>
+        <w:rPr>
+          <w:rFonts w:ascii="Arial" w:hAnsi="Arial" w:cs="Arial"/>
+        </w:rPr>
+        <w:t>The super user of the system who can do each and every activity mentioned below:</w:t>
+      </w:r>
+    </w:p>
+    <w:p>
+      <w:pPr>
+        <w:pStyle w:val="ListParagraph"/>
+        <w:numPr>
+          <w:ilvl w:val="0"/>
+          <w:numId w:val="15"/>
+        </w:numPr>
+        <w:spacing w:line="360" w:lineRule="auto"/>
+        <w:rPr>
+          <w:rFonts w:ascii="Arial" w:hAnsi="Arial" w:cs="Arial"/>
+        </w:rPr>
+      </w:pPr>
+      <w:r>
+        <w:rPr>
+          <w:rFonts w:ascii="Arial" w:hAnsi="Arial" w:cs="Arial"/>
+        </w:rPr>
+        <w:t>It can Login to the system</w:t>
+      </w:r>
+    </w:p>
+    <w:p>
+      <w:pPr>
+        <w:pStyle w:val="ListParagraph"/>
+        <w:numPr>
+          <w:ilvl w:val="0"/>
+          <w:numId w:val="15"/>
+        </w:numPr>
+        <w:spacing w:line="360" w:lineRule="auto"/>
+        <w:rPr>
+          <w:rFonts w:ascii="Arial" w:hAnsi="Arial" w:cs="Arial"/>
+        </w:rPr>
+      </w:pPr>
+      <w:r>
+        <w:rPr>
+          <w:rFonts w:ascii="Arial" w:hAnsi="Arial" w:cs="Arial"/>
+        </w:rPr>
+        <w:t>It can manipulate the product data, that is it can perform CRUD operations</w:t>
+      </w:r>
+    </w:p>
+    <w:p>
+      <w:pPr>
+        <w:pStyle w:val="ListParagraph"/>
+        <w:numPr>
+          <w:ilvl w:val="0"/>
+          <w:numId w:val="15"/>
+        </w:numPr>
+        <w:spacing w:line="360" w:lineRule="auto"/>
+        <w:rPr>
+          <w:rFonts w:ascii="Arial" w:hAnsi="Arial" w:cs="Arial"/>
+        </w:rPr>
+      </w:pPr>
+      <w:r>
+        <w:rPr>
+          <w:rFonts w:ascii="Arial" w:hAnsi="Arial" w:cs="Arial"/>
+        </w:rPr>
+        <w:t>It can view registered users and also delete as per the user’s request</w:t>
+      </w:r>
+    </w:p>
+    <w:p>
+      <w:pPr>
+        <w:pStyle w:val="ListParagraph"/>
+        <w:numPr>
+          <w:ilvl w:val="0"/>
+          <w:numId w:val="15"/>
+        </w:numPr>
+        <w:spacing w:line="360" w:lineRule="auto"/>
+        <w:rPr>
+          <w:rFonts w:ascii="Arial" w:hAnsi="Arial" w:cs="Arial"/>
+        </w:rPr>
+      </w:pPr>
+      <w:r>
+        <w:rPr>
+          <w:rFonts w:ascii="Arial" w:hAnsi="Arial" w:cs="Arial"/>
+        </w:rPr>
+        <w:t>It can logout of the system so that admin privilege is not accessible by any unauthorized people.</w:t>
+      </w:r>
+    </w:p>
+    <w:p>
+      <w:pPr>
+        <w:rPr>
+          <w:rFonts w:ascii="Arial" w:hAnsi="Arial" w:cs="Arial"/>
+        </w:rPr>
+      </w:pPr>
+      <w:r>
+        <w:rPr>
+          <w:rFonts w:ascii="Arial" w:hAnsi="Arial" w:cs="Arial"/>
+        </w:rPr>
+        <w:br w:type="page"/>
+      </w:r>
+    </w:p>
+    <w:p>
+      <w:pPr>
+        <w:pStyle w:val="ListParagraph"/>
+        <w:numPr>
+          <w:ilvl w:val="2"/>
+          <w:numId w:val="14"/>
+        </w:numPr>
+        <w:spacing w:line="360" w:lineRule="auto"/>
+        <w:ind w:left="1080"/>
+        <w:rPr>
+          <w:rFonts w:ascii="Arial" w:hAnsi="Arial" w:cs="Arial"/>
+        </w:rPr>
+      </w:pPr>
+      <w:r>
+        <w:rPr>
+          <w:rFonts w:ascii="Arial" w:hAnsi="Arial" w:cs="Arial"/>
+        </w:rPr>
+        <w:lastRenderedPageBreak/>
+        <w:t>Unregistered Users Use Case Diagram:</w:t>
+      </w:r>
+    </w:p>
+    <w:p>
+      <w:pPr>
+        <w:pStyle w:val="ListParagraph"/>
+        <w:ind w:left="0"/>
+        <w:rPr>
+          <w:rFonts w:ascii="Arial" w:hAnsi="Arial" w:cs="Arial"/>
+        </w:rPr>
+      </w:pPr>
+      <w:r>
+        <w:rPr>
+          <w:noProof/>
+        </w:rPr>
+        <w:drawing>
+          <wp:inline distT="0" distB="0" distL="0" distR="0" wp14:anchorId="09891DB7" wp14:editId="6C45B83D">
+            <wp:extent cx="5731510" cy="3286125"/>
+            <wp:effectExtent l="0" t="0" r="2540" b="9525"/>
+            <wp:docPr id="8" name="Picture 8" descr="C:\Users\ME\Desktop\Use Case Diagrams\Unregistered User Use Case Diagram__Unregistered User Use Case Diagram_1.jpg"/>
+            <wp:cNvGraphicFramePr>
+              <a:graphicFrameLocks xmlns:a="http://schemas.openxmlformats.org/drawingml/2006/main" noChangeAspect="1"/>
+            </wp:cNvGraphicFramePr>
+            <a:graphic xmlns:a="http://schemas.openxmlformats.org/drawingml/2006/main">
+              <a:graphicData uri="http://schemas.openxmlformats.org/drawingml/2006/picture">
+                <pic:pic xmlns:pic="http://schemas.openxmlformats.org/drawingml/2006/picture">
+                  <pic:nvPicPr>
+                    <pic:cNvPr id="0" name="Picture 4" descr="C:\Users\ME\Desktop\Use Case Diagrams\Unregistered User Use Case Diagram__Unregistered User Use Case Diagram_1.jpg"/>
+                    <pic:cNvPicPr>
+                      <a:picLocks noChangeAspect="1" noChangeArrowheads="1"/>
+                    </pic:cNvPicPr>
+                  </pic:nvPicPr>
+                  <pic:blipFill>
+                    <a:blip r:embed="rId13">
+                      <a:extLst>
+                        <a:ext uri="{28A0092B-C50C-407E-A947-70E740481C1C}">
+                          <a14:useLocalDpi xmlns:a14="http://schemas.microsoft.com/office/drawing/2010/main" val="0"/>
+                        </a:ext>
+                      </a:extLst>
+                    </a:blip>
+                    <a:srcRect/>
+                    <a:stretch>
+                      <a:fillRect/>
+                    </a:stretch>
+                  </pic:blipFill>
+                  <pic:spPr bwMode="auto">
+                    <a:xfrm>
+                      <a:off x="0" y="0"/>
+                      <a:ext cx="5731510" cy="3286125"/>
+                    </a:xfrm>
+                    <a:prstGeom prst="rect">
+                      <a:avLst/>
+                    </a:prstGeom>
+                    <a:noFill/>
+                    <a:ln>
+                      <a:noFill/>
+                    </a:ln>
+                  </pic:spPr>
+                </pic:pic>
+              </a:graphicData>
+            </a:graphic>
+          </wp:inline>
+        </w:drawing>
+      </w:r>
+    </w:p>
+    <w:p>
+      <w:pPr>
+        <w:pStyle w:val="ListParagraph"/>
+        <w:spacing w:line="360" w:lineRule="auto"/>
+        <w:ind w:left="0"/>
+        <w:jc w:val="center"/>
+        <w:rPr>
+          <w:rFonts w:ascii="Arial" w:hAnsi="Arial" w:cs="Arial"/>
+        </w:rPr>
+      </w:pPr>
+      <w:r>
+        <w:rPr>
+          <w:rFonts w:ascii="Arial" w:hAnsi="Arial" w:cs="Arial"/>
+        </w:rPr>
+        <w:t xml:space="preserve">Figure: Use Case diagram of </w:t>
+      </w:r>
+      <w:r>
+        <w:rPr>
+          <w:rFonts w:ascii="Arial" w:hAnsi="Arial" w:cs="Arial"/>
+        </w:rPr>
+        <w:t>Unregistered User</w:t>
+      </w:r>
+    </w:p>
+    <w:p>
+      <w:pPr>
+        <w:pStyle w:val="ListParagraph"/>
+        <w:spacing w:line="360" w:lineRule="auto"/>
+        <w:ind w:left="0"/>
+        <w:rPr>
+          <w:rFonts w:ascii="Arial" w:hAnsi="Arial" w:cs="Arial"/>
+        </w:rPr>
+      </w:pPr>
+      <w:r>
+        <w:rPr>
+          <w:rFonts w:ascii="Arial" w:hAnsi="Arial" w:cs="Arial"/>
+          <w:b/>
+        </w:rPr>
+        <w:t>Scenario Description:</w:t>
+      </w:r>
+    </w:p>
+    <w:p>
+      <w:pPr>
+        <w:pStyle w:val="ListParagraph"/>
+        <w:spacing w:line="360" w:lineRule="auto"/>
+        <w:ind w:left="0"/>
+        <w:rPr>
+          <w:rFonts w:ascii="Arial" w:hAnsi="Arial" w:cs="Arial"/>
+        </w:rPr>
+      </w:pPr>
+      <w:r>
+        <w:rPr>
+          <w:rFonts w:ascii="Arial" w:hAnsi="Arial" w:cs="Arial"/>
+        </w:rPr>
+        <w:tab/>
+        <w:t xml:space="preserve">Actor: </w:t>
+      </w:r>
+      <w:r>
+        <w:rPr>
+          <w:rFonts w:ascii="Arial" w:hAnsi="Arial" w:cs="Arial"/>
+        </w:rPr>
+        <w:t>Unregistered User</w:t>
+      </w:r>
+    </w:p>
+    <w:p>
+      <w:pPr>
+        <w:pStyle w:val="ListParagraph"/>
+        <w:spacing w:line="360" w:lineRule="auto"/>
+        <w:ind w:firstLine="720"/>
+        <w:rPr>
+          <w:rFonts w:ascii="Arial" w:hAnsi="Arial" w:cs="Arial"/>
+        </w:rPr>
+      </w:pPr>
+      <w:r>
+        <w:rPr>
+          <w:rFonts w:ascii="Arial" w:hAnsi="Arial" w:cs="Arial"/>
+        </w:rPr>
+        <w:t xml:space="preserve">The </w:t>
+      </w:r>
+      <w:r>
+        <w:rPr>
+          <w:rFonts w:ascii="Arial" w:hAnsi="Arial" w:cs="Arial"/>
+        </w:rPr>
+        <w:t>unregistered user is also a part</w:t>
+      </w:r>
+      <w:r>
+        <w:rPr>
+          <w:rFonts w:ascii="Arial" w:hAnsi="Arial" w:cs="Arial"/>
+        </w:rPr>
+        <w:t xml:space="preserve"> of the system who can do activity mentioned below:</w:t>
+      </w:r>
+    </w:p>
+    <w:p>
+      <w:pPr>
+        <w:pStyle w:val="ListParagraph"/>
+        <w:numPr>
+          <w:ilvl w:val="0"/>
+          <w:numId w:val="15"/>
+        </w:numPr>
+        <w:spacing w:line="360" w:lineRule="auto"/>
+        <w:rPr>
+          <w:rFonts w:ascii="Arial" w:hAnsi="Arial" w:cs="Arial"/>
+        </w:rPr>
+      </w:pPr>
+      <w:r>
+        <w:rPr>
+          <w:rFonts w:ascii="Arial" w:hAnsi="Arial" w:cs="Arial"/>
+        </w:rPr>
+        <w:t>Unregistered User</w:t>
+      </w:r>
+      <w:r>
+        <w:rPr>
+          <w:rFonts w:ascii="Arial" w:hAnsi="Arial" w:cs="Arial"/>
+        </w:rPr>
+        <w:t xml:space="preserve"> can </w:t>
+      </w:r>
+      <w:r>
+        <w:rPr>
+          <w:rFonts w:ascii="Arial" w:hAnsi="Arial" w:cs="Arial"/>
+        </w:rPr>
+        <w:t>register to the system</w:t>
+      </w:r>
+      <w:r>
+        <w:rPr>
+          <w:rFonts w:ascii="Arial" w:hAnsi="Arial" w:cs="Arial"/>
+        </w:rPr>
+        <w:t xml:space="preserve"> to get login access</w:t>
+      </w:r>
+      <w:r>
+        <w:rPr>
+          <w:rFonts w:ascii="Arial" w:hAnsi="Arial" w:cs="Arial"/>
+        </w:rPr>
+        <w:t>.</w:t>
+      </w:r>
+    </w:p>
+    <w:p>
+      <w:pPr>
+        <w:pStyle w:val="ListParagraph"/>
+        <w:numPr>
+          <w:ilvl w:val="0"/>
+          <w:numId w:val="15"/>
+        </w:numPr>
+        <w:spacing w:line="360" w:lineRule="auto"/>
+        <w:rPr>
+          <w:rFonts w:ascii="Arial" w:hAnsi="Arial" w:cs="Arial"/>
+        </w:rPr>
+      </w:pPr>
+      <w:r>
+        <w:rPr>
+          <w:rFonts w:ascii="Arial" w:hAnsi="Arial" w:cs="Arial"/>
+        </w:rPr>
+        <w:t>Unregistered User</w:t>
+      </w:r>
+      <w:r>
+        <w:rPr>
+          <w:rFonts w:ascii="Arial" w:hAnsi="Arial" w:cs="Arial"/>
+        </w:rPr>
+        <w:t xml:space="preserve"> can </w:t>
+      </w:r>
+      <w:r>
+        <w:rPr>
+          <w:rFonts w:ascii="Arial" w:hAnsi="Arial" w:cs="Arial"/>
+        </w:rPr>
+        <w:t>login into the system</w:t>
+      </w:r>
+      <w:r>
+        <w:rPr>
+          <w:rFonts w:ascii="Arial" w:hAnsi="Arial" w:cs="Arial"/>
+        </w:rPr>
+        <w:t xml:space="preserve"> and act as a user</w:t>
+      </w:r>
+      <w:r>
+        <w:rPr>
+          <w:rFonts w:ascii="Arial" w:hAnsi="Arial" w:cs="Arial"/>
+        </w:rPr>
+        <w:t>.</w:t>
+      </w:r>
+    </w:p>
+    <w:p>
+      <w:pPr>
+        <w:pStyle w:val="ListParagraph"/>
+        <w:numPr>
+          <w:ilvl w:val="0"/>
+          <w:numId w:val="15"/>
+        </w:numPr>
+        <w:spacing w:line="360" w:lineRule="auto"/>
+        <w:rPr>
+          <w:rFonts w:ascii="Arial" w:hAnsi="Arial" w:cs="Arial"/>
+        </w:rPr>
+      </w:pPr>
+      <w:r>
+        <w:rPr>
+          <w:rFonts w:ascii="Arial" w:hAnsi="Arial" w:cs="Arial"/>
+        </w:rPr>
+        <w:t>Unregistered User</w:t>
+      </w:r>
+      <w:r>
+        <w:rPr>
+          <w:rFonts w:ascii="Arial" w:hAnsi="Arial" w:cs="Arial"/>
+        </w:rPr>
+        <w:t xml:space="preserve"> can </w:t>
+      </w:r>
+      <w:r>
+        <w:rPr>
+          <w:rFonts w:ascii="Arial" w:hAnsi="Arial" w:cs="Arial"/>
+        </w:rPr>
+        <w:t>view the listed products which are listed by admin</w:t>
+      </w:r>
+      <w:r>
+        <w:rPr>
+          <w:rFonts w:ascii="Arial" w:hAnsi="Arial" w:cs="Arial"/>
+        </w:rPr>
+        <w:t>.</w:t>
+      </w:r>
+    </w:p>
+    <w:p>
+      <w:pPr>
+        <w:pStyle w:val="ListParagraph"/>
+        <w:numPr>
+          <w:ilvl w:val="0"/>
+          <w:numId w:val="15"/>
+        </w:numPr>
+        <w:spacing w:line="360" w:lineRule="auto"/>
+        <w:rPr>
+          <w:rFonts w:ascii="Arial" w:hAnsi="Arial" w:cs="Arial"/>
+        </w:rPr>
+      </w:pPr>
+      <w:r>
+        <w:rPr>
+          <w:rFonts w:ascii="Arial" w:hAnsi="Arial" w:cs="Arial"/>
+        </w:rPr>
+        <w:t>Unregistered User</w:t>
+      </w:r>
+      <w:r>
+        <w:rPr>
+          <w:rFonts w:ascii="Arial" w:hAnsi="Arial" w:cs="Arial"/>
+        </w:rPr>
+        <w:t xml:space="preserve"> can search for the required products</w:t>
+      </w:r>
+      <w:r>
+        <w:rPr>
+          <w:rFonts w:ascii="Arial" w:hAnsi="Arial" w:cs="Arial"/>
+        </w:rPr>
+        <w:t>.</w:t>
+      </w:r>
+    </w:p>
+    <w:p>
+      <w:pPr>
+        <w:rPr>
+          <w:rFonts w:ascii="Arial" w:hAnsi="Arial" w:cs="Arial"/>
+        </w:rPr>
+      </w:pPr>
+      <w:r>
+        <w:rPr>
+          <w:rFonts w:ascii="Arial" w:hAnsi="Arial" w:cs="Arial"/>
+        </w:rPr>
+        <w:br w:type="page"/>
+      </w:r>
+    </w:p>
+    <w:p>
+      <w:pPr>
+        <w:pStyle w:val="ListParagraph"/>
+        <w:numPr>
+          <w:ilvl w:val="2"/>
+          <w:numId w:val="14"/>
+        </w:numPr>
+        <w:spacing w:line="360" w:lineRule="auto"/>
+        <w:ind w:left="1080"/>
+        <w:rPr>
+          <w:rFonts w:ascii="Arial" w:hAnsi="Arial" w:cs="Arial"/>
+        </w:rPr>
+      </w:pPr>
+      <w:r>
+        <w:rPr>
+          <w:rFonts w:ascii="Arial" w:hAnsi="Arial" w:cs="Arial"/>
+        </w:rPr>
+        <w:lastRenderedPageBreak/>
+        <w:t>Registered Users Use Case Diagram:</w:t>
+      </w:r>
+    </w:p>
+    <w:p>
+      <w:pPr>
+        <w:spacing w:line="360" w:lineRule="auto"/>
+        <w:jc w:val="center"/>
+      </w:pPr>
+      <w:r>
+        <w:rPr>
+          <w:rFonts w:ascii="Arial" w:hAnsi="Arial" w:cs="Arial"/>
+          <w:noProof/>
+        </w:rPr>
+        <w:drawing>
+          <wp:inline distT="0" distB="0" distL="0" distR="0" wp14:anchorId="4357E1AC" wp14:editId="1D7951DD">
+            <wp:extent cx="5731510" cy="7564156"/>
+            <wp:effectExtent l="0" t="0" r="2540" b="0"/>
+            <wp:docPr id="2" name="Picture 2" descr="C:\Users\ME\Desktop\Use Case Diagrams\Registered User Use Case Diagram__Registered User Use Case Diagram_2.jpg"/>
+            <wp:cNvGraphicFramePr>
+              <a:graphicFrameLocks xmlns:a="http://schemas.openxmlformats.org/drawingml/2006/main" noChangeAspect="1"/>
+            </wp:cNvGraphicFramePr>
+            <a:graphic xmlns:a="http://schemas.openxmlformats.org/drawingml/2006/main">
+              <a:graphicData uri="http://schemas.openxmlformats.org/drawingml/2006/picture">
+                <pic:pic xmlns:pic="http://schemas.openxmlformats.org/drawingml/2006/picture">
+                  <pic:nvPicPr>
+                    <pic:cNvPr id="0" name="Picture 2" descr="C:\Users\ME\Desktop\Use Case Diagrams\Registered User Use Case Diagram__Registered User Use Case Diagram_2.jpg"/>
+                    <pic:cNvPicPr>
+                      <a:picLocks noChangeAspect="1" noChangeArrowheads="1"/>
+                    </pic:cNvPicPr>
+                  </pic:nvPicPr>
+                  <pic:blipFill>
+                    <a:blip r:embed="rId14">
+                      <a:extLst>
+                        <a:ext uri="{28A0092B-C50C-407E-A947-70E740481C1C}">
+                          <a14:useLocalDpi xmlns:a14="http://schemas.microsoft.com/office/drawing/2010/main" val="0"/>
+                        </a:ext>
+                      </a:extLst>
+                    </a:blip>
+                    <a:srcRect/>
+                    <a:stretch>
+                      <a:fillRect/>
+                    </a:stretch>
+                  </pic:blipFill>
+                  <pic:spPr bwMode="auto">
+                    <a:xfrm>
+                      <a:off x="0" y="0"/>
+                      <a:ext cx="5731510" cy="7564156"/>
+                    </a:xfrm>
+                    <a:prstGeom prst="rect">
+                      <a:avLst/>
+                    </a:prstGeom>
+                    <a:noFill/>
+                    <a:ln>
+                      <a:noFill/>
+                    </a:ln>
+                  </pic:spPr>
+                </pic:pic>
+              </a:graphicData>
+            </a:graphic>
+          </wp:inline>
+        </w:drawing>
+      </w:r>
+    </w:p>
+    <w:p>
+      <w:pPr>
+        <w:pStyle w:val="ListParagraph"/>
+        <w:spacing w:line="360" w:lineRule="auto"/>
+        <w:ind w:left="0"/>
+        <w:jc w:val="center"/>
+        <w:rPr>
+          <w:rFonts w:ascii="Arial" w:hAnsi="Arial" w:cs="Arial"/>
+        </w:rPr>
+      </w:pPr>
+      <w:r>
+        <w:rPr>
+          <w:rFonts w:ascii="Arial" w:hAnsi="Arial" w:cs="Arial"/>
+        </w:rPr>
+        <w:t xml:space="preserve">Figure: Use Case diagram of </w:t>
+      </w:r>
+      <w:r>
+        <w:rPr>
+          <w:rFonts w:ascii="Arial" w:hAnsi="Arial" w:cs="Arial"/>
+        </w:rPr>
+        <w:t>Registered User</w:t>
+      </w:r>
+    </w:p>
+    <w:p>
+      <w:pPr>
+        <w:rPr>
+          <w:rFonts w:ascii="Arial" w:hAnsi="Arial" w:cs="Arial"/>
+        </w:rPr>
+      </w:pPr>
+      <w:r>
+        <w:rPr>
+          <w:rFonts w:ascii="Arial" w:hAnsi="Arial" w:cs="Arial"/>
+        </w:rPr>
+        <w:br w:type="page"/>
+      </w:r>
+    </w:p>
+    <w:p>
+      <w:pPr>
+        <w:pStyle w:val="ListParagraph"/>
+        <w:spacing w:line="360" w:lineRule="auto"/>
+        <w:ind w:left="0"/>
+        <w:rPr>
+          <w:rFonts w:ascii="Arial" w:hAnsi="Arial" w:cs="Arial"/>
+        </w:rPr>
+      </w:pPr>
+      <w:r>
+        <w:rPr>
+          <w:rFonts w:ascii="Arial" w:hAnsi="Arial" w:cs="Arial"/>
+          <w:b/>
+        </w:rPr>
+        <w:lastRenderedPageBreak/>
+        <w:t>Scenario Description:</w:t>
+      </w:r>
+    </w:p>
+    <w:p>
+      <w:pPr>
+        <w:pStyle w:val="ListParagraph"/>
+        <w:spacing w:line="360" w:lineRule="auto"/>
+        <w:ind w:left="0"/>
+        <w:rPr>
+          <w:rFonts w:ascii="Arial" w:hAnsi="Arial" w:cs="Arial"/>
+        </w:rPr>
+      </w:pPr>
+      <w:r>
+        <w:rPr>
+          <w:rFonts w:ascii="Arial" w:hAnsi="Arial" w:cs="Arial"/>
+        </w:rPr>
+        <w:tab/>
+        <w:t xml:space="preserve">Actor: </w:t>
+      </w:r>
+      <w:r>
+        <w:rPr>
+          <w:rFonts w:ascii="Arial" w:hAnsi="Arial" w:cs="Arial"/>
+        </w:rPr>
+        <w:t>R</w:t>
+      </w:r>
+      <w:r>
+        <w:rPr>
+          <w:rFonts w:ascii="Arial" w:hAnsi="Arial" w:cs="Arial"/>
+        </w:rPr>
+        <w:t>egistered User</w:t>
+      </w:r>
+    </w:p>
+    <w:p>
+      <w:pPr>
+        <w:pStyle w:val="ListParagraph"/>
+        <w:spacing w:line="360" w:lineRule="auto"/>
+        <w:ind w:firstLine="720"/>
+        <w:rPr>
+          <w:rFonts w:ascii="Arial" w:hAnsi="Arial" w:cs="Arial"/>
+        </w:rPr>
+      </w:pPr>
+      <w:r>
+        <w:rPr>
+          <w:rFonts w:ascii="Arial" w:hAnsi="Arial" w:cs="Arial"/>
+        </w:rPr>
+        <w:t xml:space="preserve">The </w:t>
+      </w:r>
+      <w:r>
+        <w:rPr>
+          <w:rFonts w:ascii="Arial" w:hAnsi="Arial" w:cs="Arial"/>
+        </w:rPr>
+        <w:t>R</w:t>
+      </w:r>
+      <w:r>
+        <w:rPr>
+          <w:rFonts w:ascii="Arial" w:hAnsi="Arial" w:cs="Arial"/>
+        </w:rPr>
+        <w:t>egistered user is also a part of the system who can do activity mentioned below:</w:t>
+      </w:r>
+    </w:p>
+    <w:p>
+      <w:pPr>
+        <w:pStyle w:val="ListParagraph"/>
+        <w:numPr>
+          <w:ilvl w:val="0"/>
+          <w:numId w:val="15"/>
+        </w:numPr>
+        <w:spacing w:line="360" w:lineRule="auto"/>
+        <w:rPr>
+          <w:rFonts w:ascii="Arial" w:hAnsi="Arial" w:cs="Arial"/>
+        </w:rPr>
+      </w:pPr>
+      <w:r>
+        <w:rPr>
+          <w:rFonts w:ascii="Arial" w:hAnsi="Arial" w:cs="Arial"/>
+        </w:rPr>
+        <w:t>R</w:t>
+      </w:r>
+      <w:r>
+        <w:rPr>
+          <w:rFonts w:ascii="Arial" w:hAnsi="Arial" w:cs="Arial"/>
+        </w:rPr>
+        <w:t>egistered User can login into the system and act as a user</w:t>
+      </w:r>
+      <w:r>
+        <w:rPr>
+          <w:rFonts w:ascii="Arial" w:hAnsi="Arial" w:cs="Arial"/>
+        </w:rPr>
+        <w:t xml:space="preserve"> for ordering products</w:t>
+      </w:r>
+      <w:r>
+        <w:rPr>
+          <w:rFonts w:ascii="Arial" w:hAnsi="Arial" w:cs="Arial"/>
+        </w:rPr>
+        <w:t>.</w:t>
+      </w:r>
+    </w:p>
+    <w:p>
+      <w:pPr>
+        <w:pStyle w:val="ListParagraph"/>
+        <w:numPr>
+          <w:ilvl w:val="0"/>
+          <w:numId w:val="15"/>
+        </w:numPr>
+        <w:spacing w:line="360" w:lineRule="auto"/>
+        <w:rPr>
+          <w:rFonts w:ascii="Arial" w:hAnsi="Arial" w:cs="Arial"/>
+        </w:rPr>
+      </w:pPr>
+      <w:r>
+        <w:rPr>
+          <w:rFonts w:ascii="Arial" w:hAnsi="Arial" w:cs="Arial"/>
+        </w:rPr>
+        <w:t>R</w:t>
+      </w:r>
+      <w:r>
+        <w:rPr>
+          <w:rFonts w:ascii="Arial" w:hAnsi="Arial" w:cs="Arial"/>
+        </w:rPr>
+        <w:t xml:space="preserve">egistered User can </w:t>
+      </w:r>
+      <w:r>
+        <w:rPr>
+          <w:rFonts w:ascii="Arial" w:hAnsi="Arial" w:cs="Arial"/>
+        </w:rPr>
+        <w:t>manage their profile:</w:t>
+      </w:r>
+    </w:p>
+    <w:p>
+      <w:pPr>
+        <w:pStyle w:val="ListParagraph"/>
+        <w:numPr>
+          <w:ilvl w:val="1"/>
+          <w:numId w:val="15"/>
+        </w:numPr>
+        <w:spacing w:line="360" w:lineRule="auto"/>
+        <w:rPr>
+          <w:rFonts w:ascii="Arial" w:hAnsi="Arial" w:cs="Arial"/>
+        </w:rPr>
+      </w:pPr>
+      <w:r>
+        <w:rPr>
+          <w:rFonts w:ascii="Arial" w:hAnsi="Arial" w:cs="Arial"/>
+        </w:rPr>
+        <w:t>They can update their profile information,</w:t>
+      </w:r>
+    </w:p>
+    <w:p>
+      <w:pPr>
+        <w:pStyle w:val="ListParagraph"/>
+        <w:numPr>
+          <w:ilvl w:val="1"/>
+          <w:numId w:val="15"/>
+        </w:numPr>
+        <w:spacing w:line="360" w:lineRule="auto"/>
+        <w:rPr>
+          <w:rFonts w:ascii="Arial" w:hAnsi="Arial" w:cs="Arial"/>
+        </w:rPr>
+      </w:pPr>
+      <w:r>
+        <w:rPr>
+          <w:rFonts w:ascii="Arial" w:hAnsi="Arial" w:cs="Arial"/>
+        </w:rPr>
+        <w:t>They can change password,</w:t>
+      </w:r>
+    </w:p>
+    <w:p>
+      <w:pPr>
+        <w:pStyle w:val="ListParagraph"/>
+        <w:numPr>
+          <w:ilvl w:val="1"/>
+          <w:numId w:val="15"/>
+        </w:numPr>
+        <w:spacing w:line="360" w:lineRule="auto"/>
+        <w:rPr>
+          <w:rFonts w:ascii="Arial" w:hAnsi="Arial" w:cs="Arial"/>
+        </w:rPr>
+      </w:pPr>
+      <w:r>
+        <w:rPr>
+          <w:rFonts w:ascii="Arial" w:hAnsi="Arial" w:cs="Arial"/>
+        </w:rPr>
+        <w:t>They can ask any queries regarding products,</w:t>
+      </w:r>
+    </w:p>
+    <w:p>
+      <w:pPr>
+        <w:pStyle w:val="ListParagraph"/>
+        <w:numPr>
+          <w:ilvl w:val="1"/>
+          <w:numId w:val="15"/>
+        </w:numPr>
+        <w:spacing w:line="360" w:lineRule="auto"/>
+        <w:rPr>
+          <w:rFonts w:ascii="Arial" w:hAnsi="Arial" w:cs="Arial"/>
+        </w:rPr>
+      </w:pPr>
+      <w:r>
+        <w:rPr>
+          <w:rFonts w:ascii="Arial" w:hAnsi="Arial" w:cs="Arial"/>
+        </w:rPr>
+        <w:t>They can reply to any asked queries.</w:t>
+      </w:r>
+    </w:p>
+    <w:p>
+      <w:pPr>
+        <w:pStyle w:val="ListParagraph"/>
+        <w:numPr>
+          <w:ilvl w:val="0"/>
+          <w:numId w:val="15"/>
+        </w:numPr>
+        <w:spacing w:line="360" w:lineRule="auto"/>
+        <w:rPr>
+          <w:rFonts w:ascii="Arial" w:hAnsi="Arial" w:cs="Arial"/>
+        </w:rPr>
+      </w:pPr>
+      <w:r>
+        <w:rPr>
+          <w:rFonts w:ascii="Arial" w:hAnsi="Arial" w:cs="Arial"/>
+        </w:rPr>
+        <w:t>R</w:t>
+      </w:r>
+      <w:r>
+        <w:rPr>
+          <w:rFonts w:ascii="Arial" w:hAnsi="Arial" w:cs="Arial"/>
+        </w:rPr>
+        <w:t xml:space="preserve">egistered User can </w:t>
+      </w:r>
+      <w:r>
+        <w:rPr>
+          <w:rFonts w:ascii="Arial" w:hAnsi="Arial" w:cs="Arial"/>
+        </w:rPr>
+        <w:t>write a review for the testimonials</w:t>
+      </w:r>
+      <w:r>
+        <w:rPr>
+          <w:rFonts w:ascii="Arial" w:hAnsi="Arial" w:cs="Arial"/>
+        </w:rPr>
+        <w:t>.</w:t>
+      </w:r>
+    </w:p>
+    <w:p>
+      <w:pPr>
+        <w:pStyle w:val="ListParagraph"/>
+        <w:numPr>
+          <w:ilvl w:val="0"/>
+          <w:numId w:val="15"/>
+        </w:numPr>
+        <w:spacing w:line="360" w:lineRule="auto"/>
+        <w:rPr>
+          <w:rFonts w:ascii="Arial" w:hAnsi="Arial" w:cs="Arial"/>
+        </w:rPr>
+      </w:pPr>
+      <w:r>
+        <w:rPr>
+          <w:rFonts w:ascii="Arial" w:hAnsi="Arial" w:cs="Arial"/>
+        </w:rPr>
+        <w:t>Registered Users can enter their email address for subscription.</w:t>
+      </w:r>
+    </w:p>
+    <w:p>
+      <w:pPr>
+        <w:pStyle w:val="ListParagraph"/>
+        <w:numPr>
+          <w:ilvl w:val="0"/>
+          <w:numId w:val="15"/>
+        </w:numPr>
+        <w:spacing w:line="360" w:lineRule="auto"/>
+        <w:rPr>
+          <w:rFonts w:ascii="Arial" w:hAnsi="Arial" w:cs="Arial"/>
+        </w:rPr>
+      </w:pPr>
+      <w:r>
+        <w:rPr>
+          <w:rFonts w:ascii="Arial" w:hAnsi="Arial" w:cs="Arial"/>
+        </w:rPr>
+        <w:t>Registered Users can</w:t>
+      </w:r>
+      <w:r>
+        <w:rPr>
+          <w:rFonts w:ascii="Arial" w:hAnsi="Arial" w:cs="Arial"/>
+        </w:rPr>
+        <w:t xml:space="preserve"> logout of the system so that user privilege is not is not accessible by any other unauthorized person.</w:t>
+      </w:r>
+      <w:bookmarkStart w:id="0" w:name="_GoBack"/>
+      <w:bookmarkEnd w:id="0"/>
+    </w:p>
     <w:sectPr>
+      <w:headerReference w:type="default" r:id="rId15"/>
       <w:pgSz w:w="11906" w:h="16838" w:code="9"/>
       <w:pgMar w:top="1440" w:right="1440" w:bottom="1440" w:left="1440" w:header="720" w:footer="720" w:gutter="0"/>
       <w:cols w:space="720"/>
@@ -9640,6 +10674,99 @@
     </w:sectPr>
   </w:body>
 </w:document>
+</file>
+
+<file path=word/endnotes.xml><?xml version="1.0" encoding="utf-8"?>
+<w:endnotes xmlns:wpc="http://schemas.microsoft.com/office/word/2010/wordprocessingCanvas" xmlns:cx="http://schemas.microsoft.com/office/drawing/2014/chartex" xmlns:cx1="http://schemas.microsoft.com/office/drawing/2015/9/8/chartex" xmlns:mc="http://schemas.openxmlformats.org/markup-compatibility/2006" xmlns:o="urn:schemas-microsoft-com:office:office" xmlns:r="http://schemas.openxmlformats.org/officeDocument/2006/relationships" xmlns:m="http://schemas.openxmlformats.org/officeDocument/2006/math" xmlns:v="urn:schemas-microsoft-com:vml" xmlns:wp14="http://schemas.microsoft.com/office/word/2010/wordprocessingDrawing" xmlns:wp="http://schemas.openxmlformats.org/drawingml/2006/wordprocessingDrawing" xmlns:w10="urn:schemas-microsoft-com:office:word" xmlns:w="http://schemas.openxmlformats.org/wordprocessingml/2006/main" xmlns:w14="http://schemas.microsoft.com/office/word/2010/wordml" xmlns:w15="http://schemas.microsoft.com/office/word/2012/wordml" xmlns:w16se="http://schemas.microsoft.com/office/word/2015/wordml/symex" xmlns:wpg="http://schemas.microsoft.com/office/word/2010/wordprocessingGroup" xmlns:wpi="http://schemas.microsoft.com/office/word/2010/wordprocessingInk" xmlns:wne="http://schemas.microsoft.com/office/word/2006/wordml" xmlns:wps="http://schemas.microsoft.com/office/word/2010/wordprocessingShape" mc:Ignorable="w14 w15 w16se wp14">
+  <w:endnote w:type="separator" w:id="-1">
+    <w:p>
+      <w:pPr>
+        <w:spacing w:after="0" w:line="240" w:lineRule="auto"/>
+      </w:pPr>
+      <w:r>
+        <w:separator/>
+      </w:r>
+    </w:p>
+  </w:endnote>
+  <w:endnote w:type="continuationSeparator" w:id="0">
+    <w:p>
+      <w:pPr>
+        <w:spacing w:after="0" w:line="240" w:lineRule="auto"/>
+      </w:pPr>
+      <w:r>
+        <w:continuationSeparator/>
+      </w:r>
+    </w:p>
+  </w:endnote>
+</w:endnotes>
+</file>
+
+<file path=word/footnotes.xml><?xml version="1.0" encoding="utf-8"?>
+<w:footnotes xmlns:wpc="http://schemas.microsoft.com/office/word/2010/wordprocessingCanvas" xmlns:cx="http://schemas.microsoft.com/office/drawing/2014/chartex" xmlns:cx1="http://schemas.microsoft.com/office/drawing/2015/9/8/chartex" xmlns:mc="http://schemas.openxmlformats.org/markup-compatibility/2006" xmlns:o="urn:schemas-microsoft-com:office:office" xmlns:r="http://schemas.openxmlformats.org/officeDocument/2006/relationships" xmlns:m="http://schemas.openxmlformats.org/officeDocument/2006/math" xmlns:v="urn:schemas-microsoft-com:vml" xmlns:wp14="http://schemas.microsoft.com/office/word/2010/wordprocessingDrawing" xmlns:wp="http://schemas.openxmlformats.org/drawingml/2006/wordprocessingDrawing" xmlns:w10="urn:schemas-microsoft-com:office:word" xmlns:w="http://schemas.openxmlformats.org/wordprocessingml/2006/main" xmlns:w14="http://schemas.microsoft.com/office/word/2010/wordml" xmlns:w15="http://schemas.microsoft.com/office/word/2012/wordml" xmlns:w16se="http://schemas.microsoft.com/office/word/2015/wordml/symex" xmlns:wpg="http://schemas.microsoft.com/office/word/2010/wordprocessingGroup" xmlns:wpi="http://schemas.microsoft.com/office/word/2010/wordprocessingInk" xmlns:wne="http://schemas.microsoft.com/office/word/2006/wordml" xmlns:wps="http://schemas.microsoft.com/office/word/2010/wordprocessingShape" mc:Ignorable="w14 w15 w16se wp14">
+  <w:footnote w:type="separator" w:id="-1">
+    <w:p>
+      <w:pPr>
+        <w:spacing w:after="0" w:line="240" w:lineRule="auto"/>
+      </w:pPr>
+      <w:r>
+        <w:separator/>
+      </w:r>
+    </w:p>
+  </w:footnote>
+  <w:footnote w:type="continuationSeparator" w:id="0">
+    <w:p>
+      <w:pPr>
+        <w:spacing w:after="0" w:line="240" w:lineRule="auto"/>
+      </w:pPr>
+      <w:r>
+        <w:continuationSeparator/>
+      </w:r>
+    </w:p>
+  </w:footnote>
+</w:footnotes>
+</file>
+
+<file path=word/header1.xml><?xml version="1.0" encoding="utf-8"?>
+<w:hdr xmlns:wpc="http://schemas.microsoft.com/office/word/2010/wordprocessingCanvas" xmlns:cx="http://schemas.microsoft.com/office/drawing/2014/chartex" xmlns:cx1="http://schemas.microsoft.com/office/drawing/2015/9/8/chartex" xmlns:mc="http://schemas.openxmlformats.org/markup-compatibility/2006" xmlns:o="urn:schemas-microsoft-com:office:office" xmlns:r="http://schemas.openxmlformats.org/officeDocument/2006/relationships" xmlns:m="http://schemas.openxmlformats.org/officeDocument/2006/math" xmlns:v="urn:schemas-microsoft-com:vml" xmlns:wp14="http://schemas.microsoft.com/office/word/2010/wordprocessingDrawing" xmlns:wp="http://schemas.openxmlformats.org/drawingml/2006/wordprocessingDrawing" xmlns:w10="urn:schemas-microsoft-com:office:word" xmlns:w="http://schemas.openxmlformats.org/wordprocessingml/2006/main" xmlns:w14="http://schemas.microsoft.com/office/word/2010/wordml" xmlns:w15="http://schemas.microsoft.com/office/word/2012/wordml" xmlns:w16se="http://schemas.microsoft.com/office/word/2015/wordml/symex" xmlns:wpg="http://schemas.microsoft.com/office/word/2010/wordprocessingGroup" xmlns:wpi="http://schemas.microsoft.com/office/word/2010/wordprocessingInk" xmlns:wne="http://schemas.microsoft.com/office/word/2006/wordml" xmlns:wps="http://schemas.microsoft.com/office/word/2010/wordprocessingShape" mc:Ignorable="w14 w15 w16se wp14">
+  <w:p>
+    <w:pPr>
+      <w:pStyle w:val="Header"/>
+      <w:rPr>
+        <w:rFonts w:ascii="Arial" w:hAnsi="Arial" w:cs="Arial"/>
+      </w:rPr>
+    </w:pPr>
+    <w:r>
+      <w:rPr>
+        <w:rFonts w:ascii="Arial" w:hAnsi="Arial" w:cs="Arial"/>
+      </w:rPr>
+      <w:t>00174648</w:t>
+    </w:r>
+    <w:r>
+      <w:rPr>
+        <w:rFonts w:ascii="Arial" w:hAnsi="Arial" w:cs="Arial"/>
+      </w:rPr>
+      <w:ptab w:relativeTo="margin" w:alignment="center" w:leader="none"/>
+    </w:r>
+    <w:r>
+      <w:rPr>
+        <w:rFonts w:ascii="Arial" w:hAnsi="Arial" w:cs="Arial"/>
+      </w:rPr>
+      <w:t>Devish Baidawar Chhetri</w:t>
+    </w:r>
+    <w:r>
+      <w:rPr>
+        <w:rFonts w:ascii="Arial" w:hAnsi="Arial" w:cs="Arial"/>
+      </w:rPr>
+      <w:ptab w:relativeTo="margin" w:alignment="right" w:leader="none"/>
+    </w:r>
+    <w:r>
+      <w:rPr>
+        <w:rFonts w:ascii="Arial" w:hAnsi="Arial" w:cs="Arial"/>
+      </w:rPr>
+      <w:t>Analysis CP (2019)</w:t>
+    </w:r>
+  </w:p>
+</w:hdr>
 </file>
 
 <file path=word/numbering.xml><?xml version="1.0" encoding="utf-8"?>
@@ -10339,6 +11466,119 @@
     </w:lvl>
   </w:abstractNum>
   <w:abstractNum w:abstractNumId="6" w15:restartNumberingAfterBreak="0">
+    <w:nsid w:val="45C73968"/>
+    <w:multiLevelType w:val="hybridMultilevel"/>
+    <w:tmpl w:val="2CD69A5A"/>
+    <w:lvl w:ilvl="0" w:tplc="04090001">
+      <w:start w:val="1"/>
+      <w:numFmt w:val="bullet"/>
+      <w:lvlText w:val=""/>
+      <w:lvlJc w:val="left"/>
+      <w:pPr>
+        <w:ind w:left="720" w:hanging="360"/>
+      </w:pPr>
+      <w:rPr>
+        <w:rFonts w:ascii="Symbol" w:hAnsi="Symbol" w:hint="default"/>
+      </w:rPr>
+    </w:lvl>
+    <w:lvl w:ilvl="1" w:tplc="04090003">
+      <w:start w:val="1"/>
+      <w:numFmt w:val="bullet"/>
+      <w:lvlText w:val="o"/>
+      <w:lvlJc w:val="left"/>
+      <w:pPr>
+        <w:ind w:left="1440" w:hanging="360"/>
+      </w:pPr>
+      <w:rPr>
+        <w:rFonts w:ascii="Courier New" w:hAnsi="Courier New" w:cs="Courier New" w:hint="default"/>
+      </w:rPr>
+    </w:lvl>
+    <w:lvl w:ilvl="2" w:tplc="04090005" w:tentative="1">
+      <w:start w:val="1"/>
+      <w:numFmt w:val="bullet"/>
+      <w:lvlText w:val=""/>
+      <w:lvlJc w:val="left"/>
+      <w:pPr>
+        <w:ind w:left="2160" w:hanging="360"/>
+      </w:pPr>
+      <w:rPr>
+        <w:rFonts w:ascii="Wingdings" w:hAnsi="Wingdings" w:hint="default"/>
+      </w:rPr>
+    </w:lvl>
+    <w:lvl w:ilvl="3" w:tplc="04090001" w:tentative="1">
+      <w:start w:val="1"/>
+      <w:numFmt w:val="bullet"/>
+      <w:lvlText w:val=""/>
+      <w:lvlJc w:val="left"/>
+      <w:pPr>
+        <w:ind w:left="2880" w:hanging="360"/>
+      </w:pPr>
+      <w:rPr>
+        <w:rFonts w:ascii="Symbol" w:hAnsi="Symbol" w:hint="default"/>
+      </w:rPr>
+    </w:lvl>
+    <w:lvl w:ilvl="4" w:tplc="04090003" w:tentative="1">
+      <w:start w:val="1"/>
+      <w:numFmt w:val="bullet"/>
+      <w:lvlText w:val="o"/>
+      <w:lvlJc w:val="left"/>
+      <w:pPr>
+        <w:ind w:left="3600" w:hanging="360"/>
+      </w:pPr>
+      <w:rPr>
+        <w:rFonts w:ascii="Courier New" w:hAnsi="Courier New" w:cs="Courier New" w:hint="default"/>
+      </w:rPr>
+    </w:lvl>
+    <w:lvl w:ilvl="5" w:tplc="04090005" w:tentative="1">
+      <w:start w:val="1"/>
+      <w:numFmt w:val="bullet"/>
+      <w:lvlText w:val=""/>
+      <w:lvlJc w:val="left"/>
+      <w:pPr>
+        <w:ind w:left="4320" w:hanging="360"/>
+      </w:pPr>
+      <w:rPr>
+        <w:rFonts w:ascii="Wingdings" w:hAnsi="Wingdings" w:hint="default"/>
+      </w:rPr>
+    </w:lvl>
+    <w:lvl w:ilvl="6" w:tplc="04090001" w:tentative="1">
+      <w:start w:val="1"/>
+      <w:numFmt w:val="bullet"/>
+      <w:lvlText w:val=""/>
+      <w:lvlJc w:val="left"/>
+      <w:pPr>
+        <w:ind w:left="5040" w:hanging="360"/>
+      </w:pPr>
+      <w:rPr>
+        <w:rFonts w:ascii="Symbol" w:hAnsi="Symbol" w:hint="default"/>
+      </w:rPr>
+    </w:lvl>
+    <w:lvl w:ilvl="7" w:tplc="04090003" w:tentative="1">
+      <w:start w:val="1"/>
+      <w:numFmt w:val="bullet"/>
+      <w:lvlText w:val="o"/>
+      <w:lvlJc w:val="left"/>
+      <w:pPr>
+        <w:ind w:left="5760" w:hanging="360"/>
+      </w:pPr>
+      <w:rPr>
+        <w:rFonts w:ascii="Courier New" w:hAnsi="Courier New" w:cs="Courier New" w:hint="default"/>
+      </w:rPr>
+    </w:lvl>
+    <w:lvl w:ilvl="8" w:tplc="04090005" w:tentative="1">
+      <w:start w:val="1"/>
+      <w:numFmt w:val="bullet"/>
+      <w:lvlText w:val=""/>
+      <w:lvlJc w:val="left"/>
+      <w:pPr>
+        <w:ind w:left="6480" w:hanging="360"/>
+      </w:pPr>
+      <w:rPr>
+        <w:rFonts w:ascii="Wingdings" w:hAnsi="Wingdings" w:hint="default"/>
+      </w:rPr>
+    </w:lvl>
+  </w:abstractNum>
+  <w:abstractNum w:abstractNumId="7" w15:restartNumberingAfterBreak="0">
     <w:nsid w:val="5771621A"/>
     <w:multiLevelType w:val="hybridMultilevel"/>
     <w:tmpl w:val="A0B4B75E"/>
@@ -10427,7 +11667,7 @@
       </w:pPr>
     </w:lvl>
   </w:abstractNum>
-  <w:abstractNum w:abstractNumId="7" w15:restartNumberingAfterBreak="0">
+  <w:abstractNum w:abstractNumId="8" w15:restartNumberingAfterBreak="0">
     <w:nsid w:val="5DBB0A57"/>
     <w:multiLevelType w:val="multilevel"/>
     <w:tmpl w:val="A84E3B12"/>
@@ -10553,7 +11793,7 @@
       </w:rPr>
     </w:lvl>
   </w:abstractNum>
-  <w:abstractNum w:abstractNumId="8" w15:restartNumberingAfterBreak="0">
+  <w:abstractNum w:abstractNumId="9" w15:restartNumberingAfterBreak="0">
     <w:nsid w:val="65693F05"/>
     <w:multiLevelType w:val="hybridMultilevel"/>
     <w:tmpl w:val="DD84D296"/>
@@ -10666,7 +11906,7 @@
       </w:rPr>
     </w:lvl>
   </w:abstractNum>
-  <w:abstractNum w:abstractNumId="9" w15:restartNumberingAfterBreak="0">
+  <w:abstractNum w:abstractNumId="10" w15:restartNumberingAfterBreak="0">
     <w:nsid w:val="663F38A5"/>
     <w:multiLevelType w:val="hybridMultilevel"/>
     <w:tmpl w:val="8FAAEDB2"/>
@@ -10755,7 +11995,7 @@
       </w:pPr>
     </w:lvl>
   </w:abstractNum>
-  <w:abstractNum w:abstractNumId="10" w15:restartNumberingAfterBreak="0">
+  <w:abstractNum w:abstractNumId="11" w15:restartNumberingAfterBreak="0">
     <w:nsid w:val="66CA29AF"/>
     <w:multiLevelType w:val="hybridMultilevel"/>
     <w:tmpl w:val="06BA8E74"/>
@@ -10868,7 +12108,7 @@
       </w:rPr>
     </w:lvl>
   </w:abstractNum>
-  <w:abstractNum w:abstractNumId="11" w15:restartNumberingAfterBreak="0">
+  <w:abstractNum w:abstractNumId="12" w15:restartNumberingAfterBreak="0">
     <w:nsid w:val="6DCB4A79"/>
     <w:multiLevelType w:val="hybridMultilevel"/>
     <w:tmpl w:val="77BE36B4"/>
@@ -10957,7 +12197,7 @@
       </w:pPr>
     </w:lvl>
   </w:abstractNum>
-  <w:abstractNum w:abstractNumId="12" w15:restartNumberingAfterBreak="0">
+  <w:abstractNum w:abstractNumId="13" w15:restartNumberingAfterBreak="0">
     <w:nsid w:val="752025D6"/>
     <w:multiLevelType w:val="hybridMultilevel"/>
     <w:tmpl w:val="1EACF534"/>
@@ -11070,10 +12310,10 @@
       </w:rPr>
     </w:lvl>
   </w:abstractNum>
-  <w:abstractNum w:abstractNumId="13" w15:restartNumberingAfterBreak="0">
+  <w:abstractNum w:abstractNumId="14" w15:restartNumberingAfterBreak="0">
     <w:nsid w:val="7D9636CA"/>
     <w:multiLevelType w:val="hybridMultilevel"/>
-    <w:tmpl w:val="4B0EB094"/>
+    <w:tmpl w:val="3A90004E"/>
     <w:lvl w:ilvl="0" w:tplc="DE527C7E">
       <w:start w:val="1"/>
       <w:numFmt w:val="lowerRoman"/>
@@ -11095,14 +12335,17 @@
         <w:ind w:left="1440" w:hanging="360"/>
       </w:pPr>
     </w:lvl>
-    <w:lvl w:ilvl="2" w:tplc="0409001B" w:tentative="1">
+    <w:lvl w:ilvl="2" w:tplc="EFEAADF2">
       <w:start w:val="1"/>
-      <w:numFmt w:val="lowerRoman"/>
+      <w:numFmt w:val="decimal"/>
       <w:lvlText w:val="%3."/>
-      <w:lvlJc w:val="right"/>
-      <w:pPr>
-        <w:ind w:left="2160" w:hanging="180"/>
-      </w:pPr>
+      <w:lvlJc w:val="left"/>
+      <w:pPr>
+        <w:ind w:left="2340" w:hanging="360"/>
+      </w:pPr>
+      <w:rPr>
+        <w:rFonts w:hint="default"/>
+      </w:rPr>
     </w:lvl>
     <w:lvl w:ilvl="3" w:tplc="0409000F" w:tentative="1">
       <w:start w:val="1"/>
@@ -11166,7 +12409,7 @@
     <w:abstractNumId w:val="1"/>
   </w:num>
   <w:num w:numId="3">
-    <w:abstractNumId w:val="7"/>
+    <w:abstractNumId w:val="8"/>
   </w:num>
   <w:num w:numId="4">
     <w:abstractNumId w:val="2"/>
@@ -11175,31 +12418,34 @@
     <w:abstractNumId w:val="5"/>
   </w:num>
   <w:num w:numId="6">
-    <w:abstractNumId w:val="12"/>
+    <w:abstractNumId w:val="13"/>
   </w:num>
   <w:num w:numId="7">
-    <w:abstractNumId w:val="10"/>
+    <w:abstractNumId w:val="11"/>
   </w:num>
   <w:num w:numId="8">
     <w:abstractNumId w:val="4"/>
   </w:num>
   <w:num w:numId="9">
-    <w:abstractNumId w:val="6"/>
+    <w:abstractNumId w:val="7"/>
   </w:num>
   <w:num w:numId="10">
-    <w:abstractNumId w:val="9"/>
+    <w:abstractNumId w:val="10"/>
   </w:num>
   <w:num w:numId="11">
-    <w:abstractNumId w:val="8"/>
+    <w:abstractNumId w:val="9"/>
   </w:num>
   <w:num w:numId="12">
     <w:abstractNumId w:val="3"/>
   </w:num>
   <w:num w:numId="13">
-    <w:abstractNumId w:val="11"/>
+    <w:abstractNumId w:val="12"/>
   </w:num>
   <w:num w:numId="14">
-    <w:abstractNumId w:val="13"/>
+    <w:abstractNumId w:val="14"/>
+  </w:num>
+  <w:num w:numId="15">
+    <w:abstractNumId w:val="6"/>
   </w:num>
 </w:numbering>
 </file>
@@ -11759,7 +13005,582 @@
       <w:szCs w:val="24"/>
     </w:rPr>
   </w:style>
+  <w:style w:type="paragraph" w:styleId="Header">
+    <w:name w:val="header"/>
+    <w:basedOn w:val="Normal"/>
+    <w:link w:val="HeaderChar"/>
+    <w:uiPriority w:val="99"/>
+    <w:unhideWhenUsed/>
+    <w:rsid w:val="009D4308"/>
+    <w:pPr>
+      <w:tabs>
+        <w:tab w:val="center" w:pos="4680"/>
+        <w:tab w:val="right" w:pos="9360"/>
+      </w:tabs>
+      <w:spacing w:after="0" w:line="240" w:lineRule="auto"/>
+    </w:pPr>
+  </w:style>
+  <w:style w:type="character" w:customStyle="1" w:styleId="HeaderChar">
+    <w:name w:val="Header Char"/>
+    <w:basedOn w:val="DefaultParagraphFont"/>
+    <w:link w:val="Header"/>
+    <w:uiPriority w:val="99"/>
+    <w:rsid w:val="009D4308"/>
+  </w:style>
+  <w:style w:type="paragraph" w:styleId="Footer">
+    <w:name w:val="footer"/>
+    <w:basedOn w:val="Normal"/>
+    <w:link w:val="FooterChar"/>
+    <w:uiPriority w:val="99"/>
+    <w:unhideWhenUsed/>
+    <w:rsid w:val="009D4308"/>
+    <w:pPr>
+      <w:tabs>
+        <w:tab w:val="center" w:pos="4680"/>
+        <w:tab w:val="right" w:pos="9360"/>
+      </w:tabs>
+      <w:spacing w:after="0" w:line="240" w:lineRule="auto"/>
+    </w:pPr>
+  </w:style>
+  <w:style w:type="character" w:customStyle="1" w:styleId="FooterChar">
+    <w:name w:val="Footer Char"/>
+    <w:basedOn w:val="DefaultParagraphFont"/>
+    <w:link w:val="Footer"/>
+    <w:uiPriority w:val="99"/>
+    <w:rsid w:val="009D4308"/>
+  </w:style>
 </w:styles>
+</file>
+
+<file path=word/glossary/document.xml><?xml version="1.0" encoding="utf-8"?>
+<w:glossaryDocument xmlns:wpc="http://schemas.microsoft.com/office/word/2010/wordprocessingCanvas" xmlns:cx="http://schemas.microsoft.com/office/drawing/2014/chartex" xmlns:cx1="http://schemas.microsoft.com/office/drawing/2015/9/8/chartex" xmlns:mc="http://schemas.openxmlformats.org/markup-compatibility/2006" xmlns:o="urn:schemas-microsoft-com:office:office" xmlns:r="http://schemas.openxmlformats.org/officeDocument/2006/relationships" xmlns:m="http://schemas.openxmlformats.org/officeDocument/2006/math" xmlns:v="urn:schemas-microsoft-com:vml" xmlns:wp14="http://schemas.microsoft.com/office/word/2010/wordprocessingDrawing" xmlns:wp="http://schemas.openxmlformats.org/drawingml/2006/wordprocessingDrawing" xmlns:w10="urn:schemas-microsoft-com:office:word" xmlns:w="http://schemas.openxmlformats.org/wordprocessingml/2006/main" xmlns:w14="http://schemas.microsoft.com/office/word/2010/wordml" xmlns:w15="http://schemas.microsoft.com/office/word/2012/wordml" xmlns:w16se="http://schemas.microsoft.com/office/word/2015/wordml/symex" xmlns:wpg="http://schemas.microsoft.com/office/word/2010/wordprocessingGroup" xmlns:wpi="http://schemas.microsoft.com/office/word/2010/wordprocessingInk" xmlns:wne="http://schemas.microsoft.com/office/word/2006/wordml" xmlns:wps="http://schemas.microsoft.com/office/word/2010/wordprocessingShape" mc:Ignorable="w14 w15 w16se wp14"/>
+</file>
+
+<file path=word/glossary/fontTable.xml><?xml version="1.0" encoding="utf-8"?>
+<w:fonts xmlns:mc="http://schemas.openxmlformats.org/markup-compatibility/2006" xmlns:r="http://schemas.openxmlformats.org/officeDocument/2006/relationships" xmlns:w="http://schemas.openxmlformats.org/wordprocessingml/2006/main" xmlns:w14="http://schemas.microsoft.com/office/word/2010/wordml" xmlns:w15="http://schemas.microsoft.com/office/word/2012/wordml" xmlns:w16se="http://schemas.microsoft.com/office/word/2015/wordml/symex" mc:Ignorable="w14 w15 w16se">
+  <w:font w:name="Symbol">
+    <w:panose1 w:val="05050102010706020507"/>
+    <w:charset w:val="02"/>
+    <w:family w:val="roman"/>
+    <w:pitch w:val="variable"/>
+    <w:sig w:usb0="00000000" w:usb1="10000000" w:usb2="00000000" w:usb3="00000000" w:csb0="80000000" w:csb1="00000000"/>
+  </w:font>
+  <w:font w:name="Times New Roman">
+    <w:panose1 w:val="02020603050405020304"/>
+    <w:charset w:val="00"/>
+    <w:family w:val="roman"/>
+    <w:pitch w:val="variable"/>
+    <w:sig w:usb0="E0002EFF" w:usb1="C000785B" w:usb2="00000009" w:usb3="00000000" w:csb0="000001FF" w:csb1="00000000"/>
+  </w:font>
+  <w:font w:name="Courier New">
+    <w:panose1 w:val="02070309020205020404"/>
+    <w:charset w:val="00"/>
+    <w:family w:val="modern"/>
+    <w:pitch w:val="fixed"/>
+    <w:sig w:usb0="E0002EFF" w:usb1="C0007843" w:usb2="00000009" w:usb3="00000000" w:csb0="000001FF" w:csb1="00000000"/>
+  </w:font>
+  <w:font w:name="Wingdings">
+    <w:panose1 w:val="05000000000000000000"/>
+    <w:charset w:val="02"/>
+    <w:family w:val="auto"/>
+    <w:pitch w:val="variable"/>
+    <w:sig w:usb0="00000000" w:usb1="10000000" w:usb2="00000000" w:usb3="00000000" w:csb0="80000000" w:csb1="00000000"/>
+  </w:font>
+  <w:font w:name="Calibri">
+    <w:panose1 w:val="020F0502020204030204"/>
+    <w:charset w:val="00"/>
+    <w:family w:val="swiss"/>
+    <w:pitch w:val="variable"/>
+    <w:sig w:usb0="E0002AFF" w:usb1="4000ACFF" w:usb2="00000001" w:usb3="00000000" w:csb0="000001FF" w:csb1="00000000"/>
+  </w:font>
+  <w:font w:name="Calibri Light">
+    <w:panose1 w:val="020F0302020204030204"/>
+    <w:charset w:val="00"/>
+    <w:family w:val="swiss"/>
+    <w:pitch w:val="variable"/>
+    <w:sig w:usb0="E0002AFF" w:usb1="C000247B" w:usb2="00000009" w:usb3="00000000" w:csb0="000001FF" w:csb1="00000000"/>
+  </w:font>
+  <w:font w:name="Arial">
+    <w:panose1 w:val="020B0604020202020204"/>
+    <w:charset w:val="00"/>
+    <w:family w:val="swiss"/>
+    <w:pitch w:val="variable"/>
+    <w:sig w:usb0="E0002AFF" w:usb1="C0007843" w:usb2="00000009" w:usb3="00000000" w:csb0="000001FF" w:csb1="00000000"/>
+  </w:font>
+</w:fonts>
+</file>
+
+<file path=word/glossary/settings.xml><?xml version="1.0" encoding="utf-8"?>
+<w:settings xmlns:mc="http://schemas.openxmlformats.org/markup-compatibility/2006" xmlns:o="urn:schemas-microsoft-com:office:office" xmlns:r="http://schemas.openxmlformats.org/officeDocument/2006/relationships" xmlns:m="http://schemas.openxmlformats.org/officeDocument/2006/math" xmlns:v="urn:schemas-microsoft-com:vml" xmlns:w10="urn:schemas-microsoft-com:office:word" xmlns:w="http://schemas.openxmlformats.org/wordprocessingml/2006/main" xmlns:w14="http://schemas.microsoft.com/office/word/2010/wordml" xmlns:w15="http://schemas.microsoft.com/office/word/2012/wordml" xmlns:w16se="http://schemas.microsoft.com/office/word/2015/wordml/symex" xmlns:sl="http://schemas.openxmlformats.org/schemaLibrary/2006/main" mc:Ignorable="w14 w15 w16se">
+  <w:view w:val="normal"/>
+  <w:defaultTabStop w:val="720"/>
+  <w:characterSpacingControl w:val="doNotCompress"/>
+  <w:compat>
+    <w:useFELayout/>
+    <w:compatSetting w:name="compatibilityMode" w:uri="http://schemas.microsoft.com/office/word" w:val="15"/>
+    <w:compatSetting w:name="overrideTableStyleFontSizeAndJustification" w:uri="http://schemas.microsoft.com/office/word" w:val="1"/>
+    <w:compatSetting w:name="enableOpenTypeFeatures" w:uri="http://schemas.microsoft.com/office/word" w:val="1"/>
+    <w:compatSetting w:name="doNotFlipMirrorIndents" w:uri="http://schemas.microsoft.com/office/word" w:val="1"/>
+    <w:compatSetting w:name="differentiateMultirowTableHeaders" w:uri="http://schemas.microsoft.com/office/word" w:val="1"/>
+  </w:compat>
+  <w:rsids>
+    <w:rsidRoot w:val="005F7306"/>
+    <w:rsid w:val="005F7306"/>
+  </w:rsids>
+  <m:mathPr>
+    <m:mathFont m:val="Cambria Math"/>
+    <m:brkBin m:val="before"/>
+    <m:brkBinSub m:val="--"/>
+    <m:smallFrac m:val="0"/>
+    <m:dispDef/>
+    <m:lMargin m:val="0"/>
+    <m:rMargin m:val="0"/>
+    <m:defJc m:val="centerGroup"/>
+    <m:wrapIndent m:val="1440"/>
+    <m:intLim m:val="subSup"/>
+    <m:naryLim m:val="undOvr"/>
+  </m:mathPr>
+  <w:themeFontLang w:val="en-US"/>
+  <w:clrSchemeMapping w:bg1="light1" w:t1="dark1" w:bg2="light2" w:t2="dark2" w:accent1="accent1" w:accent2="accent2" w:accent3="accent3" w:accent4="accent4" w:accent5="accent5" w:accent6="accent6" w:hyperlink="hyperlink" w:followedHyperlink="followedHyperlink"/>
+  <w:decimalSymbol w:val="."/>
+  <w:listSeparator w:val=","/>
+  <w15:chartTrackingRefBased/>
+</w:settings>
+</file>
+
+<file path=word/glossary/styles.xml><?xml version="1.0" encoding="utf-8"?>
+<w:styles xmlns:mc="http://schemas.openxmlformats.org/markup-compatibility/2006" xmlns:r="http://schemas.openxmlformats.org/officeDocument/2006/relationships" xmlns:w="http://schemas.openxmlformats.org/wordprocessingml/2006/main" xmlns:w14="http://schemas.microsoft.com/office/word/2010/wordml" xmlns:w15="http://schemas.microsoft.com/office/word/2012/wordml" xmlns:w16se="http://schemas.microsoft.com/office/word/2015/wordml/symex" mc:Ignorable="w14 w15 w16se">
+  <w:docDefaults>
+    <w:rPrDefault>
+      <w:rPr>
+        <w:rFonts w:asciiTheme="minorHAnsi" w:eastAsiaTheme="minorEastAsia" w:hAnsiTheme="minorHAnsi" w:cstheme="minorBidi"/>
+        <w:sz w:val="22"/>
+        <w:szCs w:val="22"/>
+        <w:lang w:val="en-US" w:eastAsia="en-US" w:bidi="ar-SA"/>
+      </w:rPr>
+    </w:rPrDefault>
+    <w:pPrDefault>
+      <w:pPr>
+        <w:spacing w:after="160" w:line="259" w:lineRule="auto"/>
+      </w:pPr>
+    </w:pPrDefault>
+  </w:docDefaults>
+  <w:latentStyles w:defLockedState="0" w:defUIPriority="99" w:defSemiHidden="0" w:defUnhideWhenUsed="0" w:defQFormat="0" w:count="371">
+    <w:lsdException w:name="Normal" w:uiPriority="0" w:qFormat="1"/>
+    <w:lsdException w:name="heading 1" w:uiPriority="9" w:qFormat="1"/>
+    <w:lsdException w:name="heading 2" w:semiHidden="1" w:uiPriority="9" w:unhideWhenUsed="1" w:qFormat="1"/>
+    <w:lsdException w:name="heading 3" w:semiHidden="1" w:uiPriority="9" w:unhideWhenUsed="1" w:qFormat="1"/>
+    <w:lsdException w:name="heading 4" w:semiHidden="1" w:uiPriority="9" w:unhideWhenUsed="1" w:qFormat="1"/>
+    <w:lsdException w:name="heading 5" w:semiHidden="1" w:uiPriority="9" w:unhideWhenUsed="1" w:qFormat="1"/>
+    <w:lsdException w:name="heading 6" w:semiHidden="1" w:uiPriority="9" w:unhideWhenUsed="1" w:qFormat="1"/>
+    <w:lsdException w:name="heading 7" w:semiHidden="1" w:uiPriority="9" w:unhideWhenUsed="1" w:qFormat="1"/>
+    <w:lsdException w:name="heading 8" w:semiHidden="1" w:uiPriority="9" w:unhideWhenUsed="1" w:qFormat="1"/>
+    <w:lsdException w:name="heading 9" w:semiHidden="1" w:uiPriority="9" w:unhideWhenUsed="1" w:qFormat="1"/>
+    <w:lsdException w:name="index 1" w:semiHidden="1" w:unhideWhenUsed="1"/>
+    <w:lsdException w:name="index 2" w:semiHidden="1" w:unhideWhenUsed="1"/>
+    <w:lsdException w:name="index 3" w:semiHidden="1" w:unhideWhenUsed="1"/>
+    <w:lsdException w:name="index 4" w:semiHidden="1" w:unhideWhenUsed="1"/>
+    <w:lsdException w:name="index 5" w:semiHidden="1" w:unhideWhenUsed="1"/>
+    <w:lsdException w:name="index 6" w:semiHidden="1" w:unhideWhenUsed="1"/>
+    <w:lsdException w:name="index 7" w:semiHidden="1" w:unhideWhenUsed="1"/>
+    <w:lsdException w:name="index 8" w:semiHidden="1" w:unhideWhenUsed="1"/>
+    <w:lsdException w:name="index 9" w:semiHidden="1" w:unhideWhenUsed="1"/>
+    <w:lsdException w:name="toc 1" w:semiHidden="1" w:uiPriority="39" w:unhideWhenUsed="1"/>
+    <w:lsdException w:name="toc 2" w:semiHidden="1" w:uiPriority="39" w:unhideWhenUsed="1"/>
+    <w:lsdException w:name="toc 3" w:semiHidden="1" w:uiPriority="39" w:unhideWhenUsed="1"/>
+    <w:lsdException w:name="toc 4" w:semiHidden="1" w:uiPriority="39" w:unhideWhenUsed="1"/>
+    <w:lsdException w:name="toc 5" w:semiHidden="1" w:uiPriority="39" w:unhideWhenUsed="1"/>
+    <w:lsdException w:name="toc 6" w:semiHidden="1" w:uiPriority="39" w:unhideWhenUsed="1"/>
+    <w:lsdException w:name="toc 7" w:semiHidden="1" w:uiPriority="39" w:unhideWhenUsed="1"/>
+    <w:lsdException w:name="toc 8" w:semiHidden="1" w:uiPriority="39" w:unhideWhenUsed="1"/>
+    <w:lsdException w:name="toc 9" w:semiHidden="1" w:uiPriority="39" w:unhideWhenUsed="1"/>
+    <w:lsdException w:name="Normal Indent" w:semiHidden="1" w:unhideWhenUsed="1"/>
+    <w:lsdException w:name="footnote text" w:semiHidden="1" w:unhideWhenUsed="1"/>
+    <w:lsdException w:name="annotation text" w:semiHidden="1" w:unhideWhenUsed="1"/>
+    <w:lsdException w:name="header" w:semiHidden="1" w:unhideWhenUsed="1"/>
+    <w:lsdException w:name="footer" w:semiHidden="1" w:unhideWhenUsed="1"/>
+    <w:lsdException w:name="index heading" w:semiHidden="1" w:unhideWhenUsed="1"/>
+    <w:lsdException w:name="caption" w:semiHidden="1" w:uiPriority="35" w:unhideWhenUsed="1" w:qFormat="1"/>
+    <w:lsdException w:name="table of figures" w:semiHidden="1" w:unhideWhenUsed="1"/>
+    <w:lsdException w:name="envelope address" w:semiHidden="1" w:unhideWhenUsed="1"/>
+    <w:lsdException w:name="envelope return" w:semiHidden="1" w:unhideWhenUsed="1"/>
+    <w:lsdException w:name="footnote reference" w:semiHidden="1" w:unhideWhenUsed="1"/>
+    <w:lsdException w:name="annotation reference" w:semiHidden="1" w:unhideWhenUsed="1"/>
+    <w:lsdException w:name="line number" w:semiHidden="1" w:unhideWhenUsed="1"/>
+    <w:lsdException w:name="page number" w:semiHidden="1" w:unhideWhenUsed="1"/>
+    <w:lsdException w:name="endnote reference" w:semiHidden="1" w:unhideWhenUsed="1"/>
+    <w:lsdException w:name="endnote text" w:semiHidden="1" w:unhideWhenUsed="1"/>
+    <w:lsdException w:name="table of authorities" w:semiHidden="1" w:unhideWhenUsed="1"/>
+    <w:lsdException w:name="macro" w:semiHidden="1" w:unhideWhenUsed="1"/>
+    <w:lsdException w:name="toa heading" w:semiHidden="1" w:unhideWhenUsed="1"/>
+    <w:lsdException w:name="List" w:semiHidden="1" w:unhideWhenUsed="1"/>
+    <w:lsdException w:name="List Bullet" w:semiHidden="1" w:unhideWhenUsed="1"/>
+    <w:lsdException w:name="List Number" w:semiHidden="1" w:unhideWhenUsed="1"/>
+    <w:lsdException w:name="List 2" w:semiHidden="1" w:unhideWhenUsed="1"/>
+    <w:lsdException w:name="List 3" w:semiHidden="1" w:unhideWhenUsed="1"/>
+    <w:lsdException w:name="List 4" w:semiHidden="1" w:unhideWhenUsed="1"/>
+    <w:lsdException w:name="List 5" w:semiHidden="1" w:unhideWhenUsed="1"/>
+    <w:lsdException w:name="List Bullet 2" w:semiHidden="1" w:unhideWhenUsed="1"/>
+    <w:lsdException w:name="List Bullet 3" w:semiHidden="1" w:unhideWhenUsed="1"/>
+    <w:lsdException w:name="List Bullet 4" w:semiHidden="1" w:unhideWhenUsed="1"/>
+    <w:lsdException w:name="List Bullet 5" w:semiHidden="1" w:unhideWhenUsed="1"/>
+    <w:lsdException w:name="List Number 2" w:semiHidden="1" w:unhideWhenUsed="1"/>
+    <w:lsdException w:name="List Number 3" w:semiHidden="1" w:unhideWhenUsed="1"/>
+    <w:lsdException w:name="List Number 4" w:semiHidden="1" w:unhideWhenUsed="1"/>
+    <w:lsdException w:name="List Number 5" w:semiHidden="1" w:unhideWhenUsed="1"/>
+    <w:lsdException w:name="Title" w:uiPriority="10" w:qFormat="1"/>
+    <w:lsdException w:name="Closing" w:semiHidden="1" w:unhideWhenUsed="1"/>
+    <w:lsdException w:name="Signature" w:semiHidden="1" w:unhideWhenUsed="1"/>
+    <w:lsdException w:name="Default Paragraph Font" w:semiHidden="1" w:uiPriority="1" w:unhideWhenUsed="1"/>
+    <w:lsdException w:name="Body Text" w:semiHidden="1" w:unhideWhenUsed="1"/>
+    <w:lsdException w:name="Body Text Indent" w:semiHidden="1" w:unhideWhenUsed="1"/>
+    <w:lsdException w:name="List Continue" w:semiHidden="1" w:unhideWhenUsed="1"/>
+    <w:lsdException w:name="List Continue 2" w:semiHidden="1" w:unhideWhenUsed="1"/>
+    <w:lsdException w:name="List Continue 3" w:semiHidden="1" w:unhideWhenUsed="1"/>
+    <w:lsdException w:name="List Continue 4" w:semiHidden="1" w:unhideWhenUsed="1"/>
+    <w:lsdException w:name="List Continue 5" w:semiHidden="1" w:unhideWhenUsed="1"/>
+    <w:lsdException w:name="Message Header" w:semiHidden="1" w:unhideWhenUsed="1"/>
+    <w:lsdException w:name="Subtitle" w:uiPriority="11" w:qFormat="1"/>
+    <w:lsdException w:name="Salutation" w:semiHidden="1" w:unhideWhenUsed="1"/>
+    <w:lsdException w:name="Date" w:semiHidden="1" w:unhideWhenUsed="1"/>
+    <w:lsdException w:name="Body Text First Indent" w:semiHidden="1" w:unhideWhenUsed="1"/>
+    <w:lsdException w:name="Body Text First Indent 2" w:semiHidden="1" w:unhideWhenUsed="1"/>
+    <w:lsdException w:name="Note Heading" w:semiHidden="1" w:unhideWhenUsed="1"/>
+    <w:lsdException w:name="Body Text 2" w:semiHidden="1" w:unhideWhenUsed="1"/>
+    <w:lsdException w:name="Body Text 3" w:semiHidden="1" w:unhideWhenUsed="1"/>
+    <w:lsdException w:name="Body Text Indent 2" w:semiHidden="1" w:unhideWhenUsed="1"/>
+    <w:lsdException w:name="Body Text Indent 3" w:semiHidden="1" w:unhideWhenUsed="1"/>
+    <w:lsdException w:name="Block Text" w:semiHidden="1" w:unhideWhenUsed="1"/>
+    <w:lsdException w:name="Hyperlink" w:semiHidden="1" w:unhideWhenUsed="1"/>
+    <w:lsdException w:name="FollowedHyperlink" w:semiHidden="1" w:unhideWhenUsed="1"/>
+    <w:lsdException w:name="Strong" w:uiPriority="22" w:qFormat="1"/>
+    <w:lsdException w:name="Emphasis" w:uiPriority="20" w:qFormat="1"/>
+    <w:lsdException w:name="Document Map" w:semiHidden="1" w:unhideWhenUsed="1"/>
+    <w:lsdException w:name="Plain Text" w:semiHidden="1" w:unhideWhenUsed="1"/>
+    <w:lsdException w:name="E-mail Signature" w:semiHidden="1" w:unhideWhenUsed="1"/>
+    <w:lsdException w:name="HTML Top of Form" w:semiHidden="1" w:unhideWhenUsed="1"/>
+    <w:lsdException w:name="HTML Bottom of Form" w:semiHidden="1" w:unhideWhenUsed="1"/>
+    <w:lsdException w:name="Normal (Web)" w:semiHidden="1" w:unhideWhenUsed="1"/>
+    <w:lsdException w:name="HTML Acronym" w:semiHidden="1" w:unhideWhenUsed="1"/>
+    <w:lsdException w:name="HTML Address" w:semiHidden="1" w:unhideWhenUsed="1"/>
+    <w:lsdException w:name="HTML Cite" w:semiHidden="1" w:unhideWhenUsed="1"/>
+    <w:lsdException w:name="HTML Code" w:semiHidden="1" w:unhideWhenUsed="1"/>
+    <w:lsdException w:name="HTML Definition" w:semiHidden="1" w:unhideWhenUsed="1"/>
+    <w:lsdException w:name="HTML Keyboard" w:semiHidden="1" w:unhideWhenUsed="1"/>
+    <w:lsdException w:name="HTML Preformatted" w:semiHidden="1" w:unhideWhenUsed="1"/>
+    <w:lsdException w:name="HTML Sample" w:semiHidden="1" w:unhideWhenUsed="1"/>
+    <w:lsdException w:name="HTML Typewriter" w:semiHidden="1" w:unhideWhenUsed="1"/>
+    <w:lsdException w:name="HTML Variable" w:semiHidden="1" w:unhideWhenUsed="1"/>
+    <w:lsdException w:name="Normal Table" w:semiHidden="1" w:unhideWhenUsed="1"/>
+    <w:lsdException w:name="annotation subject" w:semiHidden="1" w:unhideWhenUsed="1"/>
+    <w:lsdException w:name="No List" w:semiHidden="1" w:unhideWhenUsed="1"/>
+    <w:lsdException w:name="Outline List 1" w:semiHidden="1" w:unhideWhenUsed="1"/>
+    <w:lsdException w:name="Outline List 2" w:semiHidden="1" w:unhideWhenUsed="1"/>
+    <w:lsdException w:name="Outline List 3" w:semiHidden="1" w:unhideWhenUsed="1"/>
+    <w:lsdException w:name="Table Simple 1" w:semiHidden="1" w:unhideWhenUsed="1"/>
+    <w:lsdException w:name="Table Simple 2" w:semiHidden="1" w:unhideWhenUsed="1"/>
+    <w:lsdException w:name="Table Simple 3" w:semiHidden="1" w:unhideWhenUsed="1"/>
+    <w:lsdException w:name="Table Classic 1" w:semiHidden="1" w:unhideWhenUsed="1"/>
+    <w:lsdException w:name="Table Classic 2" w:semiHidden="1" w:unhideWhenUsed="1"/>
+    <w:lsdException w:name="Table Classic 3" w:semiHidden="1" w:unhideWhenUsed="1"/>
+    <w:lsdException w:name="Table Classic 4" w:semiHidden="1" w:unhideWhenUsed="1"/>
+    <w:lsdException w:name="Table Colorful 1" w:semiHidden="1" w:unhideWhenUsed="1"/>
+    <w:lsdException w:name="Table Colorful 2" w:semiHidden="1" w:unhideWhenUsed="1"/>
+    <w:lsdException w:name="Table Colorful 3" w:semiHidden="1" w:unhideWhenUsed="1"/>
+    <w:lsdException w:name="Table Columns 1" w:semiHidden="1" w:unhideWhenUsed="1"/>
+    <w:lsdException w:name="Table Columns 2" w:semiHidden="1" w:unhideWhenUsed="1"/>
+    <w:lsdException w:name="Table Columns 3" w:semiHidden="1" w:unhideWhenUsed="1"/>
+    <w:lsdException w:name="Table Columns 4" w:semiHidden="1" w:unhideWhenUsed="1"/>
+    <w:lsdException w:name="Table Columns 5" w:semiHidden="1" w:unhideWhenUsed="1"/>
+    <w:lsdException w:name="Table Grid 1" w:semiHidden="1" w:unhideWhenUsed="1"/>
+    <w:lsdException w:name="Table Grid 2" w:semiHidden="1" w:unhideWhenUsed="1"/>
+    <w:lsdException w:name="Table Grid 3" w:semiHidden="1" w:unhideWhenUsed="1"/>
+    <w:lsdException w:name="Table Grid 4" w:semiHidden="1" w:unhideWhenUsed="1"/>
+    <w:lsdException w:name="Table Grid 5" w:semiHidden="1" w:unhideWhenUsed="1"/>
+    <w:lsdException w:name="Table Grid 6" w:semiHidden="1" w:unhideWhenUsed="1"/>
+    <w:lsdException w:name="Table Grid 7" w:semiHidden="1" w:unhideWhenUsed="1"/>
+    <w:lsdException w:name="Table Grid 8" w:semiHidden="1" w:unhideWhenUsed="1"/>
+    <w:lsdException w:name="Table List 1" w:semiHidden="1" w:unhideWhenUsed="1"/>
+    <w:lsdException w:name="Table List 2" w:semiHidden="1" w:unhideWhenUsed="1"/>
+    <w:lsdException w:name="Table List 3" w:semiHidden="1" w:unhideWhenUsed="1"/>
+    <w:lsdException w:name="Table List 4" w:semiHidden="1" w:unhideWhenUsed="1"/>
+    <w:lsdException w:name="Table List 5" w:semiHidden="1" w:unhideWhenUsed="1"/>
+    <w:lsdException w:name="Table List 6" w:semiHidden="1" w:unhideWhenUsed="1"/>
+    <w:lsdException w:name="Table List 7" w:semiHidden="1" w:unhideWhenUsed="1"/>
+    <w:lsdException w:name="Table List 8" w:semiHidden="1" w:unhideWhenUsed="1"/>
+    <w:lsdException w:name="Table 3D effects 1" w:semiHidden="1" w:unhideWhenUsed="1"/>
+    <w:lsdException w:name="Table 3D effects 2" w:semiHidden="1" w:unhideWhenUsed="1"/>
+    <w:lsdException w:name="Table 3D effects 3" w:semiHidden="1" w:unhideWhenUsed="1"/>
+    <w:lsdException w:name="Table Contemporary" w:semiHidden="1" w:unhideWhenUsed="1"/>
+    <w:lsdException w:name="Table Elegant" w:semiHidden="1" w:unhideWhenUsed="1"/>
+    <w:lsdException w:name="Table Professional" w:semiHidden="1" w:unhideWhenUsed="1"/>
+    <w:lsdException w:name="Table Subtle 1" w:semiHidden="1" w:unhideWhenUsed="1"/>
+    <w:lsdException w:name="Table Subtle 2" w:semiHidden="1" w:unhideWhenUsed="1"/>
+    <w:lsdException w:name="Table Web 1" w:semiHidden="1" w:unhideWhenUsed="1"/>
+    <w:lsdException w:name="Table Web 2" w:semiHidden="1" w:unhideWhenUsed="1"/>
+    <w:lsdException w:name="Table Web 3" w:semiHidden="1" w:unhideWhenUsed="1"/>
+    <w:lsdException w:name="Balloon Text" w:semiHidden="1" w:unhideWhenUsed="1"/>
+    <w:lsdException w:name="Table Grid" w:uiPriority="39"/>
+    <w:lsdException w:name="Table Theme" w:semiHidden="1" w:unhideWhenUsed="1"/>
+    <w:lsdException w:name="Placeholder Text" w:semiHidden="1"/>
+    <w:lsdException w:name="No Spacing" w:uiPriority="1" w:qFormat="1"/>
+    <w:lsdException w:name="Light Shading" w:uiPriority="60"/>
+    <w:lsdException w:name="Light List" w:uiPriority="61"/>
+    <w:lsdException w:name="Light Grid" w:uiPriority="62"/>
+    <w:lsdException w:name="Medium Shading 1" w:uiPriority="63"/>
+    <w:lsdException w:name="Medium Shading 2" w:uiPriority="64"/>
+    <w:lsdException w:name="Medium List 1" w:uiPriority="65"/>
+    <w:lsdException w:name="Medium List 2" w:uiPriority="66"/>
+    <w:lsdException w:name="Medium Grid 1" w:uiPriority="67"/>
+    <w:lsdException w:name="Medium Grid 2" w:uiPriority="68"/>
+    <w:lsdException w:name="Medium Grid 3" w:uiPriority="69"/>
+    <w:lsdException w:name="Dark List" w:uiPriority="70"/>
+    <w:lsdException w:name="Colorful Shading" w:uiPriority="71"/>
+    <w:lsdException w:name="Colorful List" w:uiPriority="72"/>
+    <w:lsdException w:name="Colorful Grid" w:uiPriority="73"/>
+    <w:lsdException w:name="Light Shading Accent 1" w:uiPriority="60"/>
+    <w:lsdException w:name="Light List Accent 1" w:uiPriority="61"/>
+    <w:lsdException w:name="Light Grid Accent 1" w:uiPriority="62"/>
+    <w:lsdException w:name="Medium Shading 1 Accent 1" w:uiPriority="63"/>
+    <w:lsdException w:name="Medium Shading 2 Accent 1" w:uiPriority="64"/>
+    <w:lsdException w:name="Medium List 1 Accent 1" w:uiPriority="65"/>
+    <w:lsdException w:name="Revision" w:semiHidden="1"/>
+    <w:lsdException w:name="List Paragraph" w:uiPriority="34" w:qFormat="1"/>
+    <w:lsdException w:name="Quote" w:uiPriority="29" w:qFormat="1"/>
+    <w:lsdException w:name="Intense Quote" w:uiPriority="30" w:qFormat="1"/>
+    <w:lsdException w:name="Medium List 2 Accent 1" w:uiPriority="66"/>
+    <w:lsdException w:name="Medium Grid 1 Accent 1" w:uiPriority="67"/>
+    <w:lsdException w:name="Medium Grid 2 Accent 1" w:uiPriority="68"/>
+    <w:lsdException w:name="Medium Grid 3 Accent 1" w:uiPriority="69"/>
+    <w:lsdException w:name="Dark List Accent 1" w:uiPriority="70"/>
+    <w:lsdException w:name="Colorful Shading Accent 1" w:uiPriority="71"/>
+    <w:lsdException w:name="Colorful List Accent 1" w:uiPriority="72"/>
+    <w:lsdException w:name="Colorful Grid Accent 1" w:uiPriority="73"/>
+    <w:lsdException w:name="Light Shading Accent 2" w:uiPriority="60"/>
+    <w:lsdException w:name="Light List Accent 2" w:uiPriority="61"/>
+    <w:lsdException w:name="Light Grid Accent 2" w:uiPriority="62"/>
+    <w:lsdException w:name="Medium Shading 1 Accent 2" w:uiPriority="63"/>
+    <w:lsdException w:name="Medium Shading 2 Accent 2" w:uiPriority="64"/>
+    <w:lsdException w:name="Medium List 1 Accent 2" w:uiPriority="65"/>
+    <w:lsdException w:name="Medium List 2 Accent 2" w:uiPriority="66"/>
+    <w:lsdException w:name="Medium Grid 1 Accent 2" w:uiPriority="67"/>
+    <w:lsdException w:name="Medium Grid 2 Accent 2" w:uiPriority="68"/>
+    <w:lsdException w:name="Medium Grid 3 Accent 2" w:uiPriority="69"/>
+    <w:lsdException w:name="Dark List Accent 2" w:uiPriority="70"/>
+    <w:lsdException w:name="Colorful Shading Accent 2" w:uiPriority="71"/>
+    <w:lsdException w:name="Colorful List Accent 2" w:uiPriority="72"/>
+    <w:lsdException w:name="Colorful Grid Accent 2" w:uiPriority="73"/>
+    <w:lsdException w:name="Light Shading Accent 3" w:uiPriority="60"/>
+    <w:lsdException w:name="Light List Accent 3" w:uiPriority="61"/>
+    <w:lsdException w:name="Light Grid Accent 3" w:uiPriority="62"/>
+    <w:lsdException w:name="Medium Shading 1 Accent 3" w:uiPriority="63"/>
+    <w:lsdException w:name="Medium Shading 2 Accent 3" w:uiPriority="64"/>
+    <w:lsdException w:name="Medium List 1 Accent 3" w:uiPriority="65"/>
+    <w:lsdException w:name="Medium List 2 Accent 3" w:uiPriority="66"/>
+    <w:lsdException w:name="Medium Grid 1 Accent 3" w:uiPriority="67"/>
+    <w:lsdException w:name="Medium Grid 2 Accent 3" w:uiPriority="68"/>
+    <w:lsdException w:name="Medium Grid 3 Accent 3" w:uiPriority="69"/>
+    <w:lsdException w:name="Dark List Accent 3" w:uiPriority="70"/>
+    <w:lsdException w:name="Colorful Shading Accent 3" w:uiPriority="71"/>
+    <w:lsdException w:name="Colorful List Accent 3" w:uiPriority="72"/>
+    <w:lsdException w:name="Colorful Grid Accent 3" w:uiPriority="73"/>
+    <w:lsdException w:name="Light Shading Accent 4" w:uiPriority="60"/>
+    <w:lsdException w:name="Light List Accent 4" w:uiPriority="61"/>
+    <w:lsdException w:name="Light Grid Accent 4" w:uiPriority="62"/>
+    <w:lsdException w:name="Medium Shading 1 Accent 4" w:uiPriority="63"/>
+    <w:lsdException w:name="Medium Shading 2 Accent 4" w:uiPriority="64"/>
+    <w:lsdException w:name="Medium List 1 Accent 4" w:uiPriority="65"/>
+    <w:lsdException w:name="Medium List 2 Accent 4" w:uiPriority="66"/>
+    <w:lsdException w:name="Medium Grid 1 Accent 4" w:uiPriority="67"/>
+    <w:lsdException w:name="Medium Grid 2 Accent 4" w:uiPriority="68"/>
+    <w:lsdException w:name="Medium Grid 3 Accent 4" w:uiPriority="69"/>
+    <w:lsdException w:name="Dark List Accent 4" w:uiPriority="70"/>
+    <w:lsdException w:name="Colorful Shading Accent 4" w:uiPriority="71"/>
+    <w:lsdException w:name="Colorful List Accent 4" w:uiPriority="72"/>
+    <w:lsdException w:name="Colorful Grid Accent 4" w:uiPriority="73"/>
+    <w:lsdException w:name="Light Shading Accent 5" w:uiPriority="60"/>
+    <w:lsdException w:name="Light List Accent 5" w:uiPriority="61"/>
+    <w:lsdException w:name="Light Grid Accent 5" w:uiPriority="62"/>
+    <w:lsdException w:name="Medium Shading 1 Accent 5" w:uiPriority="63"/>
+    <w:lsdException w:name="Medium Shading 2 Accent 5" w:uiPriority="64"/>
+    <w:lsdException w:name="Medium List 1 Accent 5" w:uiPriority="65"/>
+    <w:lsdException w:name="Medium List 2 Accent 5" w:uiPriority="66"/>
+    <w:lsdException w:name="Medium Grid 1 Accent 5" w:uiPriority="67"/>
+    <w:lsdException w:name="Medium Grid 2 Accent 5" w:uiPriority="68"/>
+    <w:lsdException w:name="Medium Grid 3 Accent 5" w:uiPriority="69"/>
+    <w:lsdException w:name="Dark List Accent 5" w:uiPriority="70"/>
+    <w:lsdException w:name="Colorful Shading Accent 5" w:uiPriority="71"/>
+    <w:lsdException w:name="Colorful List Accent 5" w:uiPriority="72"/>
+    <w:lsdException w:name="Colorful Grid Accent 5" w:uiPriority="73"/>
+    <w:lsdException w:name="Light Shading Accent 6" w:uiPriority="60"/>
+    <w:lsdException w:name="Light List Accent 6" w:uiPriority="61"/>
+    <w:lsdException w:name="Light Grid Accent 6" w:uiPriority="62"/>
+    <w:lsdException w:name="Medium Shading 1 Accent 6" w:uiPriority="63"/>
+    <w:lsdException w:name="Medium Shading 2 Accent 6" w:uiPriority="64"/>
+    <w:lsdException w:name="Medium List 1 Accent 6" w:uiPriority="65"/>
+    <w:lsdException w:name="Medium List 2 Accent 6" w:uiPriority="66"/>
+    <w:lsdException w:name="Medium Grid 1 Accent 6" w:uiPriority="67"/>
+    <w:lsdException w:name="Medium Grid 2 Accent 6" w:uiPriority="68"/>
+    <w:lsdException w:name="Medium Grid 3 Accent 6" w:uiPriority="69"/>
+    <w:lsdException w:name="Dark List Accent 6" w:uiPriority="70"/>
+    <w:lsdException w:name="Colorful Shading Accent 6" w:uiPriority="71"/>
+    <w:lsdException w:name="Colorful List Accent 6" w:uiPriority="72"/>
+    <w:lsdException w:name="Colorful Grid Accent 6" w:uiPriority="73"/>
+    <w:lsdException w:name="Subtle Emphasis" w:uiPriority="19" w:qFormat="1"/>
+    <w:lsdException w:name="Intense Emphasis" w:uiPriority="21" w:qFormat="1"/>
+    <w:lsdException w:name="Subtle Reference" w:uiPriority="31" w:qFormat="1"/>
+    <w:lsdException w:name="Intense Reference" w:uiPriority="32" w:qFormat="1"/>
+    <w:lsdException w:name="Book Title" w:uiPriority="33" w:qFormat="1"/>
+    <w:lsdException w:name="Bibliography" w:semiHidden="1" w:uiPriority="37" w:unhideWhenUsed="1"/>
+    <w:lsdException w:name="TOC Heading" w:semiHidden="1" w:uiPriority="39" w:unhideWhenUsed="1" w:qFormat="1"/>
+    <w:lsdException w:name="Plain Table 1" w:uiPriority="41"/>
+    <w:lsdException w:name="Plain Table 2" w:uiPriority="42"/>
+    <w:lsdException w:name="Plain Table 3" w:uiPriority="43"/>
+    <w:lsdException w:name="Plain Table 4" w:uiPriority="44"/>
+    <w:lsdException w:name="Plain Table 5" w:uiPriority="45"/>
+    <w:lsdException w:name="Grid Table Light" w:uiPriority="40"/>
+    <w:lsdException w:name="Grid Table 1 Light" w:uiPriority="46"/>
+    <w:lsdException w:name="Grid Table 2" w:uiPriority="47"/>
+    <w:lsdException w:name="Grid Table 3" w:uiPriority="48"/>
+    <w:lsdException w:name="Grid Table 4" w:uiPriority="49"/>
+    <w:lsdException w:name="Grid Table 5 Dark" w:uiPriority="50"/>
+    <w:lsdException w:name="Grid Table 6 Colorful" w:uiPriority="51"/>
+    <w:lsdException w:name="Grid Table 7 Colorful" w:uiPriority="52"/>
+    <w:lsdException w:name="Grid Table 1 Light Accent 1" w:uiPriority="46"/>
+    <w:lsdException w:name="Grid Table 2 Accent 1" w:uiPriority="47"/>
+    <w:lsdException w:name="Grid Table 3 Accent 1" w:uiPriority="48"/>
+    <w:lsdException w:name="Grid Table 4 Accent 1" w:uiPriority="49"/>
+    <w:lsdException w:name="Grid Table 5 Dark Accent 1" w:uiPriority="50"/>
+    <w:lsdException w:name="Grid Table 6 Colorful Accent 1" w:uiPriority="51"/>
+    <w:lsdException w:name="Grid Table 7 Colorful Accent 1" w:uiPriority="52"/>
+    <w:lsdException w:name="Grid Table 1 Light Accent 2" w:uiPriority="46"/>
+    <w:lsdException w:name="Grid Table 2 Accent 2" w:uiPriority="47"/>
+    <w:lsdException w:name="Grid Table 3 Accent 2" w:uiPriority="48"/>
+    <w:lsdException w:name="Grid Table 4 Accent 2" w:uiPriority="49"/>
+    <w:lsdException w:name="Grid Table 5 Dark Accent 2" w:uiPriority="50"/>
+    <w:lsdException w:name="Grid Table 6 Colorful Accent 2" w:uiPriority="51"/>
+    <w:lsdException w:name="Grid Table 7 Colorful Accent 2" w:uiPriority="52"/>
+    <w:lsdException w:name="Grid Table 1 Light Accent 3" w:uiPriority="46"/>
+    <w:lsdException w:name="Grid Table 2 Accent 3" w:uiPriority="47"/>
+    <w:lsdException w:name="Grid Table 3 Accent 3" w:uiPriority="48"/>
+    <w:lsdException w:name="Grid Table 4 Accent 3" w:uiPriority="49"/>
+    <w:lsdException w:name="Grid Table 5 Dark Accent 3" w:uiPriority="50"/>
+    <w:lsdException w:name="Grid Table 6 Colorful Accent 3" w:uiPriority="51"/>
+    <w:lsdException w:name="Grid Table 7 Colorful Accent 3" w:uiPriority="52"/>
+    <w:lsdException w:name="Grid Table 1 Light Accent 4" w:uiPriority="46"/>
+    <w:lsdException w:name="Grid Table 2 Accent 4" w:uiPriority="47"/>
+    <w:lsdException w:name="Grid Table 3 Accent 4" w:uiPriority="48"/>
+    <w:lsdException w:name="Grid Table 4 Accent 4" w:uiPriority="49"/>
+    <w:lsdException w:name="Grid Table 5 Dark Accent 4" w:uiPriority="50"/>
+    <w:lsdException w:name="Grid Table 6 Colorful Accent 4" w:uiPriority="51"/>
+    <w:lsdException w:name="Grid Table 7 Colorful Accent 4" w:uiPriority="52"/>
+    <w:lsdException w:name="Grid Table 1 Light Accent 5" w:uiPriority="46"/>
+    <w:lsdException w:name="Grid Table 2 Accent 5" w:uiPriority="47"/>
+    <w:lsdException w:name="Grid Table 3 Accent 5" w:uiPriority="48"/>
+    <w:lsdException w:name="Grid Table 4 Accent 5" w:uiPriority="49"/>
+    <w:lsdException w:name="Grid Table 5 Dark Accent 5" w:uiPriority="50"/>
+    <w:lsdException w:name="Grid Table 6 Colorful Accent 5" w:uiPriority="51"/>
+    <w:lsdException w:name="Grid Table 7 Colorful Accent 5" w:uiPriority="52"/>
+    <w:lsdException w:name="Grid Table 1 Light Accent 6" w:uiPriority="46"/>
+    <w:lsdException w:name="Grid Table 2 Accent 6" w:uiPriority="47"/>
+    <w:lsdException w:name="Grid Table 3 Accent 6" w:uiPriority="48"/>
+    <w:lsdException w:name="Grid Table 4 Accent 6" w:uiPriority="49"/>
+    <w:lsdException w:name="Grid Table 5 Dark Accent 6" w:uiPriority="50"/>
+    <w:lsdException w:name="Grid Table 6 Colorful Accent 6" w:uiPriority="51"/>
+    <w:lsdException w:name="Grid Table 7 Colorful Accent 6" w:uiPriority="52"/>
+    <w:lsdException w:name="List Table 1 Light" w:uiPriority="46"/>
+    <w:lsdException w:name="List Table 2" w:uiPriority="47"/>
+    <w:lsdException w:name="List Table 3" w:uiPriority="48"/>
+    <w:lsdException w:name="List Table 4" w:uiPriority="49"/>
+    <w:lsdException w:name="List Table 5 Dark" w:uiPriority="50"/>
+    <w:lsdException w:name="List Table 6 Colorful" w:uiPriority="51"/>
+    <w:lsdException w:name="List Table 7 Colorful" w:uiPriority="52"/>
+    <w:lsdException w:name="List Table 1 Light Accent 1" w:uiPriority="46"/>
+    <w:lsdException w:name="List Table 2 Accent 1" w:uiPriority="47"/>
+    <w:lsdException w:name="List Table 3 Accent 1" w:uiPriority="48"/>
+    <w:lsdException w:name="List Table 4 Accent 1" w:uiPriority="49"/>
+    <w:lsdException w:name="List Table 5 Dark Accent 1" w:uiPriority="50"/>
+    <w:lsdException w:name="List Table 6 Colorful Accent 1" w:uiPriority="51"/>
+    <w:lsdException w:name="List Table 7 Colorful Accent 1" w:uiPriority="52"/>
+    <w:lsdException w:name="List Table 1 Light Accent 2" w:uiPriority="46"/>
+    <w:lsdException w:name="List Table 2 Accent 2" w:uiPriority="47"/>
+    <w:lsdException w:name="List Table 3 Accent 2" w:uiPriority="48"/>
+    <w:lsdException w:name="List Table 4 Accent 2" w:uiPriority="49"/>
+    <w:lsdException w:name="List Table 5 Dark Accent 2" w:uiPriority="50"/>
+    <w:lsdException w:name="List Table 6 Colorful Accent 2" w:uiPriority="51"/>
+    <w:lsdException w:name="List Table 7 Colorful Accent 2" w:uiPriority="52"/>
+    <w:lsdException w:name="List Table 1 Light Accent 3" w:uiPriority="46"/>
+    <w:lsdException w:name="List Table 2 Accent 3" w:uiPriority="47"/>
+    <w:lsdException w:name="List Table 3 Accent 3" w:uiPriority="48"/>
+    <w:lsdException w:name="List Table 4 Accent 3" w:uiPriority="49"/>
+    <w:lsdException w:name="List Table 5 Dark Accent 3" w:uiPriority="50"/>
+    <w:lsdException w:name="List Table 6 Colorful Accent 3" w:uiPriority="51"/>
+    <w:lsdException w:name="List Table 7 Colorful Accent 3" w:uiPriority="52"/>
+    <w:lsdException w:name="List Table 1 Light Accent 4" w:uiPriority="46"/>
+    <w:lsdException w:name="List Table 2 Accent 4" w:uiPriority="47"/>
+    <w:lsdException w:name="List Table 3 Accent 4" w:uiPriority="48"/>
+    <w:lsdException w:name="List Table 4 Accent 4" w:uiPriority="49"/>
+    <w:lsdException w:name="List Table 5 Dark Accent 4" w:uiPriority="50"/>
+    <w:lsdException w:name="List Table 6 Colorful Accent 4" w:uiPriority="51"/>
+    <w:lsdException w:name="List Table 7 Colorful Accent 4" w:uiPriority="52"/>
+    <w:lsdException w:name="List Table 1 Light Accent 5" w:uiPriority="46"/>
+    <w:lsdException w:name="List Table 2 Accent 5" w:uiPriority="47"/>
+    <w:lsdException w:name="List Table 3 Accent 5" w:uiPriority="48"/>
+    <w:lsdException w:name="List Table 4 Accent 5" w:uiPriority="49"/>
+    <w:lsdException w:name="List Table 5 Dark Accent 5" w:uiPriority="50"/>
+    <w:lsdException w:name="List Table 6 Colorful Accent 5" w:uiPriority="51"/>
+    <w:lsdException w:name="List Table 7 Colorful Accent 5" w:uiPriority="52"/>
+    <w:lsdException w:name="List Table 1 Light Accent 6" w:uiPriority="46"/>
+    <w:lsdException w:name="List Table 2 Accent 6" w:uiPriority="47"/>
+    <w:lsdException w:name="List Table 3 Accent 6" w:uiPriority="48"/>
+    <w:lsdException w:name="List Table 4 Accent 6" w:uiPriority="49"/>
+    <w:lsdException w:name="List Table 5 Dark Accent 6" w:uiPriority="50"/>
+    <w:lsdException w:name="List Table 6 Colorful Accent 6" w:uiPriority="51"/>
+    <w:lsdException w:name="List Table 7 Colorful Accent 6" w:uiPriority="52"/>
+  </w:latentStyles>
+  <w:style w:type="paragraph" w:default="1" w:styleId="Normal">
+    <w:name w:val="Normal"/>
+    <w:qFormat/>
+  </w:style>
+  <w:style w:type="character" w:default="1" w:styleId="DefaultParagraphFont">
+    <w:name w:val="Default Paragraph Font"/>
+    <w:uiPriority w:val="1"/>
+    <w:semiHidden/>
+    <w:unhideWhenUsed/>
+  </w:style>
+  <w:style w:type="table" w:default="1" w:styleId="TableNormal">
+    <w:name w:val="Normal Table"/>
+    <w:uiPriority w:val="99"/>
+    <w:semiHidden/>
+    <w:unhideWhenUsed/>
+    <w:tblPr>
+      <w:tblInd w:w="0" w:type="dxa"/>
+      <w:tblCellMar>
+        <w:top w:w="0" w:type="dxa"/>
+        <w:left w:w="108" w:type="dxa"/>
+        <w:bottom w:w="0" w:type="dxa"/>
+        <w:right w:w="108" w:type="dxa"/>
+      </w:tblCellMar>
+    </w:tblPr>
+  </w:style>
+  <w:style w:type="numbering" w:default="1" w:styleId="NoList">
+    <w:name w:val="No List"/>
+    <w:uiPriority w:val="99"/>
+    <w:semiHidden/>
+    <w:unhideWhenUsed/>
+  </w:style>
+  <w:style w:type="paragraph" w:customStyle="1" w:styleId="054C491BD2314D8196279349F8F48795">
+    <w:name w:val="054C491BD2314D8196279349F8F48795"/>
+    <w:rsid w:val="005F7306"/>
+  </w:style>
+</w:styles>
+</file>
+
+<file path=word/glossary/webSettings.xml><?xml version="1.0" encoding="utf-8"?>
+<w:webSettings xmlns:mc="http://schemas.openxmlformats.org/markup-compatibility/2006" xmlns:r="http://schemas.openxmlformats.org/officeDocument/2006/relationships" xmlns:w="http://schemas.openxmlformats.org/wordprocessingml/2006/main" xmlns:w14="http://schemas.microsoft.com/office/word/2010/wordml" xmlns:w15="http://schemas.microsoft.com/office/word/2012/wordml" xmlns:w16se="http://schemas.microsoft.com/office/word/2015/wordml/symex" mc:Ignorable="w14 w15 w16se">
+  <w:optimizeForBrowser/>
+  <w:allowPNG/>
+</w:webSettings>
 </file>
 
 <file path=word/theme/theme1.xml><?xml version="1.0" encoding="utf-8"?>
@@ -12053,7 +13874,7 @@
 </file>
 
 <file path=customXml/itemProps1.xml><?xml version="1.0" encoding="utf-8"?>
-<ds:datastoreItem xmlns:ds="http://schemas.openxmlformats.org/officeDocument/2006/customXml" ds:itemID="{4AD04E8F-457F-45FB-859C-9725975F3040}">
+<ds:datastoreItem xmlns:ds="http://schemas.openxmlformats.org/officeDocument/2006/customXml" ds:itemID="{7FB7D439-2B0E-469A-9EDD-071ECF951FD3}">
   <ds:schemaRefs>
     <ds:schemaRef ds:uri="http://schemas.openxmlformats.org/officeDocument/2006/bibliography"/>
   </ds:schemaRefs>

</xml_diff>

<commit_message>
NLA and Initial Class Diagram added
</commit_message>
<xml_diff>
--- a/Analysis/Analysis.docx
+++ b/Analysis/Analysis.docx
@@ -10,6 +10,7 @@
           <w:rFonts w:ascii="Arial" w:hAnsi="Arial" w:cs="Arial"/>
         </w:rPr>
       </w:pPr>
+      <w:bookmarkStart w:id="0" w:name="_GoBack"/>
       <w:r>
         <w:rPr>
           <w:rFonts w:ascii="Arial" w:hAnsi="Arial" w:cs="Arial"/>
@@ -996,6 +997,7 @@
           <w:id w:val="-1350252775"/>
           <w:citation/>
         </w:sdtPr>
+        <w:sdtEndPr/>
         <w:sdtContent>
           <w:r>
             <w:rPr>
@@ -9632,8 +9634,14 @@
     <w:p>
       <w:pPr>
         <w:spacing w:line="360" w:lineRule="auto"/>
-      </w:pPr>
-      <w:r>
+        <w:rPr>
+          <w:rFonts w:ascii="Arial" w:hAnsi="Arial" w:cs="Arial"/>
+        </w:rPr>
+      </w:pPr>
+      <w:r>
+        <w:rPr>
+          <w:rFonts w:ascii="Arial" w:hAnsi="Arial" w:cs="Arial"/>
+        </w:rPr>
         <w:br w:type="page"/>
       </w:r>
     </w:p>
@@ -9649,13 +9657,7 @@
           <w:rFonts w:ascii="Arial" w:hAnsi="Arial" w:cs="Arial"/>
         </w:rPr>
         <w:lastRenderedPageBreak/>
-        <w:t xml:space="preserve">The </w:t>
-      </w:r>
-      <w:r>
-        <w:rPr>
-          <w:rFonts w:ascii="Arial" w:hAnsi="Arial" w:cs="Arial"/>
-        </w:rPr>
-        <w:t>following use case diagrams for my project is displayed and explained below:</w:t>
+        <w:t>The following use case diagrams for my project is displayed and explained below:</w:t>
       </w:r>
     </w:p>
     <w:p>
@@ -9894,6 +9896,7 @@
     </w:p>
     <w:p>
       <w:pPr>
+        <w:spacing w:line="360" w:lineRule="auto"/>
         <w:rPr>
           <w:rFonts w:ascii="Arial" w:hAnsi="Arial" w:cs="Arial"/>
         </w:rPr>
@@ -9929,6 +9932,7 @@
     <w:p>
       <w:pPr>
         <w:pStyle w:val="ListParagraph"/>
+        <w:spacing w:line="360" w:lineRule="auto"/>
         <w:ind w:left="0"/>
         <w:rPr>
           <w:rFonts w:ascii="Arial" w:hAnsi="Arial" w:cs="Arial"/>
@@ -9936,6 +9940,7 @@
       </w:pPr>
       <w:r>
         <w:rPr>
+          <w:rFonts w:ascii="Arial" w:hAnsi="Arial" w:cs="Arial"/>
           <w:noProof/>
         </w:rPr>
         <w:drawing>
@@ -10042,13 +10047,7 @@
           <w:rFonts w:ascii="Arial" w:hAnsi="Arial" w:cs="Arial"/>
         </w:rPr>
         <w:tab/>
-        <w:t xml:space="preserve">Actor: </w:t>
-      </w:r>
-      <w:r>
-        <w:rPr>
-          <w:rFonts w:ascii="Arial" w:hAnsi="Arial" w:cs="Arial"/>
-        </w:rPr>
-        <w:t>Unregistered User</w:t>
+        <w:t>Actor: Unregistered User</w:t>
       </w:r>
     </w:p>
     <w:p>
@@ -10235,6 +10234,7 @@
     </w:p>
     <w:p>
       <w:pPr>
+        <w:spacing w:line="360" w:lineRule="auto"/>
         <w:rPr>
           <w:rFonts w:ascii="Arial" w:hAnsi="Arial" w:cs="Arial"/>
         </w:rPr>
@@ -10271,6 +10271,9 @@
       <w:pPr>
         <w:spacing w:line="360" w:lineRule="auto"/>
         <w:jc w:val="center"/>
+        <w:rPr>
+          <w:rFonts w:ascii="Arial" w:hAnsi="Arial" w:cs="Arial"/>
+        </w:rPr>
       </w:pPr>
       <w:r>
         <w:rPr>
@@ -10352,6 +10355,7 @@
     </w:p>
     <w:p>
       <w:pPr>
+        <w:spacing w:line="360" w:lineRule="auto"/>
         <w:rPr>
           <w:rFonts w:ascii="Arial" w:hAnsi="Arial" w:cs="Arial"/>
         </w:rPr>
@@ -10654,19 +10658,953 @@
         <w:rPr>
           <w:rFonts w:ascii="Arial" w:hAnsi="Arial" w:cs="Arial"/>
         </w:rPr>
-        <w:t>Registered Users can</w:t>
-      </w:r>
-      <w:r>
-        <w:rPr>
-          <w:rFonts w:ascii="Arial" w:hAnsi="Arial" w:cs="Arial"/>
-        </w:rPr>
-        <w:t xml:space="preserve"> logout of the system so that user privilege is not is not accessible by any other unauthorized person.</w:t>
-      </w:r>
-      <w:bookmarkStart w:id="0" w:name="_GoBack"/>
+        <w:t xml:space="preserve">Registered Users can logout of the system so that user privilege is not </w:t>
+      </w:r>
+      <w:proofErr w:type="gramStart"/>
+      <w:r>
+        <w:rPr>
+          <w:rFonts w:ascii="Arial" w:hAnsi="Arial" w:cs="Arial"/>
+        </w:rPr>
+        <w:t>is</w:t>
+      </w:r>
+      <w:proofErr w:type="gramEnd"/>
+      <w:r>
+        <w:rPr>
+          <w:rFonts w:ascii="Arial" w:hAnsi="Arial" w:cs="Arial"/>
+        </w:rPr>
+        <w:t xml:space="preserve"> not accessible by any other unauthorized person.</w:t>
+      </w:r>
+    </w:p>
+    <w:p>
+      <w:pPr>
+        <w:spacing w:line="360" w:lineRule="auto"/>
+        <w:rPr>
+          <w:rFonts w:ascii="Arial" w:hAnsi="Arial" w:cs="Arial"/>
+        </w:rPr>
+      </w:pPr>
+      <w:r>
+        <w:rPr>
+          <w:rFonts w:ascii="Arial" w:hAnsi="Arial" w:cs="Arial"/>
+        </w:rPr>
+        <w:br w:type="page"/>
+      </w:r>
+    </w:p>
+    <w:p>
+      <w:pPr>
+        <w:pStyle w:val="Heading2"/>
+        <w:spacing w:line="360" w:lineRule="auto"/>
+        <w:rPr>
+          <w:rFonts w:ascii="Arial" w:hAnsi="Arial" w:cs="Arial"/>
+        </w:rPr>
+      </w:pPr>
+      <w:r>
+        <w:rPr>
+          <w:rFonts w:ascii="Arial" w:hAnsi="Arial" w:cs="Arial"/>
+        </w:rPr>
+        <w:lastRenderedPageBreak/>
+        <w:t>2.6) NLA (Natural Language Analysis) &amp; Initial Class Diagram</w:t>
+      </w:r>
+    </w:p>
+    <w:p>
+      <w:pPr>
+        <w:pStyle w:val="ListParagraph"/>
+        <w:spacing w:line="360" w:lineRule="auto"/>
+        <w:ind w:firstLine="720"/>
+        <w:rPr>
+          <w:rFonts w:ascii="Arial" w:hAnsi="Arial" w:cs="Arial"/>
+        </w:rPr>
+      </w:pPr>
+      <w:r>
+        <w:rPr>
+          <w:rFonts w:ascii="Arial" w:hAnsi="Arial" w:cs="Arial"/>
+        </w:rPr>
+        <w:t>The manner of figuring out the distinctive elements of a machine by the use of an unstructured textual content that are absolutely understandable to non-technical humans is called Natural Language Analysis. It helps to extract nouns as potential candidate class, verbs as potential candidate methods and adjectives as potential attributes.</w:t>
+      </w:r>
+      <w:r>
+        <w:rPr>
+          <w:rFonts w:ascii="Arial" w:hAnsi="Arial" w:cs="Arial"/>
+        </w:rPr>
+        <w:t xml:space="preserve"> By the help of these three elements, we can easily create different diagrams such as: Class Diagram, Activity Diagram and so on.</w:t>
+      </w:r>
+    </w:p>
+    <w:p>
+      <w:pPr>
+        <w:pStyle w:val="ListParagraph"/>
+        <w:spacing w:line="360" w:lineRule="auto"/>
+        <w:ind w:firstLine="720"/>
+        <w:rPr>
+          <w:rFonts w:ascii="Arial" w:hAnsi="Arial" w:cs="Arial"/>
+        </w:rPr>
+      </w:pPr>
+      <w:r>
+        <w:rPr>
+          <w:rFonts w:ascii="Arial" w:hAnsi="Arial" w:cs="Arial"/>
+        </w:rPr>
+        <w:t>Nepali Handicraft Information Management System (NHIMS) is a web-based application whose main aim is to improve and introduce Nepali Handicraft item to the world. It also helps to manage handicraft products more systematically and scientifically.</w:t>
+      </w:r>
+    </w:p>
+    <w:p>
+      <w:pPr>
+        <w:pStyle w:val="ListParagraph"/>
+        <w:spacing w:line="360" w:lineRule="auto"/>
+        <w:ind w:firstLine="720"/>
+        <w:rPr>
+          <w:rFonts w:ascii="Arial" w:hAnsi="Arial" w:cs="Arial"/>
+        </w:rPr>
+      </w:pPr>
+      <w:r>
+        <w:rPr>
+          <w:rFonts w:ascii="Arial" w:hAnsi="Arial" w:cs="Arial"/>
+        </w:rPr>
+        <w:t>By studying the currently existing framework and technique, the basic procedure is clarified as far as useful technique, substance and modules. The NHIMS is designed to give all the necessary and historical information about the handcrafted products to the customer. A web-based application consists of Admin and User. Admin being a super user he/she should be able to do all the functions such as: update, add, delete products, view registered users, view reports and delete users. Being user he/she should be able to register into the system, login to update their profile, change password, ask queries and write comments.</w:t>
+      </w:r>
+      <w:r>
+        <w:rPr>
+          <w:rFonts w:ascii="Arial" w:hAnsi="Arial" w:cs="Arial"/>
+        </w:rPr>
+        <w:t xml:space="preserve"> Database will hold user’s (name, email, address, gender, telephone / mobile number). Asking queries and writing comments should be on forum so that all the users can read the queries and comments to that queries. Once user logs in he/she can order the products one at a time. Payment method is done on cash on delivery. After completion of order bill should be generated. Also for unregistered user he/she should be able to view and search products.</w:t>
+      </w:r>
+    </w:p>
+    <w:p>
+      <w:pPr>
+        <w:pStyle w:val="ListParagraph"/>
+        <w:spacing w:line="360" w:lineRule="auto"/>
+        <w:ind w:firstLine="720"/>
+        <w:rPr>
+          <w:rFonts w:ascii="Arial" w:hAnsi="Arial" w:cs="Arial"/>
+        </w:rPr>
+      </w:pPr>
+      <w:r>
+        <w:rPr>
+          <w:rFonts w:ascii="Arial" w:hAnsi="Arial" w:cs="Arial"/>
+        </w:rPr>
+        <w:t>The system should include about page, privacy policy page and contact page. It should include proper validation form with proper login access control. The database should be managed properly and also manage user’s privacy properly.</w:t>
+      </w:r>
+    </w:p>
+    <w:p>
+      <w:pPr>
+        <w:pStyle w:val="ListParagraph"/>
+        <w:spacing w:line="360" w:lineRule="auto"/>
+        <w:ind w:firstLine="720"/>
+        <w:rPr>
+          <w:rFonts w:ascii="Arial" w:hAnsi="Arial" w:cs="Arial"/>
+        </w:rPr>
+      </w:pPr>
+      <w:r>
+        <w:rPr>
+          <w:rFonts w:ascii="Arial" w:hAnsi="Arial" w:cs="Arial"/>
+        </w:rPr>
+        <w:t>From the scenario given above we can classify class, attribute and method as following ways:</w:t>
+      </w:r>
+    </w:p>
+    <w:p>
+      <w:pPr>
+        <w:pStyle w:val="ListParagraph"/>
+        <w:numPr>
+          <w:ilvl w:val="0"/>
+          <w:numId w:val="16"/>
+        </w:numPr>
+        <w:spacing w:line="360" w:lineRule="auto"/>
+        <w:rPr>
+          <w:rFonts w:ascii="Arial" w:hAnsi="Arial" w:cs="Arial"/>
+        </w:rPr>
+      </w:pPr>
+      <w:r>
+        <w:rPr>
+          <w:rFonts w:ascii="Arial" w:hAnsi="Arial" w:cs="Arial"/>
+        </w:rPr>
+        <w:t>Class can be found by the help of nouns.</w:t>
+      </w:r>
+    </w:p>
+    <w:p>
+      <w:pPr>
+        <w:pStyle w:val="ListParagraph"/>
+        <w:numPr>
+          <w:ilvl w:val="0"/>
+          <w:numId w:val="16"/>
+        </w:numPr>
+        <w:spacing w:line="360" w:lineRule="auto"/>
+        <w:rPr>
+          <w:rFonts w:ascii="Arial" w:hAnsi="Arial" w:cs="Arial"/>
+        </w:rPr>
+      </w:pPr>
+      <w:r>
+        <w:rPr>
+          <w:rFonts w:ascii="Arial" w:hAnsi="Arial" w:cs="Arial"/>
+        </w:rPr>
+        <w:t>Attributes can be found by the help of adjectives.</w:t>
+      </w:r>
+    </w:p>
+    <w:p>
+      <w:pPr>
+        <w:pStyle w:val="ListParagraph"/>
+        <w:numPr>
+          <w:ilvl w:val="0"/>
+          <w:numId w:val="16"/>
+        </w:numPr>
+        <w:spacing w:line="360" w:lineRule="auto"/>
+        <w:rPr>
+          <w:rFonts w:ascii="Arial" w:hAnsi="Arial" w:cs="Arial"/>
+        </w:rPr>
+      </w:pPr>
+      <w:r>
+        <w:rPr>
+          <w:rFonts w:ascii="Arial" w:hAnsi="Arial" w:cs="Arial"/>
+        </w:rPr>
+        <w:t>Methods can be found by the help of verbs</w:t>
+      </w:r>
+    </w:p>
+    <w:p>
+      <w:pPr>
+        <w:spacing w:line="360" w:lineRule="auto"/>
+        <w:rPr>
+          <w:rFonts w:ascii="Arial" w:hAnsi="Arial" w:cs="Arial"/>
+        </w:rPr>
+      </w:pPr>
+      <w:r>
+        <w:rPr>
+          <w:rFonts w:ascii="Arial" w:hAnsi="Arial" w:cs="Arial"/>
+        </w:rPr>
+        <w:br w:type="page"/>
+      </w:r>
+    </w:p>
+    <w:tbl>
+      <w:tblPr>
+        <w:tblStyle w:val="TableGrid"/>
+        <w:tblW w:w="0" w:type="auto"/>
+        <w:tblInd w:w="1440" w:type="dxa"/>
+        <w:tblLook w:val="04A0" w:firstRow="1" w:lastRow="0" w:firstColumn="1" w:lastColumn="0" w:noHBand="0" w:noVBand="1"/>
+      </w:tblPr>
+      <w:tblGrid>
+        <w:gridCol w:w="2525"/>
+        <w:gridCol w:w="2525"/>
+        <w:gridCol w:w="2526"/>
+      </w:tblGrid>
+      <w:tr>
+        <w:tc>
+          <w:tcPr>
+            <w:tcW w:w="2525" w:type="dxa"/>
+          </w:tcPr>
+          <w:p>
+            <w:pPr>
+              <w:pStyle w:val="ListParagraph"/>
+              <w:spacing w:line="360" w:lineRule="auto"/>
+              <w:ind w:left="0"/>
+              <w:rPr>
+                <w:rFonts w:ascii="Arial" w:hAnsi="Arial" w:cs="Arial"/>
+                <w:b/>
+              </w:rPr>
+            </w:pPr>
+            <w:r>
+              <w:rPr>
+                <w:rFonts w:ascii="Arial" w:hAnsi="Arial" w:cs="Arial"/>
+                <w:b/>
+              </w:rPr>
+              <w:lastRenderedPageBreak/>
+              <w:t>Nouns (Candidate Classes)</w:t>
+            </w:r>
+          </w:p>
+        </w:tc>
+        <w:tc>
+          <w:tcPr>
+            <w:tcW w:w="2525" w:type="dxa"/>
+          </w:tcPr>
+          <w:p>
+            <w:pPr>
+              <w:pStyle w:val="ListParagraph"/>
+              <w:spacing w:line="360" w:lineRule="auto"/>
+              <w:ind w:left="0"/>
+              <w:rPr>
+                <w:rFonts w:ascii="Arial" w:hAnsi="Arial" w:cs="Arial"/>
+                <w:b/>
+              </w:rPr>
+            </w:pPr>
+            <w:r>
+              <w:rPr>
+                <w:rFonts w:ascii="Arial" w:hAnsi="Arial" w:cs="Arial"/>
+                <w:b/>
+              </w:rPr>
+              <w:t>Adjectives (Candidate Attributes)</w:t>
+            </w:r>
+          </w:p>
+        </w:tc>
+        <w:tc>
+          <w:tcPr>
+            <w:tcW w:w="2526" w:type="dxa"/>
+          </w:tcPr>
+          <w:p>
+            <w:pPr>
+              <w:pStyle w:val="ListParagraph"/>
+              <w:spacing w:line="360" w:lineRule="auto"/>
+              <w:ind w:left="0"/>
+              <w:rPr>
+                <w:rFonts w:ascii="Arial" w:hAnsi="Arial" w:cs="Arial"/>
+                <w:b/>
+              </w:rPr>
+            </w:pPr>
+            <w:r>
+              <w:rPr>
+                <w:rFonts w:ascii="Arial" w:hAnsi="Arial" w:cs="Arial"/>
+                <w:b/>
+              </w:rPr>
+              <w:t>Verbs (Candidate Methods)</w:t>
+            </w:r>
+          </w:p>
+        </w:tc>
+      </w:tr>
+      <w:tr>
+        <w:tc>
+          <w:tcPr>
+            <w:tcW w:w="2525" w:type="dxa"/>
+          </w:tcPr>
+          <w:p>
+            <w:pPr>
+              <w:pStyle w:val="ListParagraph"/>
+              <w:spacing w:line="360" w:lineRule="auto"/>
+              <w:ind w:left="0"/>
+              <w:rPr>
+                <w:rFonts w:ascii="Arial" w:hAnsi="Arial" w:cs="Arial"/>
+              </w:rPr>
+            </w:pPr>
+            <w:r>
+              <w:rPr>
+                <w:rFonts w:ascii="Arial" w:hAnsi="Arial" w:cs="Arial"/>
+              </w:rPr>
+              <w:t>Handicraft</w:t>
+            </w:r>
+          </w:p>
+          <w:p>
+            <w:pPr>
+              <w:pStyle w:val="ListParagraph"/>
+              <w:spacing w:line="360" w:lineRule="auto"/>
+              <w:ind w:left="0"/>
+              <w:rPr>
+                <w:rFonts w:ascii="Arial" w:hAnsi="Arial" w:cs="Arial"/>
+              </w:rPr>
+            </w:pPr>
+            <w:r>
+              <w:rPr>
+                <w:rFonts w:ascii="Arial" w:hAnsi="Arial" w:cs="Arial"/>
+              </w:rPr>
+              <w:t>Admin</w:t>
+            </w:r>
+          </w:p>
+          <w:p>
+            <w:pPr>
+              <w:pStyle w:val="ListParagraph"/>
+              <w:spacing w:line="360" w:lineRule="auto"/>
+              <w:ind w:left="0"/>
+              <w:rPr>
+                <w:rFonts w:ascii="Arial" w:hAnsi="Arial" w:cs="Arial"/>
+              </w:rPr>
+            </w:pPr>
+            <w:r>
+              <w:rPr>
+                <w:rFonts w:ascii="Arial" w:hAnsi="Arial" w:cs="Arial"/>
+              </w:rPr>
+              <w:t>User</w:t>
+            </w:r>
+          </w:p>
+          <w:p>
+            <w:pPr>
+              <w:pStyle w:val="ListParagraph"/>
+              <w:spacing w:line="360" w:lineRule="auto"/>
+              <w:ind w:left="0"/>
+              <w:rPr>
+                <w:rFonts w:ascii="Arial" w:hAnsi="Arial" w:cs="Arial"/>
+              </w:rPr>
+            </w:pPr>
+            <w:r>
+              <w:rPr>
+                <w:rFonts w:ascii="Arial" w:hAnsi="Arial" w:cs="Arial"/>
+              </w:rPr>
+              <w:t>Product</w:t>
+            </w:r>
+          </w:p>
+          <w:p>
+            <w:pPr>
+              <w:pStyle w:val="ListParagraph"/>
+              <w:spacing w:line="360" w:lineRule="auto"/>
+              <w:ind w:left="0"/>
+              <w:rPr>
+                <w:rFonts w:ascii="Arial" w:hAnsi="Arial" w:cs="Arial"/>
+              </w:rPr>
+            </w:pPr>
+            <w:r>
+              <w:rPr>
+                <w:rFonts w:ascii="Arial" w:hAnsi="Arial" w:cs="Arial"/>
+              </w:rPr>
+              <w:t>Order</w:t>
+            </w:r>
+          </w:p>
+          <w:p>
+            <w:pPr>
+              <w:pStyle w:val="ListParagraph"/>
+              <w:spacing w:line="360" w:lineRule="auto"/>
+              <w:ind w:left="0"/>
+              <w:rPr>
+                <w:rFonts w:ascii="Arial" w:hAnsi="Arial" w:cs="Arial"/>
+              </w:rPr>
+            </w:pPr>
+            <w:r>
+              <w:rPr>
+                <w:rFonts w:ascii="Arial" w:hAnsi="Arial" w:cs="Arial"/>
+              </w:rPr>
+              <w:t>Feedback</w:t>
+            </w:r>
+          </w:p>
+        </w:tc>
+        <w:tc>
+          <w:tcPr>
+            <w:tcW w:w="2525" w:type="dxa"/>
+          </w:tcPr>
+          <w:p>
+            <w:pPr>
+              <w:pStyle w:val="ListParagraph"/>
+              <w:spacing w:line="360" w:lineRule="auto"/>
+              <w:ind w:left="0"/>
+              <w:rPr>
+                <w:rFonts w:ascii="Arial" w:hAnsi="Arial" w:cs="Arial"/>
+              </w:rPr>
+            </w:pPr>
+            <w:r>
+              <w:rPr>
+                <w:rFonts w:ascii="Arial" w:hAnsi="Arial" w:cs="Arial"/>
+              </w:rPr>
+              <w:t>Name</w:t>
+            </w:r>
+          </w:p>
+          <w:p>
+            <w:pPr>
+              <w:pStyle w:val="ListParagraph"/>
+              <w:spacing w:line="360" w:lineRule="auto"/>
+              <w:ind w:left="0"/>
+              <w:rPr>
+                <w:rFonts w:ascii="Arial" w:hAnsi="Arial" w:cs="Arial"/>
+              </w:rPr>
+            </w:pPr>
+            <w:r>
+              <w:rPr>
+                <w:rFonts w:ascii="Arial" w:hAnsi="Arial" w:cs="Arial"/>
+              </w:rPr>
+              <w:t>Email</w:t>
+            </w:r>
+          </w:p>
+          <w:p>
+            <w:pPr>
+              <w:pStyle w:val="ListParagraph"/>
+              <w:spacing w:line="360" w:lineRule="auto"/>
+              <w:ind w:left="0"/>
+              <w:rPr>
+                <w:rFonts w:ascii="Arial" w:hAnsi="Arial" w:cs="Arial"/>
+              </w:rPr>
+            </w:pPr>
+            <w:r>
+              <w:rPr>
+                <w:rFonts w:ascii="Arial" w:hAnsi="Arial" w:cs="Arial"/>
+              </w:rPr>
+              <w:t>Address</w:t>
+            </w:r>
+          </w:p>
+          <w:p>
+            <w:pPr>
+              <w:pStyle w:val="ListParagraph"/>
+              <w:spacing w:line="360" w:lineRule="auto"/>
+              <w:ind w:left="0"/>
+              <w:rPr>
+                <w:rFonts w:ascii="Arial" w:hAnsi="Arial" w:cs="Arial"/>
+              </w:rPr>
+            </w:pPr>
+            <w:r>
+              <w:rPr>
+                <w:rFonts w:ascii="Arial" w:hAnsi="Arial" w:cs="Arial"/>
+              </w:rPr>
+              <w:t>Gender</w:t>
+            </w:r>
+          </w:p>
+          <w:p>
+            <w:pPr>
+              <w:pStyle w:val="ListParagraph"/>
+              <w:spacing w:line="360" w:lineRule="auto"/>
+              <w:ind w:left="0"/>
+              <w:rPr>
+                <w:rFonts w:ascii="Arial" w:hAnsi="Arial" w:cs="Arial"/>
+              </w:rPr>
+            </w:pPr>
+            <w:r>
+              <w:rPr>
+                <w:rFonts w:ascii="Arial" w:hAnsi="Arial" w:cs="Arial"/>
+              </w:rPr>
+              <w:t>Number</w:t>
+            </w:r>
+          </w:p>
+        </w:tc>
+        <w:tc>
+          <w:tcPr>
+            <w:tcW w:w="2526" w:type="dxa"/>
+          </w:tcPr>
+          <w:p>
+            <w:pPr>
+              <w:pStyle w:val="ListParagraph"/>
+              <w:spacing w:line="360" w:lineRule="auto"/>
+              <w:ind w:left="0"/>
+              <w:rPr>
+                <w:rFonts w:ascii="Arial" w:hAnsi="Arial" w:cs="Arial"/>
+              </w:rPr>
+            </w:pPr>
+            <w:r>
+              <w:rPr>
+                <w:rFonts w:ascii="Arial" w:hAnsi="Arial" w:cs="Arial"/>
+              </w:rPr>
+              <w:t>Register</w:t>
+            </w:r>
+          </w:p>
+          <w:p>
+            <w:pPr>
+              <w:pStyle w:val="ListParagraph"/>
+              <w:spacing w:line="360" w:lineRule="auto"/>
+              <w:ind w:left="0"/>
+              <w:rPr>
+                <w:rFonts w:ascii="Arial" w:hAnsi="Arial" w:cs="Arial"/>
+              </w:rPr>
+            </w:pPr>
+            <w:r>
+              <w:rPr>
+                <w:rFonts w:ascii="Arial" w:hAnsi="Arial" w:cs="Arial"/>
+              </w:rPr>
+              <w:t>Add Products</w:t>
+            </w:r>
+          </w:p>
+          <w:p>
+            <w:pPr>
+              <w:pStyle w:val="ListParagraph"/>
+              <w:spacing w:line="360" w:lineRule="auto"/>
+              <w:ind w:left="0"/>
+              <w:rPr>
+                <w:rFonts w:ascii="Arial" w:hAnsi="Arial" w:cs="Arial"/>
+              </w:rPr>
+            </w:pPr>
+            <w:r>
+              <w:rPr>
+                <w:rFonts w:ascii="Arial" w:hAnsi="Arial" w:cs="Arial"/>
+              </w:rPr>
+              <w:t xml:space="preserve">Update </w:t>
+            </w:r>
+            <w:r>
+              <w:rPr>
+                <w:rFonts w:ascii="Arial" w:hAnsi="Arial" w:cs="Arial"/>
+              </w:rPr>
+              <w:t>Products</w:t>
+            </w:r>
+          </w:p>
+          <w:p>
+            <w:pPr>
+              <w:pStyle w:val="ListParagraph"/>
+              <w:spacing w:line="360" w:lineRule="auto"/>
+              <w:ind w:left="0"/>
+              <w:rPr>
+                <w:rFonts w:ascii="Arial" w:hAnsi="Arial" w:cs="Arial"/>
+              </w:rPr>
+            </w:pPr>
+            <w:r>
+              <w:rPr>
+                <w:rFonts w:ascii="Arial" w:hAnsi="Arial" w:cs="Arial"/>
+              </w:rPr>
+              <w:t>Delete</w:t>
+            </w:r>
+            <w:r>
+              <w:rPr>
+                <w:rFonts w:ascii="Arial" w:hAnsi="Arial" w:cs="Arial"/>
+              </w:rPr>
+              <w:t xml:space="preserve"> Products</w:t>
+            </w:r>
+          </w:p>
+        </w:tc>
+      </w:tr>
+    </w:tbl>
+    <w:p>
+      <w:pPr>
+        <w:pStyle w:val="ListParagraph"/>
+        <w:spacing w:line="360" w:lineRule="auto"/>
+        <w:ind w:left="1440"/>
+        <w:rPr>
+          <w:rFonts w:ascii="Arial" w:hAnsi="Arial" w:cs="Arial"/>
+        </w:rPr>
+      </w:pPr>
+      <w:r>
+        <w:rPr>
+          <w:rFonts w:ascii="Arial" w:hAnsi="Arial" w:cs="Arial"/>
+        </w:rPr>
+        <w:t>Figure: NLA Candidate Lists</w:t>
+      </w:r>
+    </w:p>
+    <w:p>
+      <w:pPr>
+        <w:spacing w:line="360" w:lineRule="auto"/>
+        <w:rPr>
+          <w:rFonts w:ascii="Arial" w:hAnsi="Arial" w:cs="Arial"/>
+        </w:rPr>
+      </w:pPr>
+      <w:r>
+        <w:rPr>
+          <w:rFonts w:ascii="Arial" w:hAnsi="Arial" w:cs="Arial"/>
+          <w:b/>
+        </w:rPr>
+        <w:t>Initial Class Diagram</w:t>
+      </w:r>
+    </w:p>
+    <w:p>
+      <w:pPr>
+        <w:spacing w:line="360" w:lineRule="auto"/>
+        <w:rPr>
+          <w:rFonts w:ascii="Arial" w:hAnsi="Arial" w:cs="Arial"/>
+        </w:rPr>
+      </w:pPr>
+      <w:r>
+        <w:rPr>
+          <w:rFonts w:ascii="Arial" w:hAnsi="Arial" w:cs="Arial"/>
+        </w:rPr>
+        <w:tab/>
+        <w:t xml:space="preserve">Simply, Class is a blueprint of an object that defines what object can do. Class Diagram is </w:t>
+      </w:r>
+      <w:r>
+        <w:rPr>
+          <w:rFonts w:ascii="Arial" w:hAnsi="Arial" w:cs="Arial"/>
+        </w:rPr>
+        <w:t xml:space="preserve">a diagram that gives static view of a system. </w:t>
+      </w:r>
+      <w:r>
+        <w:rPr>
+          <w:rFonts w:ascii="Arial" w:hAnsi="Arial" w:cs="Arial"/>
+        </w:rPr>
+        <w:t xml:space="preserve">It helps describe the type of object and its relationship that exist among the system. </w:t>
+      </w:r>
+      <w:r>
+        <w:rPr>
+          <w:rFonts w:ascii="Arial" w:hAnsi="Arial" w:cs="Arial"/>
+        </w:rPr>
+        <w:t>By the help of this diagram almost all method can run with Object Oriented Models.</w:t>
+      </w:r>
+      <w:r>
+        <w:rPr>
+          <w:rFonts w:ascii="Arial" w:hAnsi="Arial" w:cs="Arial"/>
+        </w:rPr>
+        <w:t xml:space="preserve"> </w:t>
+      </w:r>
+      <w:sdt>
+        <w:sdtPr>
+          <w:rPr>
+            <w:rFonts w:ascii="Arial" w:hAnsi="Arial" w:cs="Arial"/>
+          </w:rPr>
+          <w:id w:val="1154037239"/>
+          <w:citation/>
+        </w:sdtPr>
+        <w:sdtEndPr/>
+        <w:sdtContent>
+          <w:r>
+            <w:rPr>
+              <w:rFonts w:ascii="Arial" w:hAnsi="Arial" w:cs="Arial"/>
+            </w:rPr>
+            <w:fldChar w:fldCharType="begin"/>
+          </w:r>
+          <w:r>
+            <w:rPr>
+              <w:rFonts w:ascii="Arial" w:hAnsi="Arial" w:cs="Arial"/>
+            </w:rPr>
+            <w:instrText xml:space="preserve"> CITATION Tut171 \l 1033 </w:instrText>
+          </w:r>
+          <w:r>
+            <w:rPr>
+              <w:rFonts w:ascii="Arial" w:hAnsi="Arial" w:cs="Arial"/>
+            </w:rPr>
+            <w:fldChar w:fldCharType="separate"/>
+          </w:r>
+          <w:r>
+            <w:rPr>
+              <w:rFonts w:ascii="Arial" w:hAnsi="Arial" w:cs="Arial"/>
+              <w:noProof/>
+            </w:rPr>
+            <w:t>(TutorialsPoint, 2017)</w:t>
+          </w:r>
+          <w:r>
+            <w:rPr>
+              <w:rFonts w:ascii="Arial" w:hAnsi="Arial" w:cs="Arial"/>
+            </w:rPr>
+            <w:fldChar w:fldCharType="end"/>
+          </w:r>
+        </w:sdtContent>
+      </w:sdt>
+      <w:r>
+        <w:rPr>
+          <w:rFonts w:ascii="Arial" w:hAnsi="Arial" w:cs="Arial"/>
+        </w:rPr>
+        <w:t xml:space="preserve"> </w:t>
+      </w:r>
+    </w:p>
+    <w:p>
+      <w:pPr>
+        <w:spacing w:line="360" w:lineRule="auto"/>
+        <w:rPr>
+          <w:rFonts w:ascii="Arial" w:hAnsi="Arial" w:cs="Arial"/>
+        </w:rPr>
+      </w:pPr>
+      <w:r>
+        <w:rPr>
+          <w:rFonts w:ascii="Arial" w:hAnsi="Arial" w:cs="Arial"/>
+        </w:rPr>
+        <w:t>Purposes of class diagram are listed below:</w:t>
+      </w:r>
+    </w:p>
+    <w:p>
+      <w:pPr>
+        <w:pStyle w:val="ListParagraph"/>
+        <w:numPr>
+          <w:ilvl w:val="0"/>
+          <w:numId w:val="17"/>
+        </w:numPr>
+        <w:spacing w:line="360" w:lineRule="auto"/>
+        <w:rPr>
+          <w:rFonts w:ascii="Arial" w:hAnsi="Arial" w:cs="Arial"/>
+        </w:rPr>
+      </w:pPr>
+      <w:r>
+        <w:rPr>
+          <w:rFonts w:ascii="Arial" w:hAnsi="Arial" w:cs="Arial"/>
+        </w:rPr>
+        <w:t>Analysis and design of system in static view.</w:t>
+      </w:r>
+    </w:p>
+    <w:p>
+      <w:pPr>
+        <w:pStyle w:val="ListParagraph"/>
+        <w:numPr>
+          <w:ilvl w:val="0"/>
+          <w:numId w:val="17"/>
+        </w:numPr>
+        <w:spacing w:line="360" w:lineRule="auto"/>
+        <w:rPr>
+          <w:rFonts w:ascii="Arial" w:hAnsi="Arial" w:cs="Arial"/>
+        </w:rPr>
+      </w:pPr>
+      <w:r>
+        <w:rPr>
+          <w:rFonts w:ascii="Arial" w:hAnsi="Arial" w:cs="Arial"/>
+        </w:rPr>
+        <w:t>Helps to describe the responsibility of the system.</w:t>
+      </w:r>
+    </w:p>
+    <w:p>
+      <w:pPr>
+        <w:pStyle w:val="ListParagraph"/>
+        <w:numPr>
+          <w:ilvl w:val="0"/>
+          <w:numId w:val="17"/>
+        </w:numPr>
+        <w:spacing w:line="360" w:lineRule="auto"/>
+        <w:rPr>
+          <w:rFonts w:ascii="Arial" w:hAnsi="Arial" w:cs="Arial"/>
+        </w:rPr>
+      </w:pPr>
+      <w:r>
+        <w:rPr>
+          <w:rFonts w:ascii="Arial" w:hAnsi="Arial" w:cs="Arial"/>
+        </w:rPr>
+        <w:t>Acts as base component diagram and also helps in forward and reverse engineering.</w:t>
+      </w:r>
+    </w:p>
+    <w:p>
+      <w:pPr>
+        <w:spacing w:line="360" w:lineRule="auto"/>
+        <w:rPr>
+          <w:rFonts w:ascii="Arial" w:hAnsi="Arial" w:cs="Arial"/>
+        </w:rPr>
+      </w:pPr>
+      <w:r>
+        <w:rPr>
+          <w:rFonts w:ascii="Arial" w:hAnsi="Arial" w:cs="Arial"/>
+        </w:rPr>
+        <w:t>Class Diagram consist of 3 sections’ rectangular box. At first section class’s name is kept, at second or middle section attributes are kept and on last section, methods are kept.</w:t>
+      </w:r>
+      <w:r>
+        <w:rPr>
+          <w:rFonts w:ascii="Arial" w:hAnsi="Arial" w:cs="Arial"/>
+        </w:rPr>
+        <w:t xml:space="preserve"> Classes also contain 3 different access control level.</w:t>
+      </w:r>
+    </w:p>
+    <w:p>
+      <w:pPr>
+        <w:pStyle w:val="ListParagraph"/>
+        <w:numPr>
+          <w:ilvl w:val="0"/>
+          <w:numId w:val="18"/>
+        </w:numPr>
+        <w:spacing w:line="360" w:lineRule="auto"/>
+        <w:rPr>
+          <w:rFonts w:ascii="Arial" w:hAnsi="Arial" w:cs="Arial"/>
+        </w:rPr>
+      </w:pPr>
+      <w:r>
+        <w:rPr>
+          <w:rFonts w:ascii="Arial" w:hAnsi="Arial" w:cs="Arial"/>
+        </w:rPr>
+        <w:t xml:space="preserve">Public, denoted by </w:t>
+      </w:r>
+      <w:r>
+        <w:rPr>
+          <w:rFonts w:ascii="Arial" w:hAnsi="Arial" w:cs="Arial"/>
+        </w:rPr>
+        <w:t>‘</w:t>
+      </w:r>
+      <w:r>
+        <w:rPr>
+          <w:rFonts w:ascii="Arial" w:hAnsi="Arial" w:cs="Arial"/>
+        </w:rPr>
+        <w:t>+</w:t>
+      </w:r>
+      <w:r>
+        <w:rPr>
+          <w:rFonts w:ascii="Arial" w:hAnsi="Arial" w:cs="Arial"/>
+        </w:rPr>
+        <w:t>’</w:t>
+      </w:r>
+    </w:p>
+    <w:p>
+      <w:pPr>
+        <w:pStyle w:val="ListParagraph"/>
+        <w:numPr>
+          <w:ilvl w:val="0"/>
+          <w:numId w:val="18"/>
+        </w:numPr>
+        <w:spacing w:line="360" w:lineRule="auto"/>
+        <w:rPr>
+          <w:rFonts w:ascii="Arial" w:hAnsi="Arial" w:cs="Arial"/>
+        </w:rPr>
+      </w:pPr>
+      <w:r>
+        <w:rPr>
+          <w:rFonts w:ascii="Arial" w:hAnsi="Arial" w:cs="Arial"/>
+        </w:rPr>
+        <w:t>Private, denoted by ‘-’</w:t>
+      </w:r>
+    </w:p>
+    <w:p>
+      <w:pPr>
+        <w:pStyle w:val="ListParagraph"/>
+        <w:numPr>
+          <w:ilvl w:val="0"/>
+          <w:numId w:val="18"/>
+        </w:numPr>
+        <w:spacing w:line="360" w:lineRule="auto"/>
+        <w:rPr>
+          <w:rFonts w:ascii="Arial" w:hAnsi="Arial" w:cs="Arial"/>
+        </w:rPr>
+      </w:pPr>
+      <w:r>
+        <w:rPr>
+          <w:rFonts w:ascii="Arial" w:hAnsi="Arial" w:cs="Arial"/>
+        </w:rPr>
+        <w:t>Protected, denoted by ‘#’</w:t>
+      </w:r>
+    </w:p>
+    <w:p>
+      <w:pPr>
+        <w:spacing w:line="360" w:lineRule="auto"/>
+        <w:rPr>
+          <w:rFonts w:ascii="Arial" w:hAnsi="Arial" w:cs="Arial"/>
+        </w:rPr>
+      </w:pPr>
+      <w:r>
+        <w:rPr>
+          <w:rFonts w:ascii="Arial" w:hAnsi="Arial" w:cs="Arial"/>
+        </w:rPr>
+        <w:br w:type="page"/>
+      </w:r>
+    </w:p>
+    <w:p>
+      <w:pPr>
+        <w:spacing w:line="360" w:lineRule="auto"/>
+        <w:ind w:left="270"/>
+        <w:jc w:val="center"/>
+        <w:rPr>
+          <w:rFonts w:ascii="Arial" w:hAnsi="Arial" w:cs="Arial"/>
+        </w:rPr>
+      </w:pPr>
+      <w:r>
+        <w:rPr>
+          <w:rFonts w:ascii="Arial" w:hAnsi="Arial" w:cs="Arial"/>
+          <w:noProof/>
+        </w:rPr>
+        <w:lastRenderedPageBreak/>
+        <w:drawing>
+          <wp:inline distT="0" distB="0" distL="0" distR="0">
+            <wp:extent cx="5731510" cy="5053416"/>
+            <wp:effectExtent l="0" t="0" r="2540" b="0"/>
+            <wp:docPr id="7" name="Picture 7" descr="C:\Users\ME\Desktop\InitialClassDiagram.jpg"/>
+            <wp:cNvGraphicFramePr>
+              <a:graphicFrameLocks xmlns:a="http://schemas.openxmlformats.org/drawingml/2006/main" noChangeAspect="1"/>
+            </wp:cNvGraphicFramePr>
+            <a:graphic xmlns:a="http://schemas.openxmlformats.org/drawingml/2006/main">
+              <a:graphicData uri="http://schemas.openxmlformats.org/drawingml/2006/picture">
+                <pic:pic xmlns:pic="http://schemas.openxmlformats.org/drawingml/2006/picture">
+                  <pic:nvPicPr>
+                    <pic:cNvPr id="0" name="Picture 1" descr="C:\Users\ME\Desktop\InitialClassDiagram.jpg"/>
+                    <pic:cNvPicPr>
+                      <a:picLocks noChangeAspect="1" noChangeArrowheads="1"/>
+                    </pic:cNvPicPr>
+                  </pic:nvPicPr>
+                  <pic:blipFill>
+                    <a:blip r:embed="rId15">
+                      <a:extLst>
+                        <a:ext uri="{28A0092B-C50C-407E-A947-70E740481C1C}">
+                          <a14:useLocalDpi xmlns:a14="http://schemas.microsoft.com/office/drawing/2010/main" val="0"/>
+                        </a:ext>
+                      </a:extLst>
+                    </a:blip>
+                    <a:srcRect/>
+                    <a:stretch>
+                      <a:fillRect/>
+                    </a:stretch>
+                  </pic:blipFill>
+                  <pic:spPr bwMode="auto">
+                    <a:xfrm>
+                      <a:off x="0" y="0"/>
+                      <a:ext cx="5731510" cy="5053416"/>
+                    </a:xfrm>
+                    <a:prstGeom prst="rect">
+                      <a:avLst/>
+                    </a:prstGeom>
+                    <a:noFill/>
+                    <a:ln>
+                      <a:noFill/>
+                    </a:ln>
+                  </pic:spPr>
+                </pic:pic>
+              </a:graphicData>
+            </a:graphic>
+          </wp:inline>
+        </w:drawing>
+      </w:r>
+    </w:p>
+    <w:p>
+      <w:pPr>
+        <w:spacing w:line="360" w:lineRule="auto"/>
+        <w:ind w:left="270"/>
+        <w:jc w:val="center"/>
+        <w:rPr>
+          <w:rFonts w:ascii="Arial" w:hAnsi="Arial" w:cs="Arial"/>
+        </w:rPr>
+      </w:pPr>
+      <w:r>
+        <w:rPr>
+          <w:rFonts w:ascii="Arial" w:hAnsi="Arial" w:cs="Arial"/>
+        </w:rPr>
+        <w:t>Fig: Initial Class Diagram</w:t>
+      </w:r>
       <w:bookmarkEnd w:id="0"/>
     </w:p>
     <w:sectPr>
-      <w:headerReference w:type="default" r:id="rId15"/>
+      <w:headerReference w:type="default" r:id="rId16"/>
       <w:pgSz w:w="11906" w:h="16838" w:code="9"/>
       <w:pgMar w:top="1440" w:right="1440" w:bottom="1440" w:left="1440" w:header="720" w:footer="720" w:gutter="0"/>
       <w:cols w:space="720"/>
@@ -10772,6 +11710,95 @@
 <file path=word/numbering.xml><?xml version="1.0" encoding="utf-8"?>
 <w:numbering xmlns:wpc="http://schemas.microsoft.com/office/word/2010/wordprocessingCanvas" xmlns:cx="http://schemas.microsoft.com/office/drawing/2014/chartex" xmlns:cx1="http://schemas.microsoft.com/office/drawing/2015/9/8/chartex" xmlns:mc="http://schemas.openxmlformats.org/markup-compatibility/2006" xmlns:o="urn:schemas-microsoft-com:office:office" xmlns:r="http://schemas.openxmlformats.org/officeDocument/2006/relationships" xmlns:m="http://schemas.openxmlformats.org/officeDocument/2006/math" xmlns:v="urn:schemas-microsoft-com:vml" xmlns:wp14="http://schemas.microsoft.com/office/word/2010/wordprocessingDrawing" xmlns:wp="http://schemas.openxmlformats.org/drawingml/2006/wordprocessingDrawing" xmlns:w10="urn:schemas-microsoft-com:office:word" xmlns:w="http://schemas.openxmlformats.org/wordprocessingml/2006/main" xmlns:w14="http://schemas.microsoft.com/office/word/2010/wordml" xmlns:w15="http://schemas.microsoft.com/office/word/2012/wordml" xmlns:w16se="http://schemas.microsoft.com/office/word/2015/wordml/symex" xmlns:wpg="http://schemas.microsoft.com/office/word/2010/wordprocessingGroup" xmlns:wpi="http://schemas.microsoft.com/office/word/2010/wordprocessingInk" xmlns:wne="http://schemas.microsoft.com/office/word/2006/wordml" xmlns:wps="http://schemas.microsoft.com/office/word/2010/wordprocessingShape" mc:Ignorable="w14 w15 w16se wp14">
   <w:abstractNum w:abstractNumId="0" w15:restartNumberingAfterBreak="0">
+    <w:nsid w:val="05203D09"/>
+    <w:multiLevelType w:val="hybridMultilevel"/>
+    <w:tmpl w:val="467A2C7C"/>
+    <w:lvl w:ilvl="0" w:tplc="0ACECCBE">
+      <w:start w:val="1"/>
+      <w:numFmt w:val="lowerRoman"/>
+      <w:lvlText w:val="%1)"/>
+      <w:lvlJc w:val="left"/>
+      <w:pPr>
+        <w:ind w:left="1080" w:hanging="720"/>
+      </w:pPr>
+      <w:rPr>
+        <w:rFonts w:hint="default"/>
+      </w:rPr>
+    </w:lvl>
+    <w:lvl w:ilvl="1" w:tplc="04090019" w:tentative="1">
+      <w:start w:val="1"/>
+      <w:numFmt w:val="lowerLetter"/>
+      <w:lvlText w:val="%2."/>
+      <w:lvlJc w:val="left"/>
+      <w:pPr>
+        <w:ind w:left="1440" w:hanging="360"/>
+      </w:pPr>
+    </w:lvl>
+    <w:lvl w:ilvl="2" w:tplc="0409001B" w:tentative="1">
+      <w:start w:val="1"/>
+      <w:numFmt w:val="lowerRoman"/>
+      <w:lvlText w:val="%3."/>
+      <w:lvlJc w:val="right"/>
+      <w:pPr>
+        <w:ind w:left="2160" w:hanging="180"/>
+      </w:pPr>
+    </w:lvl>
+    <w:lvl w:ilvl="3" w:tplc="0409000F" w:tentative="1">
+      <w:start w:val="1"/>
+      <w:numFmt w:val="decimal"/>
+      <w:lvlText w:val="%4."/>
+      <w:lvlJc w:val="left"/>
+      <w:pPr>
+        <w:ind w:left="2880" w:hanging="360"/>
+      </w:pPr>
+    </w:lvl>
+    <w:lvl w:ilvl="4" w:tplc="04090019" w:tentative="1">
+      <w:start w:val="1"/>
+      <w:numFmt w:val="lowerLetter"/>
+      <w:lvlText w:val="%5."/>
+      <w:lvlJc w:val="left"/>
+      <w:pPr>
+        <w:ind w:left="3600" w:hanging="360"/>
+      </w:pPr>
+    </w:lvl>
+    <w:lvl w:ilvl="5" w:tplc="0409001B" w:tentative="1">
+      <w:start w:val="1"/>
+      <w:numFmt w:val="lowerRoman"/>
+      <w:lvlText w:val="%6."/>
+      <w:lvlJc w:val="right"/>
+      <w:pPr>
+        <w:ind w:left="4320" w:hanging="180"/>
+      </w:pPr>
+    </w:lvl>
+    <w:lvl w:ilvl="6" w:tplc="0409000F" w:tentative="1">
+      <w:start w:val="1"/>
+      <w:numFmt w:val="decimal"/>
+      <w:lvlText w:val="%7."/>
+      <w:lvlJc w:val="left"/>
+      <w:pPr>
+        <w:ind w:left="5040" w:hanging="360"/>
+      </w:pPr>
+    </w:lvl>
+    <w:lvl w:ilvl="7" w:tplc="04090019" w:tentative="1">
+      <w:start w:val="1"/>
+      <w:numFmt w:val="lowerLetter"/>
+      <w:lvlText w:val="%8."/>
+      <w:lvlJc w:val="left"/>
+      <w:pPr>
+        <w:ind w:left="5760" w:hanging="360"/>
+      </w:pPr>
+    </w:lvl>
+    <w:lvl w:ilvl="8" w:tplc="0409001B" w:tentative="1">
+      <w:start w:val="1"/>
+      <w:numFmt w:val="lowerRoman"/>
+      <w:lvlText w:val="%9."/>
+      <w:lvlJc w:val="right"/>
+      <w:pPr>
+        <w:ind w:left="6480" w:hanging="180"/>
+      </w:pPr>
+    </w:lvl>
+  </w:abstractNum>
+  <w:abstractNum w:abstractNumId="1" w15:restartNumberingAfterBreak="0">
     <w:nsid w:val="06B327E6"/>
     <w:multiLevelType w:val="hybridMultilevel"/>
     <w:tmpl w:val="B0A08D7E"/>
@@ -10884,7 +11911,7 @@
       </w:rPr>
     </w:lvl>
   </w:abstractNum>
-  <w:abstractNum w:abstractNumId="1" w15:restartNumberingAfterBreak="0">
+  <w:abstractNum w:abstractNumId="2" w15:restartNumberingAfterBreak="0">
     <w:nsid w:val="0A2B4CF3"/>
     <w:multiLevelType w:val="hybridMultilevel"/>
     <w:tmpl w:val="85A69A80"/>
@@ -10997,7 +12024,7 @@
       </w:rPr>
     </w:lvl>
   </w:abstractNum>
-  <w:abstractNum w:abstractNumId="2" w15:restartNumberingAfterBreak="0">
+  <w:abstractNum w:abstractNumId="3" w15:restartNumberingAfterBreak="0">
     <w:nsid w:val="18F23DB0"/>
     <w:multiLevelType w:val="multilevel"/>
     <w:tmpl w:val="B27E08D8"/>
@@ -11126,7 +12153,7 @@
       </w:rPr>
     </w:lvl>
   </w:abstractNum>
-  <w:abstractNum w:abstractNumId="3" w15:restartNumberingAfterBreak="0">
+  <w:abstractNum w:abstractNumId="4" w15:restartNumberingAfterBreak="0">
     <w:nsid w:val="1A712250"/>
     <w:multiLevelType w:val="hybridMultilevel"/>
     <w:tmpl w:val="068454BC"/>
@@ -11239,7 +12266,7 @@
       </w:rPr>
     </w:lvl>
   </w:abstractNum>
-  <w:abstractNum w:abstractNumId="4" w15:restartNumberingAfterBreak="0">
+  <w:abstractNum w:abstractNumId="5" w15:restartNumberingAfterBreak="0">
     <w:nsid w:val="1CEE0B7D"/>
     <w:multiLevelType w:val="hybridMultilevel"/>
     <w:tmpl w:val="0FC8B2CE"/>
@@ -11352,7 +12379,7 @@
       </w:rPr>
     </w:lvl>
   </w:abstractNum>
-  <w:abstractNum w:abstractNumId="5" w15:restartNumberingAfterBreak="0">
+  <w:abstractNum w:abstractNumId="6" w15:restartNumberingAfterBreak="0">
     <w:nsid w:val="1E2C33FC"/>
     <w:multiLevelType w:val="hybridMultilevel"/>
     <w:tmpl w:val="AE7EBD0C"/>
@@ -11465,7 +12492,96 @@
       </w:rPr>
     </w:lvl>
   </w:abstractNum>
-  <w:abstractNum w:abstractNumId="6" w15:restartNumberingAfterBreak="0">
+  <w:abstractNum w:abstractNumId="7" w15:restartNumberingAfterBreak="0">
+    <w:nsid w:val="3B4D3BB0"/>
+    <w:multiLevelType w:val="hybridMultilevel"/>
+    <w:tmpl w:val="C1F2DFD2"/>
+    <w:lvl w:ilvl="0" w:tplc="3C0E6B66">
+      <w:start w:val="1"/>
+      <w:numFmt w:val="lowerRoman"/>
+      <w:lvlText w:val="%1)"/>
+      <w:lvlJc w:val="left"/>
+      <w:pPr>
+        <w:ind w:left="1080" w:hanging="720"/>
+      </w:pPr>
+      <w:rPr>
+        <w:rFonts w:hint="default"/>
+      </w:rPr>
+    </w:lvl>
+    <w:lvl w:ilvl="1" w:tplc="04090019" w:tentative="1">
+      <w:start w:val="1"/>
+      <w:numFmt w:val="lowerLetter"/>
+      <w:lvlText w:val="%2."/>
+      <w:lvlJc w:val="left"/>
+      <w:pPr>
+        <w:ind w:left="1440" w:hanging="360"/>
+      </w:pPr>
+    </w:lvl>
+    <w:lvl w:ilvl="2" w:tplc="0409001B" w:tentative="1">
+      <w:start w:val="1"/>
+      <w:numFmt w:val="lowerRoman"/>
+      <w:lvlText w:val="%3."/>
+      <w:lvlJc w:val="right"/>
+      <w:pPr>
+        <w:ind w:left="2160" w:hanging="180"/>
+      </w:pPr>
+    </w:lvl>
+    <w:lvl w:ilvl="3" w:tplc="0409000F" w:tentative="1">
+      <w:start w:val="1"/>
+      <w:numFmt w:val="decimal"/>
+      <w:lvlText w:val="%4."/>
+      <w:lvlJc w:val="left"/>
+      <w:pPr>
+        <w:ind w:left="2880" w:hanging="360"/>
+      </w:pPr>
+    </w:lvl>
+    <w:lvl w:ilvl="4" w:tplc="04090019" w:tentative="1">
+      <w:start w:val="1"/>
+      <w:numFmt w:val="lowerLetter"/>
+      <w:lvlText w:val="%5."/>
+      <w:lvlJc w:val="left"/>
+      <w:pPr>
+        <w:ind w:left="3600" w:hanging="360"/>
+      </w:pPr>
+    </w:lvl>
+    <w:lvl w:ilvl="5" w:tplc="0409001B" w:tentative="1">
+      <w:start w:val="1"/>
+      <w:numFmt w:val="lowerRoman"/>
+      <w:lvlText w:val="%6."/>
+      <w:lvlJc w:val="right"/>
+      <w:pPr>
+        <w:ind w:left="4320" w:hanging="180"/>
+      </w:pPr>
+    </w:lvl>
+    <w:lvl w:ilvl="6" w:tplc="0409000F" w:tentative="1">
+      <w:start w:val="1"/>
+      <w:numFmt w:val="decimal"/>
+      <w:lvlText w:val="%7."/>
+      <w:lvlJc w:val="left"/>
+      <w:pPr>
+        <w:ind w:left="5040" w:hanging="360"/>
+      </w:pPr>
+    </w:lvl>
+    <w:lvl w:ilvl="7" w:tplc="04090019" w:tentative="1">
+      <w:start w:val="1"/>
+      <w:numFmt w:val="lowerLetter"/>
+      <w:lvlText w:val="%8."/>
+      <w:lvlJc w:val="left"/>
+      <w:pPr>
+        <w:ind w:left="5760" w:hanging="360"/>
+      </w:pPr>
+    </w:lvl>
+    <w:lvl w:ilvl="8" w:tplc="0409001B" w:tentative="1">
+      <w:start w:val="1"/>
+      <w:numFmt w:val="lowerRoman"/>
+      <w:lvlText w:val="%9."/>
+      <w:lvlJc w:val="right"/>
+      <w:pPr>
+        <w:ind w:left="6480" w:hanging="180"/>
+      </w:pPr>
+    </w:lvl>
+  </w:abstractNum>
+  <w:abstractNum w:abstractNumId="8" w15:restartNumberingAfterBreak="0">
     <w:nsid w:val="45C73968"/>
     <w:multiLevelType w:val="hybridMultilevel"/>
     <w:tmpl w:val="2CD69A5A"/>
@@ -11578,7 +12694,96 @@
       </w:rPr>
     </w:lvl>
   </w:abstractNum>
-  <w:abstractNum w:abstractNumId="7" w15:restartNumberingAfterBreak="0">
+  <w:abstractNum w:abstractNumId="9" w15:restartNumberingAfterBreak="0">
+    <w:nsid w:val="532047BC"/>
+    <w:multiLevelType w:val="hybridMultilevel"/>
+    <w:tmpl w:val="A42C9622"/>
+    <w:lvl w:ilvl="0" w:tplc="DA625AD8">
+      <w:start w:val="1"/>
+      <w:numFmt w:val="lowerRoman"/>
+      <w:lvlText w:val="%1)"/>
+      <w:lvlJc w:val="left"/>
+      <w:pPr>
+        <w:ind w:left="1440" w:hanging="720"/>
+      </w:pPr>
+      <w:rPr>
+        <w:rFonts w:hint="default"/>
+      </w:rPr>
+    </w:lvl>
+    <w:lvl w:ilvl="1" w:tplc="04090019" w:tentative="1">
+      <w:start w:val="1"/>
+      <w:numFmt w:val="lowerLetter"/>
+      <w:lvlText w:val="%2."/>
+      <w:lvlJc w:val="left"/>
+      <w:pPr>
+        <w:ind w:left="1800" w:hanging="360"/>
+      </w:pPr>
+    </w:lvl>
+    <w:lvl w:ilvl="2" w:tplc="0409001B" w:tentative="1">
+      <w:start w:val="1"/>
+      <w:numFmt w:val="lowerRoman"/>
+      <w:lvlText w:val="%3."/>
+      <w:lvlJc w:val="right"/>
+      <w:pPr>
+        <w:ind w:left="2520" w:hanging="180"/>
+      </w:pPr>
+    </w:lvl>
+    <w:lvl w:ilvl="3" w:tplc="0409000F" w:tentative="1">
+      <w:start w:val="1"/>
+      <w:numFmt w:val="decimal"/>
+      <w:lvlText w:val="%4."/>
+      <w:lvlJc w:val="left"/>
+      <w:pPr>
+        <w:ind w:left="3240" w:hanging="360"/>
+      </w:pPr>
+    </w:lvl>
+    <w:lvl w:ilvl="4" w:tplc="04090019" w:tentative="1">
+      <w:start w:val="1"/>
+      <w:numFmt w:val="lowerLetter"/>
+      <w:lvlText w:val="%5."/>
+      <w:lvlJc w:val="left"/>
+      <w:pPr>
+        <w:ind w:left="3960" w:hanging="360"/>
+      </w:pPr>
+    </w:lvl>
+    <w:lvl w:ilvl="5" w:tplc="0409001B" w:tentative="1">
+      <w:start w:val="1"/>
+      <w:numFmt w:val="lowerRoman"/>
+      <w:lvlText w:val="%6."/>
+      <w:lvlJc w:val="right"/>
+      <w:pPr>
+        <w:ind w:left="4680" w:hanging="180"/>
+      </w:pPr>
+    </w:lvl>
+    <w:lvl w:ilvl="6" w:tplc="0409000F" w:tentative="1">
+      <w:start w:val="1"/>
+      <w:numFmt w:val="decimal"/>
+      <w:lvlText w:val="%7."/>
+      <w:lvlJc w:val="left"/>
+      <w:pPr>
+        <w:ind w:left="5400" w:hanging="360"/>
+      </w:pPr>
+    </w:lvl>
+    <w:lvl w:ilvl="7" w:tplc="04090019" w:tentative="1">
+      <w:start w:val="1"/>
+      <w:numFmt w:val="lowerLetter"/>
+      <w:lvlText w:val="%8."/>
+      <w:lvlJc w:val="left"/>
+      <w:pPr>
+        <w:ind w:left="6120" w:hanging="360"/>
+      </w:pPr>
+    </w:lvl>
+    <w:lvl w:ilvl="8" w:tplc="0409001B" w:tentative="1">
+      <w:start w:val="1"/>
+      <w:numFmt w:val="lowerRoman"/>
+      <w:lvlText w:val="%9."/>
+      <w:lvlJc w:val="right"/>
+      <w:pPr>
+        <w:ind w:left="6840" w:hanging="180"/>
+      </w:pPr>
+    </w:lvl>
+  </w:abstractNum>
+  <w:abstractNum w:abstractNumId="10" w15:restartNumberingAfterBreak="0">
     <w:nsid w:val="5771621A"/>
     <w:multiLevelType w:val="hybridMultilevel"/>
     <w:tmpl w:val="A0B4B75E"/>
@@ -11667,7 +12872,7 @@
       </w:pPr>
     </w:lvl>
   </w:abstractNum>
-  <w:abstractNum w:abstractNumId="8" w15:restartNumberingAfterBreak="0">
+  <w:abstractNum w:abstractNumId="11" w15:restartNumberingAfterBreak="0">
     <w:nsid w:val="5DBB0A57"/>
     <w:multiLevelType w:val="multilevel"/>
     <w:tmpl w:val="A84E3B12"/>
@@ -11793,7 +12998,7 @@
       </w:rPr>
     </w:lvl>
   </w:abstractNum>
-  <w:abstractNum w:abstractNumId="9" w15:restartNumberingAfterBreak="0">
+  <w:abstractNum w:abstractNumId="12" w15:restartNumberingAfterBreak="0">
     <w:nsid w:val="65693F05"/>
     <w:multiLevelType w:val="hybridMultilevel"/>
     <w:tmpl w:val="DD84D296"/>
@@ -11906,7 +13111,7 @@
       </w:rPr>
     </w:lvl>
   </w:abstractNum>
-  <w:abstractNum w:abstractNumId="10" w15:restartNumberingAfterBreak="0">
+  <w:abstractNum w:abstractNumId="13" w15:restartNumberingAfterBreak="0">
     <w:nsid w:val="663F38A5"/>
     <w:multiLevelType w:val="hybridMultilevel"/>
     <w:tmpl w:val="8FAAEDB2"/>
@@ -11995,7 +13200,7 @@
       </w:pPr>
     </w:lvl>
   </w:abstractNum>
-  <w:abstractNum w:abstractNumId="11" w15:restartNumberingAfterBreak="0">
+  <w:abstractNum w:abstractNumId="14" w15:restartNumberingAfterBreak="0">
     <w:nsid w:val="66CA29AF"/>
     <w:multiLevelType w:val="hybridMultilevel"/>
     <w:tmpl w:val="06BA8E74"/>
@@ -12108,7 +13313,7 @@
       </w:rPr>
     </w:lvl>
   </w:abstractNum>
-  <w:abstractNum w:abstractNumId="12" w15:restartNumberingAfterBreak="0">
+  <w:abstractNum w:abstractNumId="15" w15:restartNumberingAfterBreak="0">
     <w:nsid w:val="6DCB4A79"/>
     <w:multiLevelType w:val="hybridMultilevel"/>
     <w:tmpl w:val="77BE36B4"/>
@@ -12197,7 +13402,7 @@
       </w:pPr>
     </w:lvl>
   </w:abstractNum>
-  <w:abstractNum w:abstractNumId="13" w15:restartNumberingAfterBreak="0">
+  <w:abstractNum w:abstractNumId="16" w15:restartNumberingAfterBreak="0">
     <w:nsid w:val="752025D6"/>
     <w:multiLevelType w:val="hybridMultilevel"/>
     <w:tmpl w:val="1EACF534"/>
@@ -12310,7 +13515,7 @@
       </w:rPr>
     </w:lvl>
   </w:abstractNum>
-  <w:abstractNum w:abstractNumId="14" w15:restartNumberingAfterBreak="0">
+  <w:abstractNum w:abstractNumId="17" w15:restartNumberingAfterBreak="0">
     <w:nsid w:val="7D9636CA"/>
     <w:multiLevelType w:val="hybridMultilevel"/>
     <w:tmpl w:val="3A90004E"/>
@@ -12403,49 +13608,58 @@
     </w:lvl>
   </w:abstractNum>
   <w:num w:numId="1">
-    <w:abstractNumId w:val="0"/>
+    <w:abstractNumId w:val="1"/>
   </w:num>
   <w:num w:numId="2">
-    <w:abstractNumId w:val="1"/>
+    <w:abstractNumId w:val="2"/>
   </w:num>
   <w:num w:numId="3">
+    <w:abstractNumId w:val="11"/>
+  </w:num>
+  <w:num w:numId="4">
+    <w:abstractNumId w:val="3"/>
+  </w:num>
+  <w:num w:numId="5">
+    <w:abstractNumId w:val="6"/>
+  </w:num>
+  <w:num w:numId="6">
+    <w:abstractNumId w:val="16"/>
+  </w:num>
+  <w:num w:numId="7">
+    <w:abstractNumId w:val="14"/>
+  </w:num>
+  <w:num w:numId="8">
+    <w:abstractNumId w:val="5"/>
+  </w:num>
+  <w:num w:numId="9">
+    <w:abstractNumId w:val="10"/>
+  </w:num>
+  <w:num w:numId="10">
+    <w:abstractNumId w:val="13"/>
+  </w:num>
+  <w:num w:numId="11">
+    <w:abstractNumId w:val="12"/>
+  </w:num>
+  <w:num w:numId="12">
+    <w:abstractNumId w:val="4"/>
+  </w:num>
+  <w:num w:numId="13">
+    <w:abstractNumId w:val="15"/>
+  </w:num>
+  <w:num w:numId="14">
+    <w:abstractNumId w:val="17"/>
+  </w:num>
+  <w:num w:numId="15">
     <w:abstractNumId w:val="8"/>
   </w:num>
-  <w:num w:numId="4">
-    <w:abstractNumId w:val="2"/>
+  <w:num w:numId="16">
+    <w:abstractNumId w:val="9"/>
   </w:num>
-  <w:num w:numId="5">
-    <w:abstractNumId w:val="5"/>
-  </w:num>
-  <w:num w:numId="6">
-    <w:abstractNumId w:val="13"/>
-  </w:num>
-  <w:num w:numId="7">
-    <w:abstractNumId w:val="11"/>
-  </w:num>
-  <w:num w:numId="8">
-    <w:abstractNumId w:val="4"/>
-  </w:num>
-  <w:num w:numId="9">
+  <w:num w:numId="17">
     <w:abstractNumId w:val="7"/>
   </w:num>
-  <w:num w:numId="10">
-    <w:abstractNumId w:val="10"/>
-  </w:num>
-  <w:num w:numId="11">
-    <w:abstractNumId w:val="9"/>
-  </w:num>
-  <w:num w:numId="12">
-    <w:abstractNumId w:val="3"/>
-  </w:num>
-  <w:num w:numId="13">
-    <w:abstractNumId w:val="12"/>
-  </w:num>
-  <w:num w:numId="14">
-    <w:abstractNumId w:val="14"/>
-  </w:num>
-  <w:num w:numId="15">
-    <w:abstractNumId w:val="6"/>
+  <w:num w:numId="18">
+    <w:abstractNumId w:val="0"/>
   </w:num>
 </w:numbering>
 </file>
@@ -13052,537 +14266,6 @@
 </w:styles>
 </file>
 
-<file path=word/glossary/document.xml><?xml version="1.0" encoding="utf-8"?>
-<w:glossaryDocument xmlns:wpc="http://schemas.microsoft.com/office/word/2010/wordprocessingCanvas" xmlns:cx="http://schemas.microsoft.com/office/drawing/2014/chartex" xmlns:cx1="http://schemas.microsoft.com/office/drawing/2015/9/8/chartex" xmlns:mc="http://schemas.openxmlformats.org/markup-compatibility/2006" xmlns:o="urn:schemas-microsoft-com:office:office" xmlns:r="http://schemas.openxmlformats.org/officeDocument/2006/relationships" xmlns:m="http://schemas.openxmlformats.org/officeDocument/2006/math" xmlns:v="urn:schemas-microsoft-com:vml" xmlns:wp14="http://schemas.microsoft.com/office/word/2010/wordprocessingDrawing" xmlns:wp="http://schemas.openxmlformats.org/drawingml/2006/wordprocessingDrawing" xmlns:w10="urn:schemas-microsoft-com:office:word" xmlns:w="http://schemas.openxmlformats.org/wordprocessingml/2006/main" xmlns:w14="http://schemas.microsoft.com/office/word/2010/wordml" xmlns:w15="http://schemas.microsoft.com/office/word/2012/wordml" xmlns:w16se="http://schemas.microsoft.com/office/word/2015/wordml/symex" xmlns:wpg="http://schemas.microsoft.com/office/word/2010/wordprocessingGroup" xmlns:wpi="http://schemas.microsoft.com/office/word/2010/wordprocessingInk" xmlns:wne="http://schemas.microsoft.com/office/word/2006/wordml" xmlns:wps="http://schemas.microsoft.com/office/word/2010/wordprocessingShape" mc:Ignorable="w14 w15 w16se wp14"/>
-</file>
-
-<file path=word/glossary/fontTable.xml><?xml version="1.0" encoding="utf-8"?>
-<w:fonts xmlns:mc="http://schemas.openxmlformats.org/markup-compatibility/2006" xmlns:r="http://schemas.openxmlformats.org/officeDocument/2006/relationships" xmlns:w="http://schemas.openxmlformats.org/wordprocessingml/2006/main" xmlns:w14="http://schemas.microsoft.com/office/word/2010/wordml" xmlns:w15="http://schemas.microsoft.com/office/word/2012/wordml" xmlns:w16se="http://schemas.microsoft.com/office/word/2015/wordml/symex" mc:Ignorable="w14 w15 w16se">
-  <w:font w:name="Symbol">
-    <w:panose1 w:val="05050102010706020507"/>
-    <w:charset w:val="02"/>
-    <w:family w:val="roman"/>
-    <w:pitch w:val="variable"/>
-    <w:sig w:usb0="00000000" w:usb1="10000000" w:usb2="00000000" w:usb3="00000000" w:csb0="80000000" w:csb1="00000000"/>
-  </w:font>
-  <w:font w:name="Times New Roman">
-    <w:panose1 w:val="02020603050405020304"/>
-    <w:charset w:val="00"/>
-    <w:family w:val="roman"/>
-    <w:pitch w:val="variable"/>
-    <w:sig w:usb0="E0002EFF" w:usb1="C000785B" w:usb2="00000009" w:usb3="00000000" w:csb0="000001FF" w:csb1="00000000"/>
-  </w:font>
-  <w:font w:name="Courier New">
-    <w:panose1 w:val="02070309020205020404"/>
-    <w:charset w:val="00"/>
-    <w:family w:val="modern"/>
-    <w:pitch w:val="fixed"/>
-    <w:sig w:usb0="E0002EFF" w:usb1="C0007843" w:usb2="00000009" w:usb3="00000000" w:csb0="000001FF" w:csb1="00000000"/>
-  </w:font>
-  <w:font w:name="Wingdings">
-    <w:panose1 w:val="05000000000000000000"/>
-    <w:charset w:val="02"/>
-    <w:family w:val="auto"/>
-    <w:pitch w:val="variable"/>
-    <w:sig w:usb0="00000000" w:usb1="10000000" w:usb2="00000000" w:usb3="00000000" w:csb0="80000000" w:csb1="00000000"/>
-  </w:font>
-  <w:font w:name="Calibri">
-    <w:panose1 w:val="020F0502020204030204"/>
-    <w:charset w:val="00"/>
-    <w:family w:val="swiss"/>
-    <w:pitch w:val="variable"/>
-    <w:sig w:usb0="E0002AFF" w:usb1="4000ACFF" w:usb2="00000001" w:usb3="00000000" w:csb0="000001FF" w:csb1="00000000"/>
-  </w:font>
-  <w:font w:name="Calibri Light">
-    <w:panose1 w:val="020F0302020204030204"/>
-    <w:charset w:val="00"/>
-    <w:family w:val="swiss"/>
-    <w:pitch w:val="variable"/>
-    <w:sig w:usb0="E0002AFF" w:usb1="C000247B" w:usb2="00000009" w:usb3="00000000" w:csb0="000001FF" w:csb1="00000000"/>
-  </w:font>
-  <w:font w:name="Arial">
-    <w:panose1 w:val="020B0604020202020204"/>
-    <w:charset w:val="00"/>
-    <w:family w:val="swiss"/>
-    <w:pitch w:val="variable"/>
-    <w:sig w:usb0="E0002AFF" w:usb1="C0007843" w:usb2="00000009" w:usb3="00000000" w:csb0="000001FF" w:csb1="00000000"/>
-  </w:font>
-</w:fonts>
-</file>
-
-<file path=word/glossary/settings.xml><?xml version="1.0" encoding="utf-8"?>
-<w:settings xmlns:mc="http://schemas.openxmlformats.org/markup-compatibility/2006" xmlns:o="urn:schemas-microsoft-com:office:office" xmlns:r="http://schemas.openxmlformats.org/officeDocument/2006/relationships" xmlns:m="http://schemas.openxmlformats.org/officeDocument/2006/math" xmlns:v="urn:schemas-microsoft-com:vml" xmlns:w10="urn:schemas-microsoft-com:office:word" xmlns:w="http://schemas.openxmlformats.org/wordprocessingml/2006/main" xmlns:w14="http://schemas.microsoft.com/office/word/2010/wordml" xmlns:w15="http://schemas.microsoft.com/office/word/2012/wordml" xmlns:w16se="http://schemas.microsoft.com/office/word/2015/wordml/symex" xmlns:sl="http://schemas.openxmlformats.org/schemaLibrary/2006/main" mc:Ignorable="w14 w15 w16se">
-  <w:view w:val="normal"/>
-  <w:defaultTabStop w:val="720"/>
-  <w:characterSpacingControl w:val="doNotCompress"/>
-  <w:compat>
-    <w:useFELayout/>
-    <w:compatSetting w:name="compatibilityMode" w:uri="http://schemas.microsoft.com/office/word" w:val="15"/>
-    <w:compatSetting w:name="overrideTableStyleFontSizeAndJustification" w:uri="http://schemas.microsoft.com/office/word" w:val="1"/>
-    <w:compatSetting w:name="enableOpenTypeFeatures" w:uri="http://schemas.microsoft.com/office/word" w:val="1"/>
-    <w:compatSetting w:name="doNotFlipMirrorIndents" w:uri="http://schemas.microsoft.com/office/word" w:val="1"/>
-    <w:compatSetting w:name="differentiateMultirowTableHeaders" w:uri="http://schemas.microsoft.com/office/word" w:val="1"/>
-  </w:compat>
-  <w:rsids>
-    <w:rsidRoot w:val="005F7306"/>
-    <w:rsid w:val="005F7306"/>
-  </w:rsids>
-  <m:mathPr>
-    <m:mathFont m:val="Cambria Math"/>
-    <m:brkBin m:val="before"/>
-    <m:brkBinSub m:val="--"/>
-    <m:smallFrac m:val="0"/>
-    <m:dispDef/>
-    <m:lMargin m:val="0"/>
-    <m:rMargin m:val="0"/>
-    <m:defJc m:val="centerGroup"/>
-    <m:wrapIndent m:val="1440"/>
-    <m:intLim m:val="subSup"/>
-    <m:naryLim m:val="undOvr"/>
-  </m:mathPr>
-  <w:themeFontLang w:val="en-US"/>
-  <w:clrSchemeMapping w:bg1="light1" w:t1="dark1" w:bg2="light2" w:t2="dark2" w:accent1="accent1" w:accent2="accent2" w:accent3="accent3" w:accent4="accent4" w:accent5="accent5" w:accent6="accent6" w:hyperlink="hyperlink" w:followedHyperlink="followedHyperlink"/>
-  <w:decimalSymbol w:val="."/>
-  <w:listSeparator w:val=","/>
-  <w15:chartTrackingRefBased/>
-</w:settings>
-</file>
-
-<file path=word/glossary/styles.xml><?xml version="1.0" encoding="utf-8"?>
-<w:styles xmlns:mc="http://schemas.openxmlformats.org/markup-compatibility/2006" xmlns:r="http://schemas.openxmlformats.org/officeDocument/2006/relationships" xmlns:w="http://schemas.openxmlformats.org/wordprocessingml/2006/main" xmlns:w14="http://schemas.microsoft.com/office/word/2010/wordml" xmlns:w15="http://schemas.microsoft.com/office/word/2012/wordml" xmlns:w16se="http://schemas.microsoft.com/office/word/2015/wordml/symex" mc:Ignorable="w14 w15 w16se">
-  <w:docDefaults>
-    <w:rPrDefault>
-      <w:rPr>
-        <w:rFonts w:asciiTheme="minorHAnsi" w:eastAsiaTheme="minorEastAsia" w:hAnsiTheme="minorHAnsi" w:cstheme="minorBidi"/>
-        <w:sz w:val="22"/>
-        <w:szCs w:val="22"/>
-        <w:lang w:val="en-US" w:eastAsia="en-US" w:bidi="ar-SA"/>
-      </w:rPr>
-    </w:rPrDefault>
-    <w:pPrDefault>
-      <w:pPr>
-        <w:spacing w:after="160" w:line="259" w:lineRule="auto"/>
-      </w:pPr>
-    </w:pPrDefault>
-  </w:docDefaults>
-  <w:latentStyles w:defLockedState="0" w:defUIPriority="99" w:defSemiHidden="0" w:defUnhideWhenUsed="0" w:defQFormat="0" w:count="371">
-    <w:lsdException w:name="Normal" w:uiPriority="0" w:qFormat="1"/>
-    <w:lsdException w:name="heading 1" w:uiPriority="9" w:qFormat="1"/>
-    <w:lsdException w:name="heading 2" w:semiHidden="1" w:uiPriority="9" w:unhideWhenUsed="1" w:qFormat="1"/>
-    <w:lsdException w:name="heading 3" w:semiHidden="1" w:uiPriority="9" w:unhideWhenUsed="1" w:qFormat="1"/>
-    <w:lsdException w:name="heading 4" w:semiHidden="1" w:uiPriority="9" w:unhideWhenUsed="1" w:qFormat="1"/>
-    <w:lsdException w:name="heading 5" w:semiHidden="1" w:uiPriority="9" w:unhideWhenUsed="1" w:qFormat="1"/>
-    <w:lsdException w:name="heading 6" w:semiHidden="1" w:uiPriority="9" w:unhideWhenUsed="1" w:qFormat="1"/>
-    <w:lsdException w:name="heading 7" w:semiHidden="1" w:uiPriority="9" w:unhideWhenUsed="1" w:qFormat="1"/>
-    <w:lsdException w:name="heading 8" w:semiHidden="1" w:uiPriority="9" w:unhideWhenUsed="1" w:qFormat="1"/>
-    <w:lsdException w:name="heading 9" w:semiHidden="1" w:uiPriority="9" w:unhideWhenUsed="1" w:qFormat="1"/>
-    <w:lsdException w:name="index 1" w:semiHidden="1" w:unhideWhenUsed="1"/>
-    <w:lsdException w:name="index 2" w:semiHidden="1" w:unhideWhenUsed="1"/>
-    <w:lsdException w:name="index 3" w:semiHidden="1" w:unhideWhenUsed="1"/>
-    <w:lsdException w:name="index 4" w:semiHidden="1" w:unhideWhenUsed="1"/>
-    <w:lsdException w:name="index 5" w:semiHidden="1" w:unhideWhenUsed="1"/>
-    <w:lsdException w:name="index 6" w:semiHidden="1" w:unhideWhenUsed="1"/>
-    <w:lsdException w:name="index 7" w:semiHidden="1" w:unhideWhenUsed="1"/>
-    <w:lsdException w:name="index 8" w:semiHidden="1" w:unhideWhenUsed="1"/>
-    <w:lsdException w:name="index 9" w:semiHidden="1" w:unhideWhenUsed="1"/>
-    <w:lsdException w:name="toc 1" w:semiHidden="1" w:uiPriority="39" w:unhideWhenUsed="1"/>
-    <w:lsdException w:name="toc 2" w:semiHidden="1" w:uiPriority="39" w:unhideWhenUsed="1"/>
-    <w:lsdException w:name="toc 3" w:semiHidden="1" w:uiPriority="39" w:unhideWhenUsed="1"/>
-    <w:lsdException w:name="toc 4" w:semiHidden="1" w:uiPriority="39" w:unhideWhenUsed="1"/>
-    <w:lsdException w:name="toc 5" w:semiHidden="1" w:uiPriority="39" w:unhideWhenUsed="1"/>
-    <w:lsdException w:name="toc 6" w:semiHidden="1" w:uiPriority="39" w:unhideWhenUsed="1"/>
-    <w:lsdException w:name="toc 7" w:semiHidden="1" w:uiPriority="39" w:unhideWhenUsed="1"/>
-    <w:lsdException w:name="toc 8" w:semiHidden="1" w:uiPriority="39" w:unhideWhenUsed="1"/>
-    <w:lsdException w:name="toc 9" w:semiHidden="1" w:uiPriority="39" w:unhideWhenUsed="1"/>
-    <w:lsdException w:name="Normal Indent" w:semiHidden="1" w:unhideWhenUsed="1"/>
-    <w:lsdException w:name="footnote text" w:semiHidden="1" w:unhideWhenUsed="1"/>
-    <w:lsdException w:name="annotation text" w:semiHidden="1" w:unhideWhenUsed="1"/>
-    <w:lsdException w:name="header" w:semiHidden="1" w:unhideWhenUsed="1"/>
-    <w:lsdException w:name="footer" w:semiHidden="1" w:unhideWhenUsed="1"/>
-    <w:lsdException w:name="index heading" w:semiHidden="1" w:unhideWhenUsed="1"/>
-    <w:lsdException w:name="caption" w:semiHidden="1" w:uiPriority="35" w:unhideWhenUsed="1" w:qFormat="1"/>
-    <w:lsdException w:name="table of figures" w:semiHidden="1" w:unhideWhenUsed="1"/>
-    <w:lsdException w:name="envelope address" w:semiHidden="1" w:unhideWhenUsed="1"/>
-    <w:lsdException w:name="envelope return" w:semiHidden="1" w:unhideWhenUsed="1"/>
-    <w:lsdException w:name="footnote reference" w:semiHidden="1" w:unhideWhenUsed="1"/>
-    <w:lsdException w:name="annotation reference" w:semiHidden="1" w:unhideWhenUsed="1"/>
-    <w:lsdException w:name="line number" w:semiHidden="1" w:unhideWhenUsed="1"/>
-    <w:lsdException w:name="page number" w:semiHidden="1" w:unhideWhenUsed="1"/>
-    <w:lsdException w:name="endnote reference" w:semiHidden="1" w:unhideWhenUsed="1"/>
-    <w:lsdException w:name="endnote text" w:semiHidden="1" w:unhideWhenUsed="1"/>
-    <w:lsdException w:name="table of authorities" w:semiHidden="1" w:unhideWhenUsed="1"/>
-    <w:lsdException w:name="macro" w:semiHidden="1" w:unhideWhenUsed="1"/>
-    <w:lsdException w:name="toa heading" w:semiHidden="1" w:unhideWhenUsed="1"/>
-    <w:lsdException w:name="List" w:semiHidden="1" w:unhideWhenUsed="1"/>
-    <w:lsdException w:name="List Bullet" w:semiHidden="1" w:unhideWhenUsed="1"/>
-    <w:lsdException w:name="List Number" w:semiHidden="1" w:unhideWhenUsed="1"/>
-    <w:lsdException w:name="List 2" w:semiHidden="1" w:unhideWhenUsed="1"/>
-    <w:lsdException w:name="List 3" w:semiHidden="1" w:unhideWhenUsed="1"/>
-    <w:lsdException w:name="List 4" w:semiHidden="1" w:unhideWhenUsed="1"/>
-    <w:lsdException w:name="List 5" w:semiHidden="1" w:unhideWhenUsed="1"/>
-    <w:lsdException w:name="List Bullet 2" w:semiHidden="1" w:unhideWhenUsed="1"/>
-    <w:lsdException w:name="List Bullet 3" w:semiHidden="1" w:unhideWhenUsed="1"/>
-    <w:lsdException w:name="List Bullet 4" w:semiHidden="1" w:unhideWhenUsed="1"/>
-    <w:lsdException w:name="List Bullet 5" w:semiHidden="1" w:unhideWhenUsed="1"/>
-    <w:lsdException w:name="List Number 2" w:semiHidden="1" w:unhideWhenUsed="1"/>
-    <w:lsdException w:name="List Number 3" w:semiHidden="1" w:unhideWhenUsed="1"/>
-    <w:lsdException w:name="List Number 4" w:semiHidden="1" w:unhideWhenUsed="1"/>
-    <w:lsdException w:name="List Number 5" w:semiHidden="1" w:unhideWhenUsed="1"/>
-    <w:lsdException w:name="Title" w:uiPriority="10" w:qFormat="1"/>
-    <w:lsdException w:name="Closing" w:semiHidden="1" w:unhideWhenUsed="1"/>
-    <w:lsdException w:name="Signature" w:semiHidden="1" w:unhideWhenUsed="1"/>
-    <w:lsdException w:name="Default Paragraph Font" w:semiHidden="1" w:uiPriority="1" w:unhideWhenUsed="1"/>
-    <w:lsdException w:name="Body Text" w:semiHidden="1" w:unhideWhenUsed="1"/>
-    <w:lsdException w:name="Body Text Indent" w:semiHidden="1" w:unhideWhenUsed="1"/>
-    <w:lsdException w:name="List Continue" w:semiHidden="1" w:unhideWhenUsed="1"/>
-    <w:lsdException w:name="List Continue 2" w:semiHidden="1" w:unhideWhenUsed="1"/>
-    <w:lsdException w:name="List Continue 3" w:semiHidden="1" w:unhideWhenUsed="1"/>
-    <w:lsdException w:name="List Continue 4" w:semiHidden="1" w:unhideWhenUsed="1"/>
-    <w:lsdException w:name="List Continue 5" w:semiHidden="1" w:unhideWhenUsed="1"/>
-    <w:lsdException w:name="Message Header" w:semiHidden="1" w:unhideWhenUsed="1"/>
-    <w:lsdException w:name="Subtitle" w:uiPriority="11" w:qFormat="1"/>
-    <w:lsdException w:name="Salutation" w:semiHidden="1" w:unhideWhenUsed="1"/>
-    <w:lsdException w:name="Date" w:semiHidden="1" w:unhideWhenUsed="1"/>
-    <w:lsdException w:name="Body Text First Indent" w:semiHidden="1" w:unhideWhenUsed="1"/>
-    <w:lsdException w:name="Body Text First Indent 2" w:semiHidden="1" w:unhideWhenUsed="1"/>
-    <w:lsdException w:name="Note Heading" w:semiHidden="1" w:unhideWhenUsed="1"/>
-    <w:lsdException w:name="Body Text 2" w:semiHidden="1" w:unhideWhenUsed="1"/>
-    <w:lsdException w:name="Body Text 3" w:semiHidden="1" w:unhideWhenUsed="1"/>
-    <w:lsdException w:name="Body Text Indent 2" w:semiHidden="1" w:unhideWhenUsed="1"/>
-    <w:lsdException w:name="Body Text Indent 3" w:semiHidden="1" w:unhideWhenUsed="1"/>
-    <w:lsdException w:name="Block Text" w:semiHidden="1" w:unhideWhenUsed="1"/>
-    <w:lsdException w:name="Hyperlink" w:semiHidden="1" w:unhideWhenUsed="1"/>
-    <w:lsdException w:name="FollowedHyperlink" w:semiHidden="1" w:unhideWhenUsed="1"/>
-    <w:lsdException w:name="Strong" w:uiPriority="22" w:qFormat="1"/>
-    <w:lsdException w:name="Emphasis" w:uiPriority="20" w:qFormat="1"/>
-    <w:lsdException w:name="Document Map" w:semiHidden="1" w:unhideWhenUsed="1"/>
-    <w:lsdException w:name="Plain Text" w:semiHidden="1" w:unhideWhenUsed="1"/>
-    <w:lsdException w:name="E-mail Signature" w:semiHidden="1" w:unhideWhenUsed="1"/>
-    <w:lsdException w:name="HTML Top of Form" w:semiHidden="1" w:unhideWhenUsed="1"/>
-    <w:lsdException w:name="HTML Bottom of Form" w:semiHidden="1" w:unhideWhenUsed="1"/>
-    <w:lsdException w:name="Normal (Web)" w:semiHidden="1" w:unhideWhenUsed="1"/>
-    <w:lsdException w:name="HTML Acronym" w:semiHidden="1" w:unhideWhenUsed="1"/>
-    <w:lsdException w:name="HTML Address" w:semiHidden="1" w:unhideWhenUsed="1"/>
-    <w:lsdException w:name="HTML Cite" w:semiHidden="1" w:unhideWhenUsed="1"/>
-    <w:lsdException w:name="HTML Code" w:semiHidden="1" w:unhideWhenUsed="1"/>
-    <w:lsdException w:name="HTML Definition" w:semiHidden="1" w:unhideWhenUsed="1"/>
-    <w:lsdException w:name="HTML Keyboard" w:semiHidden="1" w:unhideWhenUsed="1"/>
-    <w:lsdException w:name="HTML Preformatted" w:semiHidden="1" w:unhideWhenUsed="1"/>
-    <w:lsdException w:name="HTML Sample" w:semiHidden="1" w:unhideWhenUsed="1"/>
-    <w:lsdException w:name="HTML Typewriter" w:semiHidden="1" w:unhideWhenUsed="1"/>
-    <w:lsdException w:name="HTML Variable" w:semiHidden="1" w:unhideWhenUsed="1"/>
-    <w:lsdException w:name="Normal Table" w:semiHidden="1" w:unhideWhenUsed="1"/>
-    <w:lsdException w:name="annotation subject" w:semiHidden="1" w:unhideWhenUsed="1"/>
-    <w:lsdException w:name="No List" w:semiHidden="1" w:unhideWhenUsed="1"/>
-    <w:lsdException w:name="Outline List 1" w:semiHidden="1" w:unhideWhenUsed="1"/>
-    <w:lsdException w:name="Outline List 2" w:semiHidden="1" w:unhideWhenUsed="1"/>
-    <w:lsdException w:name="Outline List 3" w:semiHidden="1" w:unhideWhenUsed="1"/>
-    <w:lsdException w:name="Table Simple 1" w:semiHidden="1" w:unhideWhenUsed="1"/>
-    <w:lsdException w:name="Table Simple 2" w:semiHidden="1" w:unhideWhenUsed="1"/>
-    <w:lsdException w:name="Table Simple 3" w:semiHidden="1" w:unhideWhenUsed="1"/>
-    <w:lsdException w:name="Table Classic 1" w:semiHidden="1" w:unhideWhenUsed="1"/>
-    <w:lsdException w:name="Table Classic 2" w:semiHidden="1" w:unhideWhenUsed="1"/>
-    <w:lsdException w:name="Table Classic 3" w:semiHidden="1" w:unhideWhenUsed="1"/>
-    <w:lsdException w:name="Table Classic 4" w:semiHidden="1" w:unhideWhenUsed="1"/>
-    <w:lsdException w:name="Table Colorful 1" w:semiHidden="1" w:unhideWhenUsed="1"/>
-    <w:lsdException w:name="Table Colorful 2" w:semiHidden="1" w:unhideWhenUsed="1"/>
-    <w:lsdException w:name="Table Colorful 3" w:semiHidden="1" w:unhideWhenUsed="1"/>
-    <w:lsdException w:name="Table Columns 1" w:semiHidden="1" w:unhideWhenUsed="1"/>
-    <w:lsdException w:name="Table Columns 2" w:semiHidden="1" w:unhideWhenUsed="1"/>
-    <w:lsdException w:name="Table Columns 3" w:semiHidden="1" w:unhideWhenUsed="1"/>
-    <w:lsdException w:name="Table Columns 4" w:semiHidden="1" w:unhideWhenUsed="1"/>
-    <w:lsdException w:name="Table Columns 5" w:semiHidden="1" w:unhideWhenUsed="1"/>
-    <w:lsdException w:name="Table Grid 1" w:semiHidden="1" w:unhideWhenUsed="1"/>
-    <w:lsdException w:name="Table Grid 2" w:semiHidden="1" w:unhideWhenUsed="1"/>
-    <w:lsdException w:name="Table Grid 3" w:semiHidden="1" w:unhideWhenUsed="1"/>
-    <w:lsdException w:name="Table Grid 4" w:semiHidden="1" w:unhideWhenUsed="1"/>
-    <w:lsdException w:name="Table Grid 5" w:semiHidden="1" w:unhideWhenUsed="1"/>
-    <w:lsdException w:name="Table Grid 6" w:semiHidden="1" w:unhideWhenUsed="1"/>
-    <w:lsdException w:name="Table Grid 7" w:semiHidden="1" w:unhideWhenUsed="1"/>
-    <w:lsdException w:name="Table Grid 8" w:semiHidden="1" w:unhideWhenUsed="1"/>
-    <w:lsdException w:name="Table List 1" w:semiHidden="1" w:unhideWhenUsed="1"/>
-    <w:lsdException w:name="Table List 2" w:semiHidden="1" w:unhideWhenUsed="1"/>
-    <w:lsdException w:name="Table List 3" w:semiHidden="1" w:unhideWhenUsed="1"/>
-    <w:lsdException w:name="Table List 4" w:semiHidden="1" w:unhideWhenUsed="1"/>
-    <w:lsdException w:name="Table List 5" w:semiHidden="1" w:unhideWhenUsed="1"/>
-    <w:lsdException w:name="Table List 6" w:semiHidden="1" w:unhideWhenUsed="1"/>
-    <w:lsdException w:name="Table List 7" w:semiHidden="1" w:unhideWhenUsed="1"/>
-    <w:lsdException w:name="Table List 8" w:semiHidden="1" w:unhideWhenUsed="1"/>
-    <w:lsdException w:name="Table 3D effects 1" w:semiHidden="1" w:unhideWhenUsed="1"/>
-    <w:lsdException w:name="Table 3D effects 2" w:semiHidden="1" w:unhideWhenUsed="1"/>
-    <w:lsdException w:name="Table 3D effects 3" w:semiHidden="1" w:unhideWhenUsed="1"/>
-    <w:lsdException w:name="Table Contemporary" w:semiHidden="1" w:unhideWhenUsed="1"/>
-    <w:lsdException w:name="Table Elegant" w:semiHidden="1" w:unhideWhenUsed="1"/>
-    <w:lsdException w:name="Table Professional" w:semiHidden="1" w:unhideWhenUsed="1"/>
-    <w:lsdException w:name="Table Subtle 1" w:semiHidden="1" w:unhideWhenUsed="1"/>
-    <w:lsdException w:name="Table Subtle 2" w:semiHidden="1" w:unhideWhenUsed="1"/>
-    <w:lsdException w:name="Table Web 1" w:semiHidden="1" w:unhideWhenUsed="1"/>
-    <w:lsdException w:name="Table Web 2" w:semiHidden="1" w:unhideWhenUsed="1"/>
-    <w:lsdException w:name="Table Web 3" w:semiHidden="1" w:unhideWhenUsed="1"/>
-    <w:lsdException w:name="Balloon Text" w:semiHidden="1" w:unhideWhenUsed="1"/>
-    <w:lsdException w:name="Table Grid" w:uiPriority="39"/>
-    <w:lsdException w:name="Table Theme" w:semiHidden="1" w:unhideWhenUsed="1"/>
-    <w:lsdException w:name="Placeholder Text" w:semiHidden="1"/>
-    <w:lsdException w:name="No Spacing" w:uiPriority="1" w:qFormat="1"/>
-    <w:lsdException w:name="Light Shading" w:uiPriority="60"/>
-    <w:lsdException w:name="Light List" w:uiPriority="61"/>
-    <w:lsdException w:name="Light Grid" w:uiPriority="62"/>
-    <w:lsdException w:name="Medium Shading 1" w:uiPriority="63"/>
-    <w:lsdException w:name="Medium Shading 2" w:uiPriority="64"/>
-    <w:lsdException w:name="Medium List 1" w:uiPriority="65"/>
-    <w:lsdException w:name="Medium List 2" w:uiPriority="66"/>
-    <w:lsdException w:name="Medium Grid 1" w:uiPriority="67"/>
-    <w:lsdException w:name="Medium Grid 2" w:uiPriority="68"/>
-    <w:lsdException w:name="Medium Grid 3" w:uiPriority="69"/>
-    <w:lsdException w:name="Dark List" w:uiPriority="70"/>
-    <w:lsdException w:name="Colorful Shading" w:uiPriority="71"/>
-    <w:lsdException w:name="Colorful List" w:uiPriority="72"/>
-    <w:lsdException w:name="Colorful Grid" w:uiPriority="73"/>
-    <w:lsdException w:name="Light Shading Accent 1" w:uiPriority="60"/>
-    <w:lsdException w:name="Light List Accent 1" w:uiPriority="61"/>
-    <w:lsdException w:name="Light Grid Accent 1" w:uiPriority="62"/>
-    <w:lsdException w:name="Medium Shading 1 Accent 1" w:uiPriority="63"/>
-    <w:lsdException w:name="Medium Shading 2 Accent 1" w:uiPriority="64"/>
-    <w:lsdException w:name="Medium List 1 Accent 1" w:uiPriority="65"/>
-    <w:lsdException w:name="Revision" w:semiHidden="1"/>
-    <w:lsdException w:name="List Paragraph" w:uiPriority="34" w:qFormat="1"/>
-    <w:lsdException w:name="Quote" w:uiPriority="29" w:qFormat="1"/>
-    <w:lsdException w:name="Intense Quote" w:uiPriority="30" w:qFormat="1"/>
-    <w:lsdException w:name="Medium List 2 Accent 1" w:uiPriority="66"/>
-    <w:lsdException w:name="Medium Grid 1 Accent 1" w:uiPriority="67"/>
-    <w:lsdException w:name="Medium Grid 2 Accent 1" w:uiPriority="68"/>
-    <w:lsdException w:name="Medium Grid 3 Accent 1" w:uiPriority="69"/>
-    <w:lsdException w:name="Dark List Accent 1" w:uiPriority="70"/>
-    <w:lsdException w:name="Colorful Shading Accent 1" w:uiPriority="71"/>
-    <w:lsdException w:name="Colorful List Accent 1" w:uiPriority="72"/>
-    <w:lsdException w:name="Colorful Grid Accent 1" w:uiPriority="73"/>
-    <w:lsdException w:name="Light Shading Accent 2" w:uiPriority="60"/>
-    <w:lsdException w:name="Light List Accent 2" w:uiPriority="61"/>
-    <w:lsdException w:name="Light Grid Accent 2" w:uiPriority="62"/>
-    <w:lsdException w:name="Medium Shading 1 Accent 2" w:uiPriority="63"/>
-    <w:lsdException w:name="Medium Shading 2 Accent 2" w:uiPriority="64"/>
-    <w:lsdException w:name="Medium List 1 Accent 2" w:uiPriority="65"/>
-    <w:lsdException w:name="Medium List 2 Accent 2" w:uiPriority="66"/>
-    <w:lsdException w:name="Medium Grid 1 Accent 2" w:uiPriority="67"/>
-    <w:lsdException w:name="Medium Grid 2 Accent 2" w:uiPriority="68"/>
-    <w:lsdException w:name="Medium Grid 3 Accent 2" w:uiPriority="69"/>
-    <w:lsdException w:name="Dark List Accent 2" w:uiPriority="70"/>
-    <w:lsdException w:name="Colorful Shading Accent 2" w:uiPriority="71"/>
-    <w:lsdException w:name="Colorful List Accent 2" w:uiPriority="72"/>
-    <w:lsdException w:name="Colorful Grid Accent 2" w:uiPriority="73"/>
-    <w:lsdException w:name="Light Shading Accent 3" w:uiPriority="60"/>
-    <w:lsdException w:name="Light List Accent 3" w:uiPriority="61"/>
-    <w:lsdException w:name="Light Grid Accent 3" w:uiPriority="62"/>
-    <w:lsdException w:name="Medium Shading 1 Accent 3" w:uiPriority="63"/>
-    <w:lsdException w:name="Medium Shading 2 Accent 3" w:uiPriority="64"/>
-    <w:lsdException w:name="Medium List 1 Accent 3" w:uiPriority="65"/>
-    <w:lsdException w:name="Medium List 2 Accent 3" w:uiPriority="66"/>
-    <w:lsdException w:name="Medium Grid 1 Accent 3" w:uiPriority="67"/>
-    <w:lsdException w:name="Medium Grid 2 Accent 3" w:uiPriority="68"/>
-    <w:lsdException w:name="Medium Grid 3 Accent 3" w:uiPriority="69"/>
-    <w:lsdException w:name="Dark List Accent 3" w:uiPriority="70"/>
-    <w:lsdException w:name="Colorful Shading Accent 3" w:uiPriority="71"/>
-    <w:lsdException w:name="Colorful List Accent 3" w:uiPriority="72"/>
-    <w:lsdException w:name="Colorful Grid Accent 3" w:uiPriority="73"/>
-    <w:lsdException w:name="Light Shading Accent 4" w:uiPriority="60"/>
-    <w:lsdException w:name="Light List Accent 4" w:uiPriority="61"/>
-    <w:lsdException w:name="Light Grid Accent 4" w:uiPriority="62"/>
-    <w:lsdException w:name="Medium Shading 1 Accent 4" w:uiPriority="63"/>
-    <w:lsdException w:name="Medium Shading 2 Accent 4" w:uiPriority="64"/>
-    <w:lsdException w:name="Medium List 1 Accent 4" w:uiPriority="65"/>
-    <w:lsdException w:name="Medium List 2 Accent 4" w:uiPriority="66"/>
-    <w:lsdException w:name="Medium Grid 1 Accent 4" w:uiPriority="67"/>
-    <w:lsdException w:name="Medium Grid 2 Accent 4" w:uiPriority="68"/>
-    <w:lsdException w:name="Medium Grid 3 Accent 4" w:uiPriority="69"/>
-    <w:lsdException w:name="Dark List Accent 4" w:uiPriority="70"/>
-    <w:lsdException w:name="Colorful Shading Accent 4" w:uiPriority="71"/>
-    <w:lsdException w:name="Colorful List Accent 4" w:uiPriority="72"/>
-    <w:lsdException w:name="Colorful Grid Accent 4" w:uiPriority="73"/>
-    <w:lsdException w:name="Light Shading Accent 5" w:uiPriority="60"/>
-    <w:lsdException w:name="Light List Accent 5" w:uiPriority="61"/>
-    <w:lsdException w:name="Light Grid Accent 5" w:uiPriority="62"/>
-    <w:lsdException w:name="Medium Shading 1 Accent 5" w:uiPriority="63"/>
-    <w:lsdException w:name="Medium Shading 2 Accent 5" w:uiPriority="64"/>
-    <w:lsdException w:name="Medium List 1 Accent 5" w:uiPriority="65"/>
-    <w:lsdException w:name="Medium List 2 Accent 5" w:uiPriority="66"/>
-    <w:lsdException w:name="Medium Grid 1 Accent 5" w:uiPriority="67"/>
-    <w:lsdException w:name="Medium Grid 2 Accent 5" w:uiPriority="68"/>
-    <w:lsdException w:name="Medium Grid 3 Accent 5" w:uiPriority="69"/>
-    <w:lsdException w:name="Dark List Accent 5" w:uiPriority="70"/>
-    <w:lsdException w:name="Colorful Shading Accent 5" w:uiPriority="71"/>
-    <w:lsdException w:name="Colorful List Accent 5" w:uiPriority="72"/>
-    <w:lsdException w:name="Colorful Grid Accent 5" w:uiPriority="73"/>
-    <w:lsdException w:name="Light Shading Accent 6" w:uiPriority="60"/>
-    <w:lsdException w:name="Light List Accent 6" w:uiPriority="61"/>
-    <w:lsdException w:name="Light Grid Accent 6" w:uiPriority="62"/>
-    <w:lsdException w:name="Medium Shading 1 Accent 6" w:uiPriority="63"/>
-    <w:lsdException w:name="Medium Shading 2 Accent 6" w:uiPriority="64"/>
-    <w:lsdException w:name="Medium List 1 Accent 6" w:uiPriority="65"/>
-    <w:lsdException w:name="Medium List 2 Accent 6" w:uiPriority="66"/>
-    <w:lsdException w:name="Medium Grid 1 Accent 6" w:uiPriority="67"/>
-    <w:lsdException w:name="Medium Grid 2 Accent 6" w:uiPriority="68"/>
-    <w:lsdException w:name="Medium Grid 3 Accent 6" w:uiPriority="69"/>
-    <w:lsdException w:name="Dark List Accent 6" w:uiPriority="70"/>
-    <w:lsdException w:name="Colorful Shading Accent 6" w:uiPriority="71"/>
-    <w:lsdException w:name="Colorful List Accent 6" w:uiPriority="72"/>
-    <w:lsdException w:name="Colorful Grid Accent 6" w:uiPriority="73"/>
-    <w:lsdException w:name="Subtle Emphasis" w:uiPriority="19" w:qFormat="1"/>
-    <w:lsdException w:name="Intense Emphasis" w:uiPriority="21" w:qFormat="1"/>
-    <w:lsdException w:name="Subtle Reference" w:uiPriority="31" w:qFormat="1"/>
-    <w:lsdException w:name="Intense Reference" w:uiPriority="32" w:qFormat="1"/>
-    <w:lsdException w:name="Book Title" w:uiPriority="33" w:qFormat="1"/>
-    <w:lsdException w:name="Bibliography" w:semiHidden="1" w:uiPriority="37" w:unhideWhenUsed="1"/>
-    <w:lsdException w:name="TOC Heading" w:semiHidden="1" w:uiPriority="39" w:unhideWhenUsed="1" w:qFormat="1"/>
-    <w:lsdException w:name="Plain Table 1" w:uiPriority="41"/>
-    <w:lsdException w:name="Plain Table 2" w:uiPriority="42"/>
-    <w:lsdException w:name="Plain Table 3" w:uiPriority="43"/>
-    <w:lsdException w:name="Plain Table 4" w:uiPriority="44"/>
-    <w:lsdException w:name="Plain Table 5" w:uiPriority="45"/>
-    <w:lsdException w:name="Grid Table Light" w:uiPriority="40"/>
-    <w:lsdException w:name="Grid Table 1 Light" w:uiPriority="46"/>
-    <w:lsdException w:name="Grid Table 2" w:uiPriority="47"/>
-    <w:lsdException w:name="Grid Table 3" w:uiPriority="48"/>
-    <w:lsdException w:name="Grid Table 4" w:uiPriority="49"/>
-    <w:lsdException w:name="Grid Table 5 Dark" w:uiPriority="50"/>
-    <w:lsdException w:name="Grid Table 6 Colorful" w:uiPriority="51"/>
-    <w:lsdException w:name="Grid Table 7 Colorful" w:uiPriority="52"/>
-    <w:lsdException w:name="Grid Table 1 Light Accent 1" w:uiPriority="46"/>
-    <w:lsdException w:name="Grid Table 2 Accent 1" w:uiPriority="47"/>
-    <w:lsdException w:name="Grid Table 3 Accent 1" w:uiPriority="48"/>
-    <w:lsdException w:name="Grid Table 4 Accent 1" w:uiPriority="49"/>
-    <w:lsdException w:name="Grid Table 5 Dark Accent 1" w:uiPriority="50"/>
-    <w:lsdException w:name="Grid Table 6 Colorful Accent 1" w:uiPriority="51"/>
-    <w:lsdException w:name="Grid Table 7 Colorful Accent 1" w:uiPriority="52"/>
-    <w:lsdException w:name="Grid Table 1 Light Accent 2" w:uiPriority="46"/>
-    <w:lsdException w:name="Grid Table 2 Accent 2" w:uiPriority="47"/>
-    <w:lsdException w:name="Grid Table 3 Accent 2" w:uiPriority="48"/>
-    <w:lsdException w:name="Grid Table 4 Accent 2" w:uiPriority="49"/>
-    <w:lsdException w:name="Grid Table 5 Dark Accent 2" w:uiPriority="50"/>
-    <w:lsdException w:name="Grid Table 6 Colorful Accent 2" w:uiPriority="51"/>
-    <w:lsdException w:name="Grid Table 7 Colorful Accent 2" w:uiPriority="52"/>
-    <w:lsdException w:name="Grid Table 1 Light Accent 3" w:uiPriority="46"/>
-    <w:lsdException w:name="Grid Table 2 Accent 3" w:uiPriority="47"/>
-    <w:lsdException w:name="Grid Table 3 Accent 3" w:uiPriority="48"/>
-    <w:lsdException w:name="Grid Table 4 Accent 3" w:uiPriority="49"/>
-    <w:lsdException w:name="Grid Table 5 Dark Accent 3" w:uiPriority="50"/>
-    <w:lsdException w:name="Grid Table 6 Colorful Accent 3" w:uiPriority="51"/>
-    <w:lsdException w:name="Grid Table 7 Colorful Accent 3" w:uiPriority="52"/>
-    <w:lsdException w:name="Grid Table 1 Light Accent 4" w:uiPriority="46"/>
-    <w:lsdException w:name="Grid Table 2 Accent 4" w:uiPriority="47"/>
-    <w:lsdException w:name="Grid Table 3 Accent 4" w:uiPriority="48"/>
-    <w:lsdException w:name="Grid Table 4 Accent 4" w:uiPriority="49"/>
-    <w:lsdException w:name="Grid Table 5 Dark Accent 4" w:uiPriority="50"/>
-    <w:lsdException w:name="Grid Table 6 Colorful Accent 4" w:uiPriority="51"/>
-    <w:lsdException w:name="Grid Table 7 Colorful Accent 4" w:uiPriority="52"/>
-    <w:lsdException w:name="Grid Table 1 Light Accent 5" w:uiPriority="46"/>
-    <w:lsdException w:name="Grid Table 2 Accent 5" w:uiPriority="47"/>
-    <w:lsdException w:name="Grid Table 3 Accent 5" w:uiPriority="48"/>
-    <w:lsdException w:name="Grid Table 4 Accent 5" w:uiPriority="49"/>
-    <w:lsdException w:name="Grid Table 5 Dark Accent 5" w:uiPriority="50"/>
-    <w:lsdException w:name="Grid Table 6 Colorful Accent 5" w:uiPriority="51"/>
-    <w:lsdException w:name="Grid Table 7 Colorful Accent 5" w:uiPriority="52"/>
-    <w:lsdException w:name="Grid Table 1 Light Accent 6" w:uiPriority="46"/>
-    <w:lsdException w:name="Grid Table 2 Accent 6" w:uiPriority="47"/>
-    <w:lsdException w:name="Grid Table 3 Accent 6" w:uiPriority="48"/>
-    <w:lsdException w:name="Grid Table 4 Accent 6" w:uiPriority="49"/>
-    <w:lsdException w:name="Grid Table 5 Dark Accent 6" w:uiPriority="50"/>
-    <w:lsdException w:name="Grid Table 6 Colorful Accent 6" w:uiPriority="51"/>
-    <w:lsdException w:name="Grid Table 7 Colorful Accent 6" w:uiPriority="52"/>
-    <w:lsdException w:name="List Table 1 Light" w:uiPriority="46"/>
-    <w:lsdException w:name="List Table 2" w:uiPriority="47"/>
-    <w:lsdException w:name="List Table 3" w:uiPriority="48"/>
-    <w:lsdException w:name="List Table 4" w:uiPriority="49"/>
-    <w:lsdException w:name="List Table 5 Dark" w:uiPriority="50"/>
-    <w:lsdException w:name="List Table 6 Colorful" w:uiPriority="51"/>
-    <w:lsdException w:name="List Table 7 Colorful" w:uiPriority="52"/>
-    <w:lsdException w:name="List Table 1 Light Accent 1" w:uiPriority="46"/>
-    <w:lsdException w:name="List Table 2 Accent 1" w:uiPriority="47"/>
-    <w:lsdException w:name="List Table 3 Accent 1" w:uiPriority="48"/>
-    <w:lsdException w:name="List Table 4 Accent 1" w:uiPriority="49"/>
-    <w:lsdException w:name="List Table 5 Dark Accent 1" w:uiPriority="50"/>
-    <w:lsdException w:name="List Table 6 Colorful Accent 1" w:uiPriority="51"/>
-    <w:lsdException w:name="List Table 7 Colorful Accent 1" w:uiPriority="52"/>
-    <w:lsdException w:name="List Table 1 Light Accent 2" w:uiPriority="46"/>
-    <w:lsdException w:name="List Table 2 Accent 2" w:uiPriority="47"/>
-    <w:lsdException w:name="List Table 3 Accent 2" w:uiPriority="48"/>
-    <w:lsdException w:name="List Table 4 Accent 2" w:uiPriority="49"/>
-    <w:lsdException w:name="List Table 5 Dark Accent 2" w:uiPriority="50"/>
-    <w:lsdException w:name="List Table 6 Colorful Accent 2" w:uiPriority="51"/>
-    <w:lsdException w:name="List Table 7 Colorful Accent 2" w:uiPriority="52"/>
-    <w:lsdException w:name="List Table 1 Light Accent 3" w:uiPriority="46"/>
-    <w:lsdException w:name="List Table 2 Accent 3" w:uiPriority="47"/>
-    <w:lsdException w:name="List Table 3 Accent 3" w:uiPriority="48"/>
-    <w:lsdException w:name="List Table 4 Accent 3" w:uiPriority="49"/>
-    <w:lsdException w:name="List Table 5 Dark Accent 3" w:uiPriority="50"/>
-    <w:lsdException w:name="List Table 6 Colorful Accent 3" w:uiPriority="51"/>
-    <w:lsdException w:name="List Table 7 Colorful Accent 3" w:uiPriority="52"/>
-    <w:lsdException w:name="List Table 1 Light Accent 4" w:uiPriority="46"/>
-    <w:lsdException w:name="List Table 2 Accent 4" w:uiPriority="47"/>
-    <w:lsdException w:name="List Table 3 Accent 4" w:uiPriority="48"/>
-    <w:lsdException w:name="List Table 4 Accent 4" w:uiPriority="49"/>
-    <w:lsdException w:name="List Table 5 Dark Accent 4" w:uiPriority="50"/>
-    <w:lsdException w:name="List Table 6 Colorful Accent 4" w:uiPriority="51"/>
-    <w:lsdException w:name="List Table 7 Colorful Accent 4" w:uiPriority="52"/>
-    <w:lsdException w:name="List Table 1 Light Accent 5" w:uiPriority="46"/>
-    <w:lsdException w:name="List Table 2 Accent 5" w:uiPriority="47"/>
-    <w:lsdException w:name="List Table 3 Accent 5" w:uiPriority="48"/>
-    <w:lsdException w:name="List Table 4 Accent 5" w:uiPriority="49"/>
-    <w:lsdException w:name="List Table 5 Dark Accent 5" w:uiPriority="50"/>
-    <w:lsdException w:name="List Table 6 Colorful Accent 5" w:uiPriority="51"/>
-    <w:lsdException w:name="List Table 7 Colorful Accent 5" w:uiPriority="52"/>
-    <w:lsdException w:name="List Table 1 Light Accent 6" w:uiPriority="46"/>
-    <w:lsdException w:name="List Table 2 Accent 6" w:uiPriority="47"/>
-    <w:lsdException w:name="List Table 3 Accent 6" w:uiPriority="48"/>
-    <w:lsdException w:name="List Table 4 Accent 6" w:uiPriority="49"/>
-    <w:lsdException w:name="List Table 5 Dark Accent 6" w:uiPriority="50"/>
-    <w:lsdException w:name="List Table 6 Colorful Accent 6" w:uiPriority="51"/>
-    <w:lsdException w:name="List Table 7 Colorful Accent 6" w:uiPriority="52"/>
-  </w:latentStyles>
-  <w:style w:type="paragraph" w:default="1" w:styleId="Normal">
-    <w:name w:val="Normal"/>
-    <w:qFormat/>
-  </w:style>
-  <w:style w:type="character" w:default="1" w:styleId="DefaultParagraphFont">
-    <w:name w:val="Default Paragraph Font"/>
-    <w:uiPriority w:val="1"/>
-    <w:semiHidden/>
-    <w:unhideWhenUsed/>
-  </w:style>
-  <w:style w:type="table" w:default="1" w:styleId="TableNormal">
-    <w:name w:val="Normal Table"/>
-    <w:uiPriority w:val="99"/>
-    <w:semiHidden/>
-    <w:unhideWhenUsed/>
-    <w:tblPr>
-      <w:tblInd w:w="0" w:type="dxa"/>
-      <w:tblCellMar>
-        <w:top w:w="0" w:type="dxa"/>
-        <w:left w:w="108" w:type="dxa"/>
-        <w:bottom w:w="0" w:type="dxa"/>
-        <w:right w:w="108" w:type="dxa"/>
-      </w:tblCellMar>
-    </w:tblPr>
-  </w:style>
-  <w:style w:type="numbering" w:default="1" w:styleId="NoList">
-    <w:name w:val="No List"/>
-    <w:uiPriority w:val="99"/>
-    <w:semiHidden/>
-    <w:unhideWhenUsed/>
-  </w:style>
-  <w:style w:type="paragraph" w:customStyle="1" w:styleId="054C491BD2314D8196279349F8F48795">
-    <w:name w:val="054C491BD2314D8196279349F8F48795"/>
-    <w:rsid w:val="005F7306"/>
-  </w:style>
-</w:styles>
-</file>
-
-<file path=word/glossary/webSettings.xml><?xml version="1.0" encoding="utf-8"?>
-<w:webSettings xmlns:mc="http://schemas.openxmlformats.org/markup-compatibility/2006" xmlns:r="http://schemas.openxmlformats.org/officeDocument/2006/relationships" xmlns:w="http://schemas.openxmlformats.org/wordprocessingml/2006/main" xmlns:w14="http://schemas.microsoft.com/office/word/2010/wordml" xmlns:w15="http://schemas.microsoft.com/office/word/2012/wordml" xmlns:w16se="http://schemas.microsoft.com/office/word/2015/wordml/symex" mc:Ignorable="w14 w15 w16se">
-  <w:optimizeForBrowser/>
-  <w:allowPNG/>
-</w:webSettings>
-</file>
-
 <file path=word/theme/theme1.xml><?xml version="1.0" encoding="utf-8"?>
 <a:theme xmlns:a="http://schemas.openxmlformats.org/drawingml/2006/main" name="Office Theme">
   <a:themeElements>
@@ -13870,11 +14553,30 @@
     <b:Day>1</b:Day>
     <b:RefOrder>1</b:RefOrder>
   </b:Source>
+  <b:Source>
+    <b:Tag>Tut171</b:Tag>
+    <b:SourceType>InternetSite</b:SourceType>
+    <b:Guid>{A9344DC2-AE20-41DD-971D-1A4DA31AC04F}</b:Guid>
+    <b:Author>
+      <b:Author>
+        <b:Corporate>TutorialsPoint</b:Corporate>
+      </b:Author>
+    </b:Author>
+    <b:Title>UML Class Diagram</b:Title>
+    <b:Year>2017</b:Year>
+    <b:Month>May</b:Month>
+    <b:Day>25</b:Day>
+    <b:YearAccessed>2019</b:YearAccessed>
+    <b:MonthAccessed>May</b:MonthAccessed>
+    <b:DayAccessed>7</b:DayAccessed>
+    <b:URL>https://www.tutorialspoint.com/uml/uml_class_diagram.htm</b:URL>
+    <b:RefOrder>2</b:RefOrder>
+  </b:Source>
 </b:Sources>
 </file>
 
 <file path=customXml/itemProps1.xml><?xml version="1.0" encoding="utf-8"?>
-<ds:datastoreItem xmlns:ds="http://schemas.openxmlformats.org/officeDocument/2006/customXml" ds:itemID="{7FB7D439-2B0E-469A-9EDD-071ECF951FD3}">
+<ds:datastoreItem xmlns:ds="http://schemas.openxmlformats.org/officeDocument/2006/customXml" ds:itemID="{41E2E5A5-885B-42BF-9C5C-D3E17C57E879}">
   <ds:schemaRefs>
     <ds:schemaRef ds:uri="http://schemas.openxmlformats.org/officeDocument/2006/bibliography"/>
   </ds:schemaRefs>

</xml_diff>